<commit_message>
tervezes + wlc elkezdese
</commit_message>
<xml_diff>
--- a/tervezési.docx
+++ b/tervezési.docx
@@ -217,7 +217,27 @@
           <w:sz w:val="36"/>
           <w:szCs w:val="36"/>
         </w:rPr>
-        <w:t>Dombi-Hejcser Bence, Necek Dániel Milán, Veres Kolos</w:t>
+        <w:t xml:space="preserve">Dombi-Hejcser Bence, </w:t>
+      </w:r>
+      <w:proofErr w:type="spellStart"/>
+      <w:r>
+        <w:rPr>
+          <w:rFonts w:ascii="Times New Roman" w:hAnsi="Times New Roman" w:cs="Times New Roman"/>
+          <w:color w:val="000000"/>
+          <w:sz w:val="36"/>
+          <w:szCs w:val="36"/>
+        </w:rPr>
+        <w:t>Necek</w:t>
+      </w:r>
+      <w:proofErr w:type="spellEnd"/>
+      <w:r>
+        <w:rPr>
+          <w:rFonts w:ascii="Times New Roman" w:hAnsi="Times New Roman" w:cs="Times New Roman"/>
+          <w:color w:val="000000"/>
+          <w:sz w:val="36"/>
+          <w:szCs w:val="36"/>
+        </w:rPr>
+        <w:t xml:space="preserve"> Dániel Milán, Veres Kolos</w:t>
       </w:r>
       <w:r>
         <w:rPr>
@@ -1685,7 +1705,15 @@
         <w:t>Szolgáltatások meg minden</w:t>
       </w:r>
       <w:r>
-        <w:t xml:space="preserve"> (mégse xd)</w:t>
+        <w:t xml:space="preserve"> (mégse </w:t>
+      </w:r>
+      <w:proofErr w:type="spellStart"/>
+      <w:r>
+        <w:t>xd</w:t>
+      </w:r>
+      <w:proofErr w:type="spellEnd"/>
+      <w:r>
+        <w:t>)</w:t>
       </w:r>
       <w:bookmarkEnd w:id="2"/>
       <w:r>
@@ -1697,8 +1725,33 @@
         <w:pStyle w:val="2cmsorsajt"/>
       </w:pPr>
       <w:bookmarkStart w:id="3" w:name="_Toc196346387"/>
-      <w:r>
-        <w:lastRenderedPageBreak/>
+    </w:p>
+    <w:p>
+      <w:pPr>
+        <w:pStyle w:val="2cmsorsajt"/>
+      </w:pPr>
+      <w:r>
+        <w:t>Fizikai Tervezet</w:t>
+      </w:r>
+    </w:p>
+    <w:p>
+      <w:pPr>
+        <w:pStyle w:val="2cmsorsajt"/>
+      </w:pPr>
+      <w:r>
+        <w:t>Logikai Tervezet</w:t>
+      </w:r>
+    </w:p>
+    <w:p>
+      <w:pPr>
+        <w:pStyle w:val="2cmsorsajt"/>
+      </w:pPr>
+    </w:p>
+    <w:p>
+      <w:pPr>
+        <w:pStyle w:val="2cmsorsajt"/>
+      </w:pPr>
+      <w:r>
         <w:t>VLAN</w:t>
       </w:r>
       <w:r>
@@ -2678,7 +2731,11 @@
         <w:pStyle w:val="5szveg"/>
       </w:pPr>
       <w:r>
-        <w:t xml:space="preserve">A táblázat alapján a VLAN 10 és 20 szeparálja a Dolgozókat és a vezetőket az első telephelyen. A management a 30-as VLAN-t kapta, a rendszergazdák ezen a vlanon belüli címeken érik el az eszközöket (3. Telephelyen VLAN 20). A Voice VLAN az IP telefonok működése érdekében a 40-es VLAN-t kapta (3. Telephelyen VLAN 30). A Wireless VLAN a vezeték nélküli kapcsolatok elkülönítésére lett kialakítva, nem szeretnénk, hogy a vendégek elérhessék a cég belső szervereit. A 70 és 80-as VLAN a 2. Telephelyen levő javító helyiség igényeit szolgálja ki. A 99-es Black Hole VLAN pedig a biztonság miatt lett létrehozva, a VLAN-hoz rendeltük a kapcsoló nem használt portjait, lekapcsoltuk őket, majd töröltük a VLAN-t. </w:t>
+        <w:t xml:space="preserve">A táblázat alapján a VLAN 10 és 20 szeparálja a Dolgozókat és a vezetőket az első telephelyen. A management a 30-as VLAN-t kapta, a rendszergazdák ezen a vlanon belüli </w:t>
+      </w:r>
+      <w:r>
+        <w:lastRenderedPageBreak/>
+        <w:t xml:space="preserve">címeken érik el az eszközöket (3. Telephelyen VLAN 20). A Voice VLAN az IP telefonok működése érdekében a 40-es VLAN-t kapta (3. Telephelyen VLAN 30). A Wireless VLAN a vezeték nélküli kapcsolatok elkülönítésére lett kialakítva, nem szeretnénk, hogy a vendégek elérhessék a cég belső szervereit. A 70 és 80-as VLAN a 2. Telephelyen levő javító helyiség igényeit szolgálja ki. A 99-es Black Hole VLAN pedig a biztonság miatt lett létrehozva, a VLAN-hoz rendeltük a kapcsoló nem használt portjait, lekapcsoltuk őket, majd töröltük a VLAN-t. </w:t>
       </w:r>
     </w:p>
     <w:p>
@@ -2688,28 +2745,11 @@
     </w:p>
     <w:p>
       <w:pPr>
-        <w:rPr>
-          <w:rFonts w:ascii="Times New Roman" w:hAnsi="Times New Roman"/>
-          <w:noProof/>
-          <w:sz w:val="24"/>
-        </w:rPr>
-      </w:pPr>
-      <w:r>
-        <w:br w:type="page"/>
-      </w:r>
-    </w:p>
-    <w:p>
-      <w:pPr>
         <w:pStyle w:val="5szveg"/>
       </w:pPr>
     </w:p>
     <w:p>
       <w:pPr>
-        <w:pStyle w:val="5szveg"/>
-      </w:pPr>
-    </w:p>
-    <w:p>
-      <w:pPr>
         <w:pStyle w:val="3cmsorsajt"/>
       </w:pPr>
       <w:bookmarkStart w:id="5" w:name="_Toc196346389"/>
@@ -2720,7 +2760,15 @@
         <w:t>TP</w:t>
       </w:r>
       <w:r>
-        <w:t xml:space="preserve"> (VLAN trönk protokoll)</w:t>
+        <w:t xml:space="preserve"> (VLAN </w:t>
+      </w:r>
+      <w:proofErr w:type="spellStart"/>
+      <w:r>
+        <w:t>trönk</w:t>
+      </w:r>
+      <w:proofErr w:type="spellEnd"/>
+      <w:r>
+        <w:t xml:space="preserve"> protokoll)</w:t>
       </w:r>
       <w:bookmarkEnd w:id="5"/>
     </w:p>
@@ -2793,8 +2841,13 @@
             <w:tcW w:w="2175" w:type="dxa"/>
           </w:tcPr>
           <w:p>
-            <w:r>
-              <w:t>Domain név</w:t>
+            <w:proofErr w:type="spellStart"/>
+            <w:r>
+              <w:t>Domain</w:t>
+            </w:r>
+            <w:proofErr w:type="spellEnd"/>
+            <w:r>
+              <w:t xml:space="preserve"> név</w:t>
             </w:r>
           </w:p>
         </w:tc>
@@ -2858,10 +2911,7 @@
           </w:tcPr>
           <w:p>
             <w:r>
-              <w:t>G1SS2-SW</w:t>
-            </w:r>
-            <w:r>
-              <w:t>2</w:t>
+              <w:t>G1SS2-SW2</w:t>
             </w:r>
           </w:p>
         </w:tc>
@@ -2903,10 +2953,7 @@
           </w:tcPr>
           <w:p>
             <w:r>
-              <w:t>G1SS2-SW</w:t>
-            </w:r>
-            <w:r>
-              <w:t>3</w:t>
+              <w:t>G1SS2-SW3</w:t>
             </w:r>
           </w:p>
         </w:tc>
@@ -2952,141 +2999,82 @@
         <w:pStyle w:val="3cmsorsajt"/>
       </w:pPr>
       <w:bookmarkStart w:id="6" w:name="_Toc196346390"/>
-      <w:r>
-        <w:t>Inter-VLAN routing</w:t>
+      <w:proofErr w:type="spellStart"/>
+      <w:r>
+        <w:t>Inter</w:t>
+      </w:r>
+      <w:proofErr w:type="spellEnd"/>
+      <w:r>
+        <w:t xml:space="preserve">-VLAN </w:t>
+      </w:r>
+      <w:proofErr w:type="spellStart"/>
+      <w:r>
+        <w:t>routing</w:t>
       </w:r>
       <w:bookmarkEnd w:id="6"/>
+      <w:proofErr w:type="spellEnd"/>
     </w:p>
     <w:p>
       <w:pPr>
         <w:pStyle w:val="5szveg"/>
-      </w:pPr>
-      <w:r>
-        <w:t>Az inter-vlan routing tesztelése azzal kezdődik, hogy a router alinterfészeinek ellenőrizzük, hogy a címei és az interfészek utáni vlan azonosító helyes-e.</w:t>
-      </w:r>
-    </w:p>
-    <w:p>
-      <w:pPr>
-        <w:pStyle w:val="6kd"/>
-      </w:pPr>
-      <w:r>
-        <w:t>G1SS2-R2#show ip interface brief</w:t>
-      </w:r>
-    </w:p>
-    <w:p>
-      <w:pPr>
-        <w:pStyle w:val="6kd"/>
-      </w:pPr>
-    </w:p>
-    <w:p>
-      <w:pPr>
-        <w:pStyle w:val="6kd"/>
-      </w:pPr>
-      <w:r>
-        <w:t>Interface</w:t>
-      </w:r>
-      <w:r>
-        <w:tab/>
-      </w:r>
-      <w:r>
-        <w:tab/>
-      </w:r>
-      <w:r>
-        <w:tab/>
-        <w:t xml:space="preserve">IP-Address </w:t>
-      </w:r>
-      <w:r>
-        <w:tab/>
-      </w:r>
-      <w:r>
-        <w:tab/>
-        <w:t xml:space="preserve">Status </w:t>
-      </w:r>
-    </w:p>
-    <w:p>
-      <w:pPr>
-        <w:pStyle w:val="6kd"/>
-      </w:pPr>
-      <w:r>
-        <w:t xml:space="preserve">FastEthernet0/0 </w:t>
-      </w:r>
-      <w:r>
-        <w:tab/>
-      </w:r>
-      <w:r>
-        <w:tab/>
-        <w:t xml:space="preserve">unassigned </w:t>
-      </w:r>
-      <w:r>
-        <w:tab/>
-      </w:r>
-      <w:r>
-        <w:tab/>
-        <w:t xml:space="preserve">up </w:t>
-      </w:r>
-    </w:p>
-    <w:p>
-      <w:pPr>
-        <w:pStyle w:val="6kd"/>
-      </w:pPr>
-      <w:r>
-        <w:t xml:space="preserve">FastEthernet0/0.10 </w:t>
-      </w:r>
-      <w:r>
-        <w:tab/>
-        <w:t xml:space="preserve">192.168.2.2 </w:t>
-      </w:r>
-      <w:r>
-        <w:tab/>
-        <w:t xml:space="preserve">up </w:t>
-      </w:r>
-    </w:p>
-    <w:p>
-      <w:pPr>
-        <w:pStyle w:val="6kd"/>
-      </w:pPr>
-      <w:r>
-        <w:t xml:space="preserve">FastEthernet0/0.30 </w:t>
-      </w:r>
-      <w:r>
-        <w:tab/>
-        <w:t xml:space="preserve">192.168.2.130 </w:t>
-      </w:r>
-      <w:r>
-        <w:tab/>
-        <w:t xml:space="preserve">up  </w:t>
-      </w:r>
-    </w:p>
-    <w:p>
-      <w:pPr>
-        <w:pStyle w:val="6kd"/>
-      </w:pPr>
-      <w:r>
-        <w:t xml:space="preserve">FastEthernet0/0.40 </w:t>
-      </w:r>
-      <w:r>
-        <w:tab/>
-        <w:t xml:space="preserve">192.168.2.34 </w:t>
-      </w:r>
-      <w:r>
-        <w:tab/>
-        <w:t xml:space="preserve">up  </w:t>
-      </w:r>
-    </w:p>
-    <w:p>
-      <w:pPr>
-        <w:pStyle w:val="6kd"/>
-      </w:pPr>
-      <w:r>
-        <w:t xml:space="preserve">FastEthernet0/0.50 </w:t>
-      </w:r>
-      <w:r>
-        <w:tab/>
-        <w:t xml:space="preserve">192.168.2.66 </w:t>
-      </w:r>
-      <w:r>
-        <w:tab/>
-        <w:t xml:space="preserve">up </w:t>
+        <w:ind w:left="0"/>
+      </w:pPr>
+      <w:r>
+        <w:t xml:space="preserve"> Ahogy a Vlanoknál említettem, a különböző virtuális hálózatok nem tudnak egymással kommunikálni, csak hogyha a </w:t>
+      </w:r>
+      <w:r>
+        <w:t xml:space="preserve">forgalmat </w:t>
+      </w:r>
+      <w:r>
+        <w:t>irányítjuk köztük</w:t>
+      </w:r>
+      <w:r>
+        <w:t xml:space="preserve">. Az igényfelmérés folyamán amikor a </w:t>
+      </w:r>
+      <w:r>
+        <w:t>Vlanokat mutattuk be a megbízó cégnek, ezt a megoldást javasoltuk a Vlanok forgalmának irányítására. A koncepció végtelenül egyszerű, a virtuális hálózatokat összekötő routeren a VLAN számával (VLAN Tag) megegyező alinterfészeket hozunk létre (PL.: FastEthernet0/0.10). Ezeken az alinterfészeken mindegyik Vlanhoz tartozó IP tartomány alapértelmezett</w:t>
+      </w:r>
+      <w:r>
+        <w:t xml:space="preserve"> átjáróként</w:t>
+      </w:r>
+      <w:r>
+        <w:t xml:space="preserve"> választott címét állítjuk be IP címnek, és ez után mivel ezek a hálózatok a forgalomirányítónak kapcsolt hálózatai, innentől egyéb beállítás nélkül elvégzi a forgalomirányítást.</w:t>
+      </w:r>
+    </w:p>
+    <w:p>
+      <w:pPr>
+        <w:pStyle w:val="2cmsorsajt"/>
+      </w:pPr>
+      <w:bookmarkStart w:id="7" w:name="_Toc196346391"/>
+      <w:r>
+        <w:t xml:space="preserve">Második </w:t>
+      </w:r>
+      <w:proofErr w:type="spellStart"/>
+      <w:r>
+        <w:t>rétegbeli</w:t>
+      </w:r>
+      <w:proofErr w:type="spellEnd"/>
+      <w:r>
+        <w:t xml:space="preserve"> megvalósítások (L2)</w:t>
+      </w:r>
+      <w:bookmarkEnd w:id="7"/>
+    </w:p>
+    <w:p>
+      <w:pPr>
+        <w:pStyle w:val="3cmsorsajt"/>
+      </w:pPr>
+      <w:bookmarkStart w:id="8" w:name="_Toc196346392"/>
+      <w:proofErr w:type="spellStart"/>
+      <w:r>
+        <w:t>EtherChannel</w:t>
+      </w:r>
+      <w:proofErr w:type="spellEnd"/>
+      <w:r>
+        <w:t xml:space="preserve"> (port összevonás)</w:t>
+      </w:r>
+      <w:bookmarkEnd w:id="8"/>
+      <w:r>
+        <w:t xml:space="preserve"> </w:t>
       </w:r>
     </w:p>
     <w:p>
@@ -3094,433 +3082,322 @@
         <w:pStyle w:val="5szveg"/>
       </w:pPr>
       <w:r>
-        <w:t xml:space="preserve">Miután a router interfészeinek helyes beállítása megtörténik, a hálózatban amint lesz IP címe a berendezéseknek, kommunikálni tudnak egymással. Az IP címek kiosztása később kerül bemutatásra. </w:t>
+        <w:t xml:space="preserve">A cég kiemelte, hogy náluk priorítás, hogy a hálózat egy bizonyos szintig hibatűrő legyen, a legkisebb meghibásodás ne </w:t>
+      </w:r>
+      <w:r>
+        <w:t xml:space="preserve">vezessen kimaradáshoz az egész irodában. Erre mi a lehető legtöbb redundáns megoldást javasoltuk, az egyik példa erre a port összevonás. Ez a megoldás nem csak redundanciát biztosít, de </w:t>
+      </w:r>
+      <w:r>
+        <w:t>két</w:t>
+      </w:r>
+      <w:r>
+        <w:t xml:space="preserve"> másik előnye a terhelésmegosztás, és a meg</w:t>
+      </w:r>
+      <w:r>
+        <w:t>növekedett sávszélesség.</w:t>
       </w:r>
     </w:p>
     <w:p>
       <w:pPr>
         <w:pStyle w:val="5szveg"/>
       </w:pPr>
-      <w:r>
-        <w:t>A vlanok közötti forgalom tesztelésére az 1. telephelyen (G1SS1) kerül sor, a VLAN 10</w:t>
-      </w:r>
-      <w:r>
-        <w:t>-ben levő PC</w:t>
-      </w:r>
-      <w:r>
-        <w:t xml:space="preserve"> és VLAN </w:t>
-      </w:r>
-      <w:r>
-        <w:t>30-ban levő kapcsoló</w:t>
-      </w:r>
-      <w:r>
-        <w:t xml:space="preserve"> között. Először ellenőrizzük a VLAN 10-ben levő PC-n, hogy melyik hálózatban van.</w:t>
-      </w:r>
-    </w:p>
-    <w:p>
-      <w:pPr>
-        <w:pStyle w:val="7kp"/>
-      </w:pPr>
-      <w:r>
-        <w:drawing>
-          <wp:inline distT="0" distB="0" distL="0" distR="0" wp14:anchorId="06BACDAA" wp14:editId="2720101B">
-            <wp:extent cx="4680000" cy="1502349"/>
-            <wp:effectExtent l="0" t="0" r="6350" b="3175"/>
-            <wp:docPr id="1" name="Kép 1"/>
-            <wp:cNvGraphicFramePr>
-              <a:graphicFrameLocks xmlns:a="http://schemas.openxmlformats.org/drawingml/2006/main" noChangeAspect="1"/>
-            </wp:cNvGraphicFramePr>
-            <a:graphic xmlns:a="http://schemas.openxmlformats.org/drawingml/2006/main">
-              <a:graphicData uri="http://schemas.openxmlformats.org/drawingml/2006/picture">
-                <pic:pic xmlns:pic="http://schemas.openxmlformats.org/drawingml/2006/picture">
-                  <pic:nvPicPr>
-                    <pic:cNvPr id="1" name=""/>
-                    <pic:cNvPicPr/>
-                  </pic:nvPicPr>
-                  <pic:blipFill rotWithShape="1">
-                    <a:blip r:embed="rId8"/>
-                    <a:srcRect l="3283"/>
-                    <a:stretch/>
-                  </pic:blipFill>
-                  <pic:spPr bwMode="auto">
-                    <a:xfrm>
-                      <a:off x="0" y="0"/>
-                      <a:ext cx="4680000" cy="1502349"/>
-                    </a:xfrm>
-                    <a:prstGeom prst="rect">
-                      <a:avLst/>
-                    </a:prstGeom>
-                    <a:ln>
-                      <a:noFill/>
-                    </a:ln>
-                    <a:extLst>
-                      <a:ext uri="{53640926-AAD7-44D8-BBD7-CCE9431645EC}">
-                        <a14:shadowObscured xmlns:a14="http://schemas.microsoft.com/office/drawing/2010/main"/>
-                      </a:ext>
-                    </a:extLst>
-                  </pic:spPr>
-                </pic:pic>
-              </a:graphicData>
-            </a:graphic>
-          </wp:inline>
-        </w:drawing>
-      </w:r>
-      <w:r>
-        <w:t xml:space="preserve"> </w:t>
-      </w:r>
     </w:p>
     <w:p>
       <w:pPr>
         <w:pStyle w:val="5szveg"/>
       </w:pPr>
       <w:r>
-        <w:t>Ezt követően a Kapcsolón ellenőrizzük, a hálózatot.</w:t>
-      </w:r>
-    </w:p>
-    <w:p>
-      <w:pPr>
-        <w:pStyle w:val="6kd"/>
-      </w:pPr>
-      <w:r>
-        <w:t>G1SS1-SW1#show running-config | include default-gateway</w:t>
-      </w:r>
-    </w:p>
-    <w:p>
-      <w:pPr>
-        <w:pStyle w:val="6kd"/>
-      </w:pPr>
-    </w:p>
-    <w:p>
-      <w:pPr>
-        <w:pStyle w:val="6kd"/>
-      </w:pPr>
-      <w:r>
-        <w:t>ip default-gateway 192.168.1.169</w:t>
-      </w:r>
-    </w:p>
-    <w:p>
-      <w:pPr>
-        <w:pStyle w:val="6kd"/>
-      </w:pPr>
-    </w:p>
-    <w:p>
-      <w:pPr>
-        <w:pStyle w:val="6kd"/>
-      </w:pPr>
-      <w:r>
-        <w:t>G1SS1-SW1#show ip interface brief | include Vlan30</w:t>
-      </w:r>
-    </w:p>
-    <w:p>
-      <w:pPr>
-        <w:pStyle w:val="6kd"/>
-      </w:pPr>
-    </w:p>
-    <w:p>
-      <w:pPr>
-        <w:pStyle w:val="6kd"/>
-      </w:pPr>
-      <w:r>
-        <w:t xml:space="preserve">Vlan30             192.168.1.170   up       </w:t>
+        <w:t>Az EtherChannel egy olyan technológia, ami több fizikai interfészt kapcsol össze egy logikai csatornába. Ezeknek az összekapcsolt interfészeknek a sávszélessége összeadódik (PL.: két darab 100 Mbps interfész ether channelben 200 Mbps), és a forgalmat egyenlően osztja el az összefogott linkek között, nem pedig egy lesz túlterhelve.</w:t>
       </w:r>
     </w:p>
     <w:p>
       <w:pPr>
         <w:pStyle w:val="5szveg"/>
       </w:pPr>
-      <w:r>
-        <w:t>Mivel ezek látszik, hogy külön hálózatban vannak, PING paranccsal teszteljük a kapcsolatot a két eszköz között.</w:t>
-      </w:r>
-    </w:p>
-    <w:p>
-      <w:pPr>
-        <w:pStyle w:val="7kp"/>
+    </w:p>
+    <w:p>
+      <w:pPr>
+        <w:pStyle w:val="5szveg"/>
       </w:pPr>
       <w:r>
         <w:lastRenderedPageBreak/>
-        <w:drawing>
-          <wp:inline distT="0" distB="0" distL="0" distR="0" wp14:anchorId="40109C3F" wp14:editId="492BCCB4">
-            <wp:extent cx="4680000" cy="1769396"/>
-            <wp:effectExtent l="0" t="0" r="6350" b="2540"/>
-            <wp:docPr id="3" name="Kép 3"/>
-            <wp:cNvGraphicFramePr>
-              <a:graphicFrameLocks xmlns:a="http://schemas.openxmlformats.org/drawingml/2006/main" noChangeAspect="1"/>
-            </wp:cNvGraphicFramePr>
-            <a:graphic xmlns:a="http://schemas.openxmlformats.org/drawingml/2006/main">
-              <a:graphicData uri="http://schemas.openxmlformats.org/drawingml/2006/picture">
-                <pic:pic xmlns:pic="http://schemas.openxmlformats.org/drawingml/2006/picture">
-                  <pic:nvPicPr>
-                    <pic:cNvPr id="1" name=""/>
-                    <pic:cNvPicPr/>
-                  </pic:nvPicPr>
-                  <pic:blipFill>
-                    <a:blip r:embed="rId9"/>
-                    <a:stretch>
-                      <a:fillRect/>
-                    </a:stretch>
-                  </pic:blipFill>
-                  <pic:spPr>
-                    <a:xfrm>
-                      <a:off x="0" y="0"/>
-                      <a:ext cx="4680000" cy="1769396"/>
-                    </a:xfrm>
-                    <a:prstGeom prst="rect">
-                      <a:avLst/>
-                    </a:prstGeom>
-                  </pic:spPr>
-                </pic:pic>
-              </a:graphicData>
-            </a:graphic>
-          </wp:inline>
-        </w:drawing>
-      </w:r>
-      <w:r>
-        <w:t xml:space="preserve">          </w:t>
+        <w:t>A hálózatban két ilyen port összevonást is csináltunk, hogy biztos ne legyen gond, ha egy vezeték meghibásodik. A port összevonások paraméterei a következők:</w:t>
       </w:r>
     </w:p>
     <w:p>
       <w:pPr>
         <w:pStyle w:val="5szveg"/>
       </w:pPr>
-      <w:r>
-        <w:t xml:space="preserve"> </w:t>
-      </w:r>
-      <w:r>
-        <w:t>Látszik, hogy a csomagok sikeresen elértek a kapcsolóhoz, ez azt jelenti, hogy működik a vlanok közötti forgalomirányítás.</w:t>
-      </w:r>
-    </w:p>
-    <w:p>
-      <w:pPr>
-        <w:pStyle w:val="2cmsorsajt"/>
-      </w:pPr>
-      <w:bookmarkStart w:id="7" w:name="_Toc196346391"/>
-      <w:r>
-        <w:t>Második rétegbeli megvalósítások (L2)</w:t>
-      </w:r>
-      <w:bookmarkEnd w:id="7"/>
+    </w:p>
+    <w:tbl>
+      <w:tblPr>
+        <w:tblStyle w:val="Rcsostblzat"/>
+        <w:tblW w:w="0" w:type="auto"/>
+        <w:tblInd w:w="360" w:type="dxa"/>
+        <w:tblLook w:val="04A0" w:firstRow="1" w:lastRow="0" w:firstColumn="1" w:lastColumn="0" w:noHBand="0" w:noVBand="1"/>
+      </w:tblPr>
+      <w:tblGrid>
+        <w:gridCol w:w="1478"/>
+        <w:gridCol w:w="1843"/>
+        <w:gridCol w:w="1701"/>
+        <w:gridCol w:w="1955"/>
+        <w:gridCol w:w="1723"/>
+      </w:tblGrid>
+      <w:tr>
+        <w:tc>
+          <w:tcPr>
+            <w:tcW w:w="1478" w:type="dxa"/>
+            <w:vAlign w:val="center"/>
+          </w:tcPr>
+          <w:p>
+            <w:pPr>
+              <w:jc w:val="center"/>
+            </w:pPr>
+            <w:r>
+              <w:t>Port Channel</w:t>
+            </w:r>
+          </w:p>
+        </w:tc>
+        <w:tc>
+          <w:tcPr>
+            <w:tcW w:w="1843" w:type="dxa"/>
+            <w:vAlign w:val="center"/>
+          </w:tcPr>
+          <w:p>
+            <w:pPr>
+              <w:jc w:val="center"/>
+            </w:pPr>
+            <w:r>
+              <w:t>„A” oldal kapcsoló</w:t>
+            </w:r>
+          </w:p>
+        </w:tc>
+        <w:tc>
+          <w:tcPr>
+            <w:tcW w:w="1701" w:type="dxa"/>
+            <w:vAlign w:val="center"/>
+          </w:tcPr>
+          <w:p>
+            <w:pPr>
+              <w:jc w:val="center"/>
+            </w:pPr>
+            <w:r>
+              <w:t>Kapcsoló portjai</w:t>
+            </w:r>
+          </w:p>
+        </w:tc>
+        <w:tc>
+          <w:tcPr>
+            <w:tcW w:w="1955" w:type="dxa"/>
+            <w:vAlign w:val="center"/>
+          </w:tcPr>
+          <w:p>
+            <w:pPr>
+              <w:jc w:val="center"/>
+            </w:pPr>
+            <w:r>
+              <w:t>„B” oldal kapcsoló</w:t>
+            </w:r>
+          </w:p>
+        </w:tc>
+        <w:tc>
+          <w:tcPr>
+            <w:tcW w:w="1723" w:type="dxa"/>
+            <w:vAlign w:val="center"/>
+          </w:tcPr>
+          <w:p>
+            <w:pPr>
+              <w:jc w:val="center"/>
+            </w:pPr>
+            <w:r>
+              <w:t>Kapcsoló portjai</w:t>
+            </w:r>
+          </w:p>
+        </w:tc>
+      </w:tr>
+      <w:tr>
+        <w:tc>
+          <w:tcPr>
+            <w:tcW w:w="1478" w:type="dxa"/>
+            <w:vAlign w:val="center"/>
+          </w:tcPr>
+          <w:p>
+            <w:pPr>
+              <w:jc w:val="center"/>
+            </w:pPr>
+            <w:r>
+              <w:t>Po1</w:t>
+            </w:r>
+          </w:p>
+        </w:tc>
+        <w:tc>
+          <w:tcPr>
+            <w:tcW w:w="1843" w:type="dxa"/>
+            <w:vAlign w:val="center"/>
+          </w:tcPr>
+          <w:p>
+            <w:pPr>
+              <w:jc w:val="center"/>
+            </w:pPr>
+            <w:r>
+              <w:t>G1SS2-SW1</w:t>
+            </w:r>
+          </w:p>
+        </w:tc>
+        <w:tc>
+          <w:tcPr>
+            <w:tcW w:w="1701" w:type="dxa"/>
+            <w:vAlign w:val="center"/>
+          </w:tcPr>
+          <w:p>
+            <w:pPr>
+              <w:jc w:val="center"/>
+            </w:pPr>
+            <w:r>
+              <w:t>Fa</w:t>
+            </w:r>
+            <w:r>
+              <w:t xml:space="preserve"> </w:t>
+            </w:r>
+            <w:r>
+              <w:t>0/21-22</w:t>
+            </w:r>
+          </w:p>
+        </w:tc>
+        <w:tc>
+          <w:tcPr>
+            <w:tcW w:w="1955" w:type="dxa"/>
+            <w:vAlign w:val="center"/>
+          </w:tcPr>
+          <w:p>
+            <w:pPr>
+              <w:jc w:val="center"/>
+            </w:pPr>
+            <w:r>
+              <w:t>G1SS2-SW2</w:t>
+            </w:r>
+          </w:p>
+        </w:tc>
+        <w:tc>
+          <w:tcPr>
+            <w:tcW w:w="1723" w:type="dxa"/>
+            <w:vAlign w:val="center"/>
+          </w:tcPr>
+          <w:p>
+            <w:pPr>
+              <w:jc w:val="center"/>
+            </w:pPr>
+            <w:r>
+              <w:t>Fa 0/21-22</w:t>
+            </w:r>
+          </w:p>
+        </w:tc>
+      </w:tr>
+      <w:tr>
+        <w:tc>
+          <w:tcPr>
+            <w:tcW w:w="1478" w:type="dxa"/>
+            <w:vAlign w:val="center"/>
+          </w:tcPr>
+          <w:p>
+            <w:pPr>
+              <w:jc w:val="center"/>
+            </w:pPr>
+            <w:r>
+              <w:t>Po2</w:t>
+            </w:r>
+          </w:p>
+        </w:tc>
+        <w:tc>
+          <w:tcPr>
+            <w:tcW w:w="1843" w:type="dxa"/>
+            <w:vAlign w:val="center"/>
+          </w:tcPr>
+          <w:p>
+            <w:pPr>
+              <w:jc w:val="center"/>
+            </w:pPr>
+            <w:r>
+              <w:t>G1SS2-SW1</w:t>
+            </w:r>
+          </w:p>
+        </w:tc>
+        <w:tc>
+          <w:tcPr>
+            <w:tcW w:w="1701" w:type="dxa"/>
+            <w:vAlign w:val="center"/>
+          </w:tcPr>
+          <w:p>
+            <w:pPr>
+              <w:jc w:val="center"/>
+            </w:pPr>
+            <w:r>
+              <w:t>Fa</w:t>
+            </w:r>
+            <w:r>
+              <w:t xml:space="preserve"> </w:t>
+            </w:r>
+            <w:r>
+              <w:t>0/18-19</w:t>
+            </w:r>
+          </w:p>
+        </w:tc>
+        <w:tc>
+          <w:tcPr>
+            <w:tcW w:w="1955" w:type="dxa"/>
+            <w:vAlign w:val="center"/>
+          </w:tcPr>
+          <w:p>
+            <w:pPr>
+              <w:jc w:val="center"/>
+            </w:pPr>
+            <w:r>
+              <w:t>G1SS2-SW3</w:t>
+            </w:r>
+          </w:p>
+        </w:tc>
+        <w:tc>
+          <w:tcPr>
+            <w:tcW w:w="1723" w:type="dxa"/>
+            <w:vAlign w:val="center"/>
+          </w:tcPr>
+          <w:p>
+            <w:pPr>
+              <w:jc w:val="center"/>
+            </w:pPr>
+            <w:r>
+              <w:t>Fa 0/23-24</w:t>
+            </w:r>
+          </w:p>
+        </w:tc>
+      </w:tr>
+    </w:tbl>
+    <w:p>
+      <w:pPr>
+        <w:pStyle w:val="5szveg"/>
+      </w:pPr>
+    </w:p>
+    <w:p>
+      <w:pPr>
+        <w:pStyle w:val="5szveg"/>
+      </w:pPr>
+    </w:p>
+    <w:p>
+      <w:pPr>
+        <w:pStyle w:val="5szveg"/>
+      </w:pPr>
     </w:p>
     <w:p>
       <w:pPr>
         <w:pStyle w:val="3cmsorsajt"/>
       </w:pPr>
-      <w:bookmarkStart w:id="8" w:name="_Toc196346392"/>
-      <w:r>
-        <w:t>EtherChannel (port összevonás)</w:t>
-      </w:r>
-      <w:bookmarkEnd w:id="8"/>
-      <w:r>
-        <w:t xml:space="preserve"> </w:t>
-      </w:r>
-    </w:p>
-    <w:p>
-      <w:pPr>
-        <w:pStyle w:val="5szveg"/>
-      </w:pPr>
-      <w:r>
-        <w:t>Az EtherChannel tesztelése úgy fog történni, hogy ellenőrizzük az összevont csatornák létez</w:t>
-      </w:r>
-      <w:r>
-        <w:t>ését, az összevont portok egyikét lekapcsoljuk, és ellenőrizzük, hogy a forgalom továbbra is sikeresen halad át az összevont csatornán.</w:t>
-      </w:r>
-    </w:p>
-    <w:p>
-      <w:pPr>
-        <w:pStyle w:val="5szveg"/>
-      </w:pPr>
-      <w:r>
-        <w:t xml:space="preserve">Az első lépés a létezés ellenőrzése, amire a </w:t>
-      </w:r>
-      <w:r>
-        <w:rPr>
-          <w:rStyle w:val="8kiemelsChar"/>
-        </w:rPr>
-        <w:t>„show etherchannel summary”</w:t>
-      </w:r>
-      <w:r>
-        <w:t xml:space="preserve"> parancsot használtuk.</w:t>
-      </w:r>
-    </w:p>
-    <w:p>
-      <w:pPr>
-        <w:pStyle w:val="7kp"/>
-      </w:pPr>
-      <w:r>
-        <w:drawing>
-          <wp:inline distT="0" distB="0" distL="0" distR="0" wp14:anchorId="102FB093" wp14:editId="7596857B">
-            <wp:extent cx="4680000" cy="2905592"/>
-            <wp:effectExtent l="0" t="0" r="6350" b="9525"/>
-            <wp:docPr id="2" name="Kép 2"/>
-            <wp:cNvGraphicFramePr>
-              <a:graphicFrameLocks xmlns:a="http://schemas.openxmlformats.org/drawingml/2006/main" noChangeAspect="1"/>
-            </wp:cNvGraphicFramePr>
-            <a:graphic xmlns:a="http://schemas.openxmlformats.org/drawingml/2006/main">
-              <a:graphicData uri="http://schemas.openxmlformats.org/drawingml/2006/picture">
-                <pic:pic xmlns:pic="http://schemas.openxmlformats.org/drawingml/2006/picture">
-                  <pic:nvPicPr>
-                    <pic:cNvPr id="1" name=""/>
-                    <pic:cNvPicPr/>
-                  </pic:nvPicPr>
-                  <pic:blipFill>
-                    <a:blip r:embed="rId10"/>
-                    <a:stretch>
-                      <a:fillRect/>
-                    </a:stretch>
-                  </pic:blipFill>
-                  <pic:spPr>
-                    <a:xfrm>
-                      <a:off x="0" y="0"/>
-                      <a:ext cx="4680000" cy="2905592"/>
-                    </a:xfrm>
-                    <a:prstGeom prst="rect">
-                      <a:avLst/>
-                    </a:prstGeom>
-                  </pic:spPr>
-                </pic:pic>
-              </a:graphicData>
-            </a:graphic>
-          </wp:inline>
-        </w:drawing>
-      </w:r>
-    </w:p>
-    <w:p>
-      <w:pPr>
-        <w:pStyle w:val="5szveg"/>
-      </w:pPr>
-      <w:r>
-        <w:t xml:space="preserve">Látszik, hogy a Po1-ben a FastEthernet 0/21 és 22-es portok vannak, a Po2-ben pedig a FastEthernet 0/18 és 19-es portok. </w:t>
-      </w:r>
-    </w:p>
-    <w:p>
-      <w:pPr>
-        <w:pStyle w:val="5szveg"/>
-      </w:pPr>
-      <w:r>
-        <w:t xml:space="preserve">Miután meggyőződtünk róla, hogy az összevont csatornák léteznek, a csatornában levő egyik portot manuálisan lekapcsoljuk. </w:t>
-      </w:r>
-    </w:p>
-    <w:p>
-      <w:pPr>
-        <w:pStyle w:val="7kp"/>
-      </w:pPr>
-      <w:r>
-        <w:lastRenderedPageBreak/>
-        <w:drawing>
-          <wp:inline distT="0" distB="0" distL="0" distR="0" wp14:anchorId="50B358E7" wp14:editId="5A5022A2">
-            <wp:extent cx="4680000" cy="2490635"/>
-            <wp:effectExtent l="0" t="0" r="6350" b="5080"/>
-            <wp:docPr id="4" name="Kép 4"/>
-            <wp:cNvGraphicFramePr>
-              <a:graphicFrameLocks xmlns:a="http://schemas.openxmlformats.org/drawingml/2006/main" noChangeAspect="1"/>
-            </wp:cNvGraphicFramePr>
-            <a:graphic xmlns:a="http://schemas.openxmlformats.org/drawingml/2006/main">
-              <a:graphicData uri="http://schemas.openxmlformats.org/drawingml/2006/picture">
-                <pic:pic xmlns:pic="http://schemas.openxmlformats.org/drawingml/2006/picture">
-                  <pic:nvPicPr>
-                    <pic:cNvPr id="1" name=""/>
-                    <pic:cNvPicPr/>
-                  </pic:nvPicPr>
-                  <pic:blipFill>
-                    <a:blip r:embed="rId11"/>
-                    <a:stretch>
-                      <a:fillRect/>
-                    </a:stretch>
-                  </pic:blipFill>
-                  <pic:spPr>
-                    <a:xfrm>
-                      <a:off x="0" y="0"/>
-                      <a:ext cx="4680000" cy="2490635"/>
-                    </a:xfrm>
-                    <a:prstGeom prst="rect">
-                      <a:avLst/>
-                    </a:prstGeom>
-                  </pic:spPr>
-                </pic:pic>
-              </a:graphicData>
-            </a:graphic>
-          </wp:inline>
-        </w:drawing>
-      </w:r>
-    </w:p>
-    <w:p>
-      <w:pPr>
-        <w:pStyle w:val="5szveg"/>
-      </w:pPr>
-      <w:r>
-        <w:t>Ezt követően teszteljük, hogy a bal oldali kapcsoló (G1SS2-SW1) a PING paranccsal      eléri-e a jobb oldali (G1SS2-SW2) kapcsolót. (A jobb oldali kapcsoló VLAN 30-as virtuális IP címe 192.168.2.133).</w:t>
-      </w:r>
-    </w:p>
-    <w:p>
-      <w:pPr>
-        <w:pStyle w:val="7kp"/>
-      </w:pPr>
-      <w:r>
-        <w:drawing>
-          <wp:inline distT="0" distB="0" distL="0" distR="0" wp14:anchorId="265E9B50" wp14:editId="5AD22005">
-            <wp:extent cx="4680000" cy="950243"/>
-            <wp:effectExtent l="0" t="0" r="6350" b="2540"/>
-            <wp:docPr id="7" name="Kép 7"/>
-            <wp:cNvGraphicFramePr>
-              <a:graphicFrameLocks xmlns:a="http://schemas.openxmlformats.org/drawingml/2006/main" noChangeAspect="1"/>
-            </wp:cNvGraphicFramePr>
-            <a:graphic xmlns:a="http://schemas.openxmlformats.org/drawingml/2006/main">
-              <a:graphicData uri="http://schemas.openxmlformats.org/drawingml/2006/picture">
-                <pic:pic xmlns:pic="http://schemas.openxmlformats.org/drawingml/2006/picture">
-                  <pic:nvPicPr>
-                    <pic:cNvPr id="1" name=""/>
-                    <pic:cNvPicPr/>
-                  </pic:nvPicPr>
-                  <pic:blipFill rotWithShape="1">
-                    <a:blip r:embed="rId12"/>
-                    <a:srcRect t="31440"/>
-                    <a:stretch/>
-                  </pic:blipFill>
-                  <pic:spPr bwMode="auto">
-                    <a:xfrm>
-                      <a:off x="0" y="0"/>
-                      <a:ext cx="4680000" cy="950243"/>
-                    </a:xfrm>
-                    <a:prstGeom prst="rect">
-                      <a:avLst/>
-                    </a:prstGeom>
-                    <a:ln>
-                      <a:noFill/>
-                    </a:ln>
-                    <a:extLst>
-                      <a:ext uri="{53640926-AAD7-44D8-BBD7-CCE9431645EC}">
-                        <a14:shadowObscured xmlns:a14="http://schemas.microsoft.com/office/drawing/2010/main"/>
-                      </a:ext>
-                    </a:extLst>
-                  </pic:spPr>
-                </pic:pic>
-              </a:graphicData>
-            </a:graphic>
-          </wp:inline>
-        </w:drawing>
-      </w:r>
-    </w:p>
-    <w:p>
-      <w:pPr>
-        <w:pStyle w:val="5szveg"/>
-      </w:pPr>
-      <w:r>
-        <w:t>Látjuk, hogy a kapcsoló sikeresen eléri a .133-as címet annak ellenére, hogy az egyik portot lekapcsoltuk. Ebből arra következtetünk, hogy a port összevonásunk működik</w:t>
-      </w:r>
-      <w:r>
-        <w:t xml:space="preserve"> hiba nélkül.</w:t>
-      </w:r>
-      <w:r>
-        <w:t xml:space="preserve"> </w:t>
-      </w:r>
-    </w:p>
-    <w:p>
-      <w:pPr>
-        <w:pStyle w:val="3cmsorsajt"/>
-      </w:pPr>
       <w:bookmarkStart w:id="9" w:name="_Toc196346393"/>
+      <w:proofErr w:type="spellStart"/>
       <w:r>
         <w:t>Portbiztonság</w:t>
       </w:r>
       <w:bookmarkEnd w:id="9"/>
+      <w:proofErr w:type="spellEnd"/>
     </w:p>
     <w:p>
       <w:pPr>
@@ -3566,7 +3443,7 @@
                     <pic:cNvPicPr/>
                   </pic:nvPicPr>
                   <pic:blipFill rotWithShape="1">
-                    <a:blip r:embed="rId13"/>
+                    <a:blip r:embed="rId8"/>
                     <a:srcRect t="17923" b="14322"/>
                     <a:stretch/>
                   </pic:blipFill>
@@ -3599,11 +3476,7 @@
         <w:pStyle w:val="5szveg"/>
       </w:pPr>
       <w:r>
-        <w:t xml:space="preserve">A fenti hálózat részen fogunk port sértést szimulálni. A kapcsoló használatban levő portjain, amire telefonok vannak csatlakoztatva, 2 MAC cím megtanulása volt engedélyezve, illetve </w:t>
-      </w:r>
-      <w:r>
-        <w:lastRenderedPageBreak/>
-        <w:t>ezeket a MAC címeket a kapcsoló meg is tanulta, és hogyha másik eszköz másik fizikai címmel csatlakozna, a portot letiltja.</w:t>
+        <w:t>A fenti hálózat részen fogunk port sértést szimulálni. A kapcsoló használatban levő portjain, amire telefonok vannak csatlakoztatva, 2 MAC cím megtanulása volt engedélyezve, illetve ezeket a MAC címeket a kapcsoló meg is tanulta, és hogyha másik eszköz másik fizikai címmel csatlakozna, a portot letiltja.</w:t>
       </w:r>
     </w:p>
     <w:p>
@@ -3627,7 +3500,7 @@
                     <pic:cNvPicPr/>
                   </pic:nvPicPr>
                   <pic:blipFill rotWithShape="1">
-                    <a:blip r:embed="rId14"/>
+                    <a:blip r:embed="rId9"/>
                     <a:srcRect b="16645"/>
                     <a:stretch/>
                   </pic:blipFill>
@@ -3671,6 +3544,7 @@
         <w:pStyle w:val="7kp"/>
       </w:pPr>
       <w:r>
+        <w:lastRenderedPageBreak/>
         <w:drawing>
           <wp:inline distT="0" distB="0" distL="0" distR="0" wp14:anchorId="500BFA8F" wp14:editId="01859021">
             <wp:extent cx="4680000" cy="3691986"/>
@@ -3687,7 +3561,7 @@
                     <pic:cNvPicPr/>
                   </pic:nvPicPr>
                   <pic:blipFill rotWithShape="1">
-                    <a:blip r:embed="rId15"/>
+                    <a:blip r:embed="rId10"/>
                     <a:srcRect t="18604" b="19313"/>
                     <a:stretch/>
                   </pic:blipFill>
@@ -3749,7 +3623,7 @@
                     </pic:cNvPicPr>
                   </pic:nvPicPr>
                   <pic:blipFill>
-                    <a:blip r:embed="rId16">
+                    <a:blip r:embed="rId11">
                       <a:extLst>
                         <a:ext uri="{28A0092B-C50C-407E-A947-70E740481C1C}">
                           <a14:useLocalDpi xmlns:a14="http://schemas.microsoft.com/office/drawing/2010/main" val="0"/>
@@ -3808,7 +3682,31 @@
       </w:pPr>
       <w:bookmarkStart w:id="10" w:name="_Toc196346394"/>
       <w:r>
-        <w:t>STP (Spanning Tree Protocol)</w:t>
+        <w:t>STP (</w:t>
+      </w:r>
+      <w:proofErr w:type="spellStart"/>
+      <w:r>
+        <w:t>Spanning</w:t>
+      </w:r>
+      <w:proofErr w:type="spellEnd"/>
+      <w:r>
+        <w:t xml:space="preserve"> </w:t>
+      </w:r>
+      <w:proofErr w:type="spellStart"/>
+      <w:r>
+        <w:t>Tree</w:t>
+      </w:r>
+      <w:proofErr w:type="spellEnd"/>
+      <w:r>
+        <w:t xml:space="preserve"> </w:t>
+      </w:r>
+      <w:proofErr w:type="spellStart"/>
+      <w:r>
+        <w:t>Protocol</w:t>
+      </w:r>
+      <w:proofErr w:type="spellEnd"/>
+      <w:r>
+        <w:t>)</w:t>
       </w:r>
       <w:bookmarkEnd w:id="10"/>
     </w:p>
@@ -3859,7 +3757,7 @@
                     <pic:cNvPicPr/>
                   </pic:nvPicPr>
                   <pic:blipFill>
-                    <a:blip r:embed="rId17"/>
+                    <a:blip r:embed="rId12"/>
                     <a:stretch>
                       <a:fillRect/>
                     </a:stretch>
@@ -3915,7 +3813,7 @@
                     <pic:cNvPicPr/>
                   </pic:nvPicPr>
                   <pic:blipFill>
-                    <a:blip r:embed="rId18"/>
+                    <a:blip r:embed="rId13"/>
                     <a:stretch>
                       <a:fillRect/>
                     </a:stretch>
@@ -3972,7 +3870,7 @@
                     <pic:cNvPicPr/>
                   </pic:nvPicPr>
                   <pic:blipFill>
-                    <a:blip r:embed="rId19"/>
+                    <a:blip r:embed="rId14"/>
                     <a:stretch>
                       <a:fillRect/>
                     </a:stretch>
@@ -4025,7 +3923,7 @@
                     <pic:cNvPicPr/>
                   </pic:nvPicPr>
                   <pic:blipFill>
-                    <a:blip r:embed="rId20"/>
+                    <a:blip r:embed="rId15"/>
                     <a:stretch>
                       <a:fillRect/>
                     </a:stretch>
@@ -4072,7 +3970,7 @@
                     <pic:cNvPicPr/>
                   </pic:nvPicPr>
                   <pic:blipFill>
-                    <a:blip r:embed="rId21"/>
+                    <a:blip r:embed="rId16"/>
                     <a:stretch>
                       <a:fillRect/>
                     </a:stretch>
@@ -4206,7 +4104,7 @@
                     <pic:cNvPicPr/>
                   </pic:nvPicPr>
                   <pic:blipFill>
-                    <a:blip r:embed="rId22">
+                    <a:blip r:embed="rId17">
                       <a:extLst>
                         <a:ext uri="{28A0092B-C50C-407E-A947-70E740481C1C}">
                           <a14:useLocalDpi xmlns:a14="http://schemas.microsoft.com/office/drawing/2010/main" val="0"/>
@@ -4262,7 +4160,7 @@
                     <pic:cNvPicPr/>
                   </pic:nvPicPr>
                   <pic:blipFill>
-                    <a:blip r:embed="rId23">
+                    <a:blip r:embed="rId18">
                       <a:extLst>
                         <a:ext uri="{28A0092B-C50C-407E-A947-70E740481C1C}">
                           <a14:useLocalDpi xmlns:a14="http://schemas.microsoft.com/office/drawing/2010/main" val="0"/>
@@ -4324,7 +4222,7 @@
                     <pic:cNvPicPr/>
                   </pic:nvPicPr>
                   <pic:blipFill>
-                    <a:blip r:embed="rId24"/>
+                    <a:blip r:embed="rId19"/>
                     <a:stretch>
                       <a:fillRect/>
                     </a:stretch>
@@ -4374,7 +4272,7 @@
                     <pic:cNvPicPr/>
                   </pic:nvPicPr>
                   <pic:blipFill>
-                    <a:blip r:embed="rId25"/>
+                    <a:blip r:embed="rId20"/>
                     <a:stretch>
                       <a:fillRect/>
                     </a:stretch>
@@ -4424,7 +4322,7 @@
                     <pic:cNvPicPr/>
                   </pic:nvPicPr>
                   <pic:blipFill>
-                    <a:blip r:embed="rId26"/>
+                    <a:blip r:embed="rId21"/>
                     <a:stretch>
                       <a:fillRect/>
                     </a:stretch>
@@ -4544,7 +4442,7 @@
                     <pic:cNvPicPr/>
                   </pic:nvPicPr>
                   <pic:blipFill>
-                    <a:blip r:embed="rId27">
+                    <a:blip r:embed="rId22">
                       <a:extLst>
                         <a:ext uri="{28A0092B-C50C-407E-A947-70E740481C1C}">
                           <a14:useLocalDpi xmlns:a14="http://schemas.microsoft.com/office/drawing/2010/main" val="0"/>
@@ -4608,7 +4506,7 @@
                     <pic:cNvPicPr/>
                   </pic:nvPicPr>
                   <pic:blipFill rotWithShape="1">
-                    <a:blip r:embed="rId28">
+                    <a:blip r:embed="rId23">
                       <a:extLst>
                         <a:ext uri="{28A0092B-C50C-407E-A947-70E740481C1C}">
                           <a14:useLocalDpi xmlns:a14="http://schemas.microsoft.com/office/drawing/2010/main" val="0"/>
@@ -4690,7 +4588,7 @@
                     <pic:cNvPicPr/>
                   </pic:nvPicPr>
                   <pic:blipFill>
-                    <a:blip r:embed="rId29">
+                    <a:blip r:embed="rId24">
                       <a:extLst>
                         <a:ext uri="{28A0092B-C50C-407E-A947-70E740481C1C}">
                           <a14:useLocalDpi xmlns:a14="http://schemas.microsoft.com/office/drawing/2010/main" val="0"/>
@@ -4743,7 +4641,7 @@
                     <pic:cNvPicPr/>
                   </pic:nvPicPr>
                   <pic:blipFill>
-                    <a:blip r:embed="rId30">
+                    <a:blip r:embed="rId25">
                       <a:extLst>
                         <a:ext uri="{28A0092B-C50C-407E-A947-70E740481C1C}">
                           <a14:useLocalDpi xmlns:a14="http://schemas.microsoft.com/office/drawing/2010/main" val="0"/>
@@ -4875,7 +4773,7 @@
                     <pic:cNvPicPr/>
                   </pic:nvPicPr>
                   <pic:blipFill>
-                    <a:blip r:embed="rId31"/>
+                    <a:blip r:embed="rId26"/>
                     <a:stretch>
                       <a:fillRect/>
                     </a:stretch>
@@ -4922,7 +4820,7 @@
                     <pic:cNvPicPr/>
                   </pic:nvPicPr>
                   <pic:blipFill>
-                    <a:blip r:embed="rId32"/>
+                    <a:blip r:embed="rId27"/>
                     <a:stretch>
                       <a:fillRect/>
                     </a:stretch>
@@ -4975,7 +4873,7 @@
                     <pic:cNvPicPr/>
                   </pic:nvPicPr>
                   <pic:blipFill>
-                    <a:blip r:embed="rId33"/>
+                    <a:blip r:embed="rId28"/>
                     <a:stretch>
                       <a:fillRect/>
                     </a:stretch>
@@ -5030,7 +4928,7 @@
                     <pic:cNvPicPr/>
                   </pic:nvPicPr>
                   <pic:blipFill>
-                    <a:blip r:embed="rId34"/>
+                    <a:blip r:embed="rId29"/>
                     <a:stretch>
                       <a:fillRect/>
                     </a:stretch>
@@ -5077,7 +4975,7 @@
                     <pic:cNvPicPr/>
                   </pic:nvPicPr>
                   <pic:blipFill>
-                    <a:blip r:embed="rId35"/>
+                    <a:blip r:embed="rId30"/>
                     <a:stretch>
                       <a:fillRect/>
                     </a:stretch>
@@ -5161,7 +5059,7 @@
                     <pic:cNvPicPr/>
                   </pic:nvPicPr>
                   <pic:blipFill>
-                    <a:blip r:embed="rId36"/>
+                    <a:blip r:embed="rId31"/>
                     <a:stretch>
                       <a:fillRect/>
                     </a:stretch>
@@ -5203,9 +5101,14 @@
       </w:pPr>
       <w:bookmarkStart w:id="16" w:name="_Toc196346400"/>
       <w:r>
-        <w:t>Port Forward</w:t>
+        <w:t xml:space="preserve">Port </w:t>
+      </w:r>
+      <w:proofErr w:type="spellStart"/>
+      <w:r>
+        <w:t>Forward</w:t>
       </w:r>
       <w:bookmarkEnd w:id="16"/>
+      <w:proofErr w:type="spellEnd"/>
     </w:p>
     <w:p>
       <w:pPr>
@@ -5249,7 +5152,7 @@
                     <pic:cNvPicPr/>
                   </pic:nvPicPr>
                   <pic:blipFill>
-                    <a:blip r:embed="rId37"/>
+                    <a:blip r:embed="rId32"/>
                     <a:stretch>
                       <a:fillRect/>
                     </a:stretch>
@@ -5299,7 +5202,7 @@
                     <pic:cNvPicPr/>
                   </pic:nvPicPr>
                   <pic:blipFill>
-                    <a:blip r:embed="rId38"/>
+                    <a:blip r:embed="rId33"/>
                     <a:stretch>
                       <a:fillRect/>
                     </a:stretch>
@@ -5349,7 +5252,7 @@
                     <pic:cNvPicPr/>
                   </pic:nvPicPr>
                   <pic:blipFill>
-                    <a:blip r:embed="rId39"/>
+                    <a:blip r:embed="rId34"/>
                     <a:stretch>
                       <a:fillRect/>
                     </a:stretch>
@@ -5391,8 +5294,13 @@
         <w:pStyle w:val="3cmsorsajt"/>
       </w:pPr>
       <w:bookmarkStart w:id="17" w:name="_Toc196346401"/>
-      <w:r>
-        <w:t>Ip telefonok</w:t>
+      <w:proofErr w:type="spellStart"/>
+      <w:r>
+        <w:t>Ip</w:t>
+      </w:r>
+      <w:proofErr w:type="spellEnd"/>
+      <w:r>
+        <w:t xml:space="preserve"> telefonok</w:t>
       </w:r>
       <w:bookmarkEnd w:id="17"/>
     </w:p>
@@ -5430,7 +5338,7 @@
                     <pic:cNvPicPr/>
                   </pic:nvPicPr>
                   <pic:blipFill>
-                    <a:blip r:embed="rId40" cstate="print">
+                    <a:blip r:embed="rId35" cstate="print">
                       <a:extLst>
                         <a:ext uri="{28A0092B-C50C-407E-A947-70E740481C1C}">
                           <a14:useLocalDpi xmlns:a14="http://schemas.microsoft.com/office/drawing/2010/main" val="0"/>
@@ -5483,7 +5391,7 @@
                     <pic:cNvPicPr/>
                   </pic:nvPicPr>
                   <pic:blipFill>
-                    <a:blip r:embed="rId41" cstate="print">
+                    <a:blip r:embed="rId36" cstate="print">
                       <a:extLst>
                         <a:ext uri="{28A0092B-C50C-407E-A947-70E740481C1C}">
                           <a14:useLocalDpi xmlns:a14="http://schemas.microsoft.com/office/drawing/2010/main" val="0"/>
@@ -5539,7 +5447,7 @@
                     <pic:cNvPicPr/>
                   </pic:nvPicPr>
                   <pic:blipFill>
-                    <a:blip r:embed="rId42"/>
+                    <a:blip r:embed="rId37"/>
                     <a:stretch>
                       <a:fillRect/>
                     </a:stretch>
@@ -5582,7 +5490,7 @@
                     <pic:cNvPicPr/>
                   </pic:nvPicPr>
                   <pic:blipFill>
-                    <a:blip r:embed="rId43"/>
+                    <a:blip r:embed="rId38"/>
                     <a:stretch>
                       <a:fillRect/>
                     </a:stretch>
@@ -5629,7 +5537,7 @@
                     <pic:cNvPicPr/>
                   </pic:nvPicPr>
                   <pic:blipFill>
-                    <a:blip r:embed="rId44">
+                    <a:blip r:embed="rId39">
                       <a:extLst>
                         <a:ext uri="{28A0092B-C50C-407E-A947-70E740481C1C}">
                           <a14:useLocalDpi xmlns:a14="http://schemas.microsoft.com/office/drawing/2010/main" val="0"/>
@@ -5706,7 +5614,7 @@
                     <pic:cNvPicPr/>
                   </pic:nvPicPr>
                   <pic:blipFill>
-                    <a:blip r:embed="rId45"/>
+                    <a:blip r:embed="rId40"/>
                     <a:stretch>
                       <a:fillRect/>
                     </a:stretch>
@@ -5753,7 +5661,7 @@
                     <pic:cNvPicPr/>
                   </pic:nvPicPr>
                   <pic:blipFill>
-                    <a:blip r:embed="rId46"/>
+                    <a:blip r:embed="rId41"/>
                     <a:stretch>
                       <a:fillRect/>
                     </a:stretch>
@@ -5796,7 +5704,7 @@
                     <pic:cNvPicPr/>
                   </pic:nvPicPr>
                   <pic:blipFill>
-                    <a:blip r:embed="rId47"/>
+                    <a:blip r:embed="rId42"/>
                     <a:stretch>
                       <a:fillRect/>
                     </a:stretch>
@@ -5897,7 +5805,7 @@
                     <pic:cNvPicPr/>
                   </pic:nvPicPr>
                   <pic:blipFill>
-                    <a:blip r:embed="rId48"/>
+                    <a:blip r:embed="rId43"/>
                     <a:stretch>
                       <a:fillRect/>
                     </a:stretch>
@@ -5947,7 +5855,7 @@
                     <pic:cNvPicPr/>
                   </pic:nvPicPr>
                   <pic:blipFill>
-                    <a:blip r:embed="rId49"/>
+                    <a:blip r:embed="rId44"/>
                     <a:stretch>
                       <a:fillRect/>
                     </a:stretch>
@@ -6005,7 +5913,7 @@
       </w:pPr>
     </w:p>
     <w:sectPr>
-      <w:footerReference w:type="default" r:id="rId50"/>
+      <w:footerReference w:type="default" r:id="rId45"/>
       <w:pgSz w:w="11906" w:h="16838"/>
       <w:pgMar w:top="1418" w:right="1418" w:bottom="851" w:left="1418" w:header="709" w:footer="0" w:gutter="0"/>
       <w:cols w:space="708"/>

</xml_diff>

<commit_message>
gatya wlc és tervezes
</commit_message>
<xml_diff>
--- a/tervezési.docx
+++ b/tervezési.docx
@@ -1,6 +1,6 @@
 
 <file path=word/document.xml><?xml version="1.0" encoding="utf-8"?>
-<w:document xmlns:wpc="http://schemas.microsoft.com/office/word/2010/wordprocessingCanvas" xmlns:cx="http://schemas.microsoft.com/office/drawing/2014/chartex" xmlns:cx1="http://schemas.microsoft.com/office/drawing/2015/9/8/chartex" xmlns:cx2="http://schemas.microsoft.com/office/drawing/2015/10/21/chartex" xmlns:cx3="http://schemas.microsoft.com/office/drawing/2016/5/9/chartex" xmlns:cx4="http://schemas.microsoft.com/office/drawing/2016/5/10/chartex" xmlns:cx5="http://schemas.microsoft.com/office/drawing/2016/5/11/chartex" xmlns:cx6="http://schemas.microsoft.com/office/drawing/2016/5/12/chartex" xmlns:cx7="http://schemas.microsoft.com/office/drawing/2016/5/13/chartex" xmlns:cx8="http://schemas.microsoft.com/office/drawing/2016/5/14/chartex" xmlns:mc="http://schemas.openxmlformats.org/markup-compatibility/2006" xmlns:aink="http://schemas.microsoft.com/office/drawing/2016/ink" xmlns:am3d="http://schemas.microsoft.com/office/drawing/2017/model3d" xmlns:o="urn:schemas-microsoft-com:office:office" xmlns:oel="http://schemas.microsoft.com/office/2019/extlst" xmlns:r="http://schemas.openxmlformats.org/officeDocument/2006/relationships" xmlns:m="http://schemas.openxmlformats.org/officeDocument/2006/math" xmlns:v="urn:schemas-microsoft-com:vml" xmlns:wp14="http://schemas.microsoft.com/office/word/2010/wordprocessingDrawing" xmlns:wp="http://schemas.openxmlformats.org/drawingml/2006/wordprocessingDrawing" xmlns:w10="urn:schemas-microsoft-com:office:word" xmlns:w="http://schemas.openxmlformats.org/wordprocessingml/2006/main" xmlns:w14="http://schemas.microsoft.com/office/word/2010/wordml" xmlns:w15="http://schemas.microsoft.com/office/word/2012/wordml" xmlns:w16cex="http://schemas.microsoft.com/office/word/2018/wordml/cex" xmlns:w16cid="http://schemas.microsoft.com/office/word/2016/wordml/cid" xmlns:w16="http://schemas.microsoft.com/office/word/2018/wordml" xmlns:w16du="http://schemas.microsoft.com/office/word/2023/wordml/word16du" xmlns:w16sdtdh="http://schemas.microsoft.com/office/word/2020/wordml/sdtdatahash" xmlns:w16sdtfl="http://schemas.microsoft.com/office/word/2024/wordml/sdtformatlock" xmlns:w16se="http://schemas.microsoft.com/office/word/2015/wordml/symex" xmlns:wpg="http://schemas.microsoft.com/office/word/2010/wordprocessingGroup" xmlns:wpi="http://schemas.microsoft.com/office/word/2010/wordprocessingInk" xmlns:wne="http://schemas.microsoft.com/office/word/2006/wordml" xmlns:wps="http://schemas.microsoft.com/office/word/2010/wordprocessingShape" mc:Ignorable="w14 w15 w16se w16cid w16 w16cex w16sdtdh w16sdtfl w16du wp14">
+<w:document xmlns:wpc="http://schemas.microsoft.com/office/word/2010/wordprocessingCanvas" xmlns:cx="http://schemas.microsoft.com/office/drawing/2014/chartex" xmlns:cx1="http://schemas.microsoft.com/office/drawing/2015/9/8/chartex" xmlns:cx2="http://schemas.microsoft.com/office/drawing/2015/10/21/chartex" xmlns:cx3="http://schemas.microsoft.com/office/drawing/2016/5/9/chartex" xmlns:cx4="http://schemas.microsoft.com/office/drawing/2016/5/10/chartex" xmlns:cx5="http://schemas.microsoft.com/office/drawing/2016/5/11/chartex" xmlns:cx6="http://schemas.microsoft.com/office/drawing/2016/5/12/chartex" xmlns:cx7="http://schemas.microsoft.com/office/drawing/2016/5/13/chartex" xmlns:cx8="http://schemas.microsoft.com/office/drawing/2016/5/14/chartex" xmlns:mc="http://schemas.openxmlformats.org/markup-compatibility/2006" xmlns:aink="http://schemas.microsoft.com/office/drawing/2016/ink" xmlns:am3d="http://schemas.microsoft.com/office/drawing/2017/model3d" xmlns:o="urn:schemas-microsoft-com:office:office" xmlns:oel="http://schemas.microsoft.com/office/2019/extlst" xmlns:r="http://schemas.openxmlformats.org/officeDocument/2006/relationships" xmlns:m="http://schemas.openxmlformats.org/officeDocument/2006/math" xmlns:v="urn:schemas-microsoft-com:vml" xmlns:wp14="http://schemas.microsoft.com/office/word/2010/wordprocessingDrawing" xmlns:wp="http://schemas.openxmlformats.org/drawingml/2006/wordprocessingDrawing" xmlns:w10="urn:schemas-microsoft-com:office:word" xmlns:w="http://schemas.openxmlformats.org/wordprocessingml/2006/main" xmlns:w14="http://schemas.microsoft.com/office/word/2010/wordml" xmlns:w15="http://schemas.microsoft.com/office/word/2012/wordml" xmlns:w16cex="http://schemas.microsoft.com/office/word/2018/wordml/cex" xmlns:w16cid="http://schemas.microsoft.com/office/word/2016/wordml/cid" xmlns:w16="http://schemas.microsoft.com/office/word/2018/wordml" xmlns:w16sdtdh="http://schemas.microsoft.com/office/word/2020/wordml/sdtdatahash" xmlns:w16se="http://schemas.microsoft.com/office/word/2015/wordml/symex" xmlns:wpg="http://schemas.microsoft.com/office/word/2010/wordprocessingGroup" xmlns:wpi="http://schemas.microsoft.com/office/word/2010/wordprocessingInk" xmlns:wne="http://schemas.microsoft.com/office/word/2006/wordml" xmlns:wps="http://schemas.microsoft.com/office/word/2010/wordprocessingShape" mc:Ignorable="w14 w15 w16se w16cid w16 w16cex w16sdtdh wp14">
   <w:body>
     <w:p>
       <w:pPr>
@@ -217,7 +217,7 @@
           <w:sz w:val="36"/>
           <w:szCs w:val="36"/>
         </w:rPr>
-        <w:t>Dombi-</w:t>
+        <w:t xml:space="preserve">Dombi-Hejcser Bence, </w:t>
       </w:r>
       <w:proofErr w:type="spellStart"/>
       <w:r>
@@ -227,7 +227,7 @@
           <w:sz w:val="36"/>
           <w:szCs w:val="36"/>
         </w:rPr>
-        <w:t>Hejcser</w:t>
+        <w:t>Necek</w:t>
       </w:r>
       <w:proofErr w:type="spellEnd"/>
       <w:r>
@@ -237,26 +237,6 @@
           <w:sz w:val="36"/>
           <w:szCs w:val="36"/>
         </w:rPr>
-        <w:t xml:space="preserve"> Bence, </w:t>
-      </w:r>
-      <w:proofErr w:type="spellStart"/>
-      <w:r>
-        <w:rPr>
-          <w:rFonts w:ascii="Times New Roman" w:hAnsi="Times New Roman" w:cs="Times New Roman"/>
-          <w:color w:val="000000"/>
-          <w:sz w:val="36"/>
-          <w:szCs w:val="36"/>
-        </w:rPr>
-        <w:t>Necek</w:t>
-      </w:r>
-      <w:proofErr w:type="spellEnd"/>
-      <w:r>
-        <w:rPr>
-          <w:rFonts w:ascii="Times New Roman" w:hAnsi="Times New Roman" w:cs="Times New Roman"/>
-          <w:color w:val="000000"/>
-          <w:sz w:val="36"/>
-          <w:szCs w:val="36"/>
-        </w:rPr>
         <w:t xml:space="preserve"> Dániel Milán, Veres Kolos</w:t>
       </w:r>
       <w:r>
@@ -315,7 +295,7 @@
           <w:noProof/>
         </w:rPr>
       </w:pPr>
-      <w:bookmarkStart w:id="1" w:name="_Toc196346385"/>
+      <w:bookmarkStart w:id="1" w:name="_Toc196597866"/>
       <w:r>
         <w:lastRenderedPageBreak/>
         <w:t>TARTALOMJEGYZÉK</w:t>
@@ -342,7 +322,7 @@
           <w:noProof/>
         </w:rPr>
       </w:pPr>
-      <w:hyperlink w:anchor="_Toc196346385" w:history="1">
+      <w:hyperlink w:anchor="_Toc196597866" w:history="1">
         <w:r>
           <w:rPr>
             <w:rStyle w:val="Hiperhivatkozs"/>
@@ -369,7 +349,7 @@
             <w:noProof/>
             <w:webHidden/>
           </w:rPr>
-          <w:instrText xml:space="preserve"> PAGEREF _Toc196346385 \h </w:instrText>
+          <w:instrText xml:space="preserve"> PAGEREF _Toc196597866 \h </w:instrText>
         </w:r>
         <w:r>
           <w:rPr>
@@ -411,7 +391,7 @@
           <w:noProof/>
         </w:rPr>
       </w:pPr>
-      <w:hyperlink w:anchor="_Toc196346386" w:history="1">
+      <w:hyperlink w:anchor="_Toc196597867" w:history="1">
         <w:r>
           <w:rPr>
             <w:rStyle w:val="Hiperhivatkozs"/>
@@ -438,7 +418,7 @@
             <w:noProof/>
             <w:webHidden/>
           </w:rPr>
-          <w:instrText xml:space="preserve"> PAGEREF _Toc196346386 \h </w:instrText>
+          <w:instrText xml:space="preserve"> PAGEREF _Toc196597867 \h </w:instrText>
         </w:r>
         <w:r>
           <w:rPr>
@@ -480,12 +460,150 @@
           <w:noProof/>
         </w:rPr>
       </w:pPr>
-      <w:hyperlink w:anchor="_Toc196346387" w:history="1">
+      <w:hyperlink w:anchor="_Toc196597868" w:history="1">
         <w:r>
           <w:rPr>
             <w:rStyle w:val="Hiperhivatkozs"/>
             <w:noProof/>
           </w:rPr>
+          <w:t>Fizikai Tervezet</w:t>
+        </w:r>
+        <w:r>
+          <w:rPr>
+            <w:noProof/>
+            <w:webHidden/>
+          </w:rPr>
+          <w:tab/>
+        </w:r>
+        <w:r>
+          <w:rPr>
+            <w:noProof/>
+            <w:webHidden/>
+          </w:rPr>
+          <w:fldChar w:fldCharType="begin"/>
+        </w:r>
+        <w:r>
+          <w:rPr>
+            <w:noProof/>
+            <w:webHidden/>
+          </w:rPr>
+          <w:instrText xml:space="preserve"> PAGEREF _Toc196597868 \h </w:instrText>
+        </w:r>
+        <w:r>
+          <w:rPr>
+            <w:noProof/>
+            <w:webHidden/>
+          </w:rPr>
+        </w:r>
+        <w:r>
+          <w:rPr>
+            <w:noProof/>
+            <w:webHidden/>
+          </w:rPr>
+          <w:fldChar w:fldCharType="separate"/>
+        </w:r>
+        <w:r>
+          <w:rPr>
+            <w:noProof/>
+            <w:webHidden/>
+          </w:rPr>
+          <w:t>3</w:t>
+        </w:r>
+        <w:r>
+          <w:rPr>
+            <w:noProof/>
+            <w:webHidden/>
+          </w:rPr>
+          <w:fldChar w:fldCharType="end"/>
+        </w:r>
+      </w:hyperlink>
+    </w:p>
+    <w:p>
+      <w:pPr>
+        <w:pStyle w:val="TJ2"/>
+        <w:tabs>
+          <w:tab w:val="right" w:leader="dot" w:pos="9060"/>
+        </w:tabs>
+        <w:rPr>
+          <w:rFonts w:cstheme="minorBidi"/>
+          <w:noProof/>
+        </w:rPr>
+      </w:pPr>
+      <w:hyperlink w:anchor="_Toc196597869" w:history="1">
+        <w:r>
+          <w:rPr>
+            <w:rStyle w:val="Hiperhivatkozs"/>
+            <w:noProof/>
+          </w:rPr>
+          <w:t>Logikai Tervezet</w:t>
+        </w:r>
+        <w:r>
+          <w:rPr>
+            <w:noProof/>
+            <w:webHidden/>
+          </w:rPr>
+          <w:tab/>
+        </w:r>
+        <w:r>
+          <w:rPr>
+            <w:noProof/>
+            <w:webHidden/>
+          </w:rPr>
+          <w:fldChar w:fldCharType="begin"/>
+        </w:r>
+        <w:r>
+          <w:rPr>
+            <w:noProof/>
+            <w:webHidden/>
+          </w:rPr>
+          <w:instrText xml:space="preserve"> PAGEREF _Toc196597869 \h </w:instrText>
+        </w:r>
+        <w:r>
+          <w:rPr>
+            <w:noProof/>
+            <w:webHidden/>
+          </w:rPr>
+        </w:r>
+        <w:r>
+          <w:rPr>
+            <w:noProof/>
+            <w:webHidden/>
+          </w:rPr>
+          <w:fldChar w:fldCharType="separate"/>
+        </w:r>
+        <w:r>
+          <w:rPr>
+            <w:noProof/>
+            <w:webHidden/>
+          </w:rPr>
+          <w:t>3</w:t>
+        </w:r>
+        <w:r>
+          <w:rPr>
+            <w:noProof/>
+            <w:webHidden/>
+          </w:rPr>
+          <w:fldChar w:fldCharType="end"/>
+        </w:r>
+      </w:hyperlink>
+    </w:p>
+    <w:p>
+      <w:pPr>
+        <w:pStyle w:val="TJ2"/>
+        <w:tabs>
+          <w:tab w:val="right" w:leader="dot" w:pos="9060"/>
+        </w:tabs>
+        <w:rPr>
+          <w:rFonts w:cstheme="minorBidi"/>
+          <w:noProof/>
+        </w:rPr>
+      </w:pPr>
+      <w:hyperlink w:anchor="_Toc196597870" w:history="1">
+        <w:r>
+          <w:rPr>
+            <w:rStyle w:val="Hiperhivatkozs"/>
+            <w:noProof/>
+          </w:rPr>
           <w:t>VLAN-ok</w:t>
         </w:r>
         <w:r>
@@ -507,7 +625,7 @@
             <w:noProof/>
             <w:webHidden/>
           </w:rPr>
-          <w:instrText xml:space="preserve"> PAGEREF _Toc196346387 \h </w:instrText>
+          <w:instrText xml:space="preserve"> PAGEREF _Toc196597870 \h </w:instrText>
         </w:r>
         <w:r>
           <w:rPr>
@@ -549,7 +667,7 @@
           <w:noProof/>
         </w:rPr>
       </w:pPr>
-      <w:hyperlink w:anchor="_Toc196346388" w:history="1">
+      <w:hyperlink w:anchor="_Toc196597871" w:history="1">
         <w:r>
           <w:rPr>
             <w:rStyle w:val="Hiperhivatkozs"/>
@@ -576,7 +694,7 @@
             <w:noProof/>
             <w:webHidden/>
           </w:rPr>
-          <w:instrText xml:space="preserve"> PAGEREF _Toc196346388 \h </w:instrText>
+          <w:instrText xml:space="preserve"> PAGEREF _Toc196597871 \h </w:instrText>
         </w:r>
         <w:r>
           <w:rPr>
@@ -618,7 +736,7 @@
           <w:noProof/>
         </w:rPr>
       </w:pPr>
-      <w:hyperlink w:anchor="_Toc196346389" w:history="1">
+      <w:hyperlink w:anchor="_Toc196597872" w:history="1">
         <w:r>
           <w:rPr>
             <w:rStyle w:val="Hiperhivatkozs"/>
@@ -645,7 +763,7 @@
             <w:noProof/>
             <w:webHidden/>
           </w:rPr>
-          <w:instrText xml:space="preserve"> PAGEREF _Toc196346389 \h </w:instrText>
+          <w:instrText xml:space="preserve"> PAGEREF _Toc196597872 \h </w:instrText>
         </w:r>
         <w:r>
           <w:rPr>
@@ -665,7 +783,7 @@
             <w:noProof/>
             <w:webHidden/>
           </w:rPr>
-          <w:t>3</w:t>
+          <w:t>4</w:t>
         </w:r>
         <w:r>
           <w:rPr>
@@ -687,7 +805,7 @@
           <w:noProof/>
         </w:rPr>
       </w:pPr>
-      <w:hyperlink w:anchor="_Toc196346390" w:history="1">
+      <w:hyperlink w:anchor="_Toc196597873" w:history="1">
         <w:r>
           <w:rPr>
             <w:rStyle w:val="Hiperhivatkozs"/>
@@ -714,7 +832,7 @@
             <w:noProof/>
             <w:webHidden/>
           </w:rPr>
-          <w:instrText xml:space="preserve"> PAGEREF _Toc196346390 \h </w:instrText>
+          <w:instrText xml:space="preserve"> PAGEREF _Toc196597873 \h </w:instrText>
         </w:r>
         <w:r>
           <w:rPr>
@@ -756,7 +874,7 @@
           <w:noProof/>
         </w:rPr>
       </w:pPr>
-      <w:hyperlink w:anchor="_Toc196346391" w:history="1">
+      <w:hyperlink w:anchor="_Toc196597874" w:history="1">
         <w:r>
           <w:rPr>
             <w:rStyle w:val="Hiperhivatkozs"/>
@@ -783,7 +901,7 @@
             <w:noProof/>
             <w:webHidden/>
           </w:rPr>
-          <w:instrText xml:space="preserve"> PAGEREF _Toc196346391 \h </w:instrText>
+          <w:instrText xml:space="preserve"> PAGEREF _Toc196597874 \h </w:instrText>
         </w:r>
         <w:r>
           <w:rPr>
@@ -803,7 +921,7 @@
             <w:noProof/>
             <w:webHidden/>
           </w:rPr>
-          <w:t>5</w:t>
+          <w:t>4</w:t>
         </w:r>
         <w:r>
           <w:rPr>
@@ -825,7 +943,7 @@
           <w:noProof/>
         </w:rPr>
       </w:pPr>
-      <w:hyperlink w:anchor="_Toc196346392" w:history="1">
+      <w:hyperlink w:anchor="_Toc196597875" w:history="1">
         <w:r>
           <w:rPr>
             <w:rStyle w:val="Hiperhivatkozs"/>
@@ -852,7 +970,7 @@
             <w:noProof/>
             <w:webHidden/>
           </w:rPr>
-          <w:instrText xml:space="preserve"> PAGEREF _Toc196346392 \h </w:instrText>
+          <w:instrText xml:space="preserve"> PAGEREF _Toc196597875 \h </w:instrText>
         </w:r>
         <w:r>
           <w:rPr>
@@ -872,7 +990,7 @@
             <w:noProof/>
             <w:webHidden/>
           </w:rPr>
-          <w:t>5</w:t>
+          <w:t>4</w:t>
         </w:r>
         <w:r>
           <w:rPr>
@@ -894,7 +1012,7 @@
           <w:noProof/>
         </w:rPr>
       </w:pPr>
-      <w:hyperlink w:anchor="_Toc196346393" w:history="1">
+      <w:hyperlink w:anchor="_Toc196597876" w:history="1">
         <w:r>
           <w:rPr>
             <w:rStyle w:val="Hiperhivatkozs"/>
@@ -921,7 +1039,7 @@
             <w:noProof/>
             <w:webHidden/>
           </w:rPr>
-          <w:instrText xml:space="preserve"> PAGEREF _Toc196346393 \h </w:instrText>
+          <w:instrText xml:space="preserve"> PAGEREF _Toc196597876 \h </w:instrText>
         </w:r>
         <w:r>
           <w:rPr>
@@ -941,7 +1059,7 @@
             <w:noProof/>
             <w:webHidden/>
           </w:rPr>
-          <w:t>6</w:t>
+          <w:t>5</w:t>
         </w:r>
         <w:r>
           <w:rPr>
@@ -963,7 +1081,7 @@
           <w:noProof/>
         </w:rPr>
       </w:pPr>
-      <w:hyperlink w:anchor="_Toc196346394" w:history="1">
+      <w:hyperlink w:anchor="_Toc196597877" w:history="1">
         <w:r>
           <w:rPr>
             <w:rStyle w:val="Hiperhivatkozs"/>
@@ -990,7 +1108,7 @@
             <w:noProof/>
             <w:webHidden/>
           </w:rPr>
-          <w:instrText xml:space="preserve"> PAGEREF _Toc196346394 \h </w:instrText>
+          <w:instrText xml:space="preserve"> PAGEREF _Toc196597877 \h </w:instrText>
         </w:r>
         <w:r>
           <w:rPr>
@@ -1010,7 +1128,7 @@
             <w:noProof/>
             <w:webHidden/>
           </w:rPr>
-          <w:t>8</w:t>
+          <w:t>5</w:t>
         </w:r>
         <w:r>
           <w:rPr>
@@ -1032,7 +1150,7 @@
           <w:noProof/>
         </w:rPr>
       </w:pPr>
-      <w:hyperlink w:anchor="_Toc196346395" w:history="1">
+      <w:hyperlink w:anchor="_Toc196597878" w:history="1">
         <w:r>
           <w:rPr>
             <w:rStyle w:val="Hiperhivatkozs"/>
@@ -1059,7 +1177,7 @@
             <w:noProof/>
             <w:webHidden/>
           </w:rPr>
-          <w:instrText xml:space="preserve"> PAGEREF _Toc196346395 \h </w:instrText>
+          <w:instrText xml:space="preserve"> PAGEREF _Toc196597878 \h </w:instrText>
         </w:r>
         <w:r>
           <w:rPr>
@@ -1079,7 +1197,76 @@
             <w:noProof/>
             <w:webHidden/>
           </w:rPr>
-          <w:t>9</w:t>
+          <w:t>6</w:t>
+        </w:r>
+        <w:r>
+          <w:rPr>
+            <w:noProof/>
+            <w:webHidden/>
+          </w:rPr>
+          <w:fldChar w:fldCharType="end"/>
+        </w:r>
+      </w:hyperlink>
+    </w:p>
+    <w:p>
+      <w:pPr>
+        <w:pStyle w:val="TJ2"/>
+        <w:tabs>
+          <w:tab w:val="right" w:leader="dot" w:pos="9060"/>
+        </w:tabs>
+        <w:rPr>
+          <w:rFonts w:cstheme="minorBidi"/>
+          <w:noProof/>
+        </w:rPr>
+      </w:pPr>
+      <w:hyperlink w:anchor="_Toc196597879" w:history="1">
+        <w:r>
+          <w:rPr>
+            <w:rStyle w:val="Hiperhivatkozs"/>
+            <w:noProof/>
+          </w:rPr>
+          <w:t>Forgalomirányítás</w:t>
+        </w:r>
+        <w:r>
+          <w:rPr>
+            <w:noProof/>
+            <w:webHidden/>
+          </w:rPr>
+          <w:tab/>
+        </w:r>
+        <w:r>
+          <w:rPr>
+            <w:noProof/>
+            <w:webHidden/>
+          </w:rPr>
+          <w:fldChar w:fldCharType="begin"/>
+        </w:r>
+        <w:r>
+          <w:rPr>
+            <w:noProof/>
+            <w:webHidden/>
+          </w:rPr>
+          <w:instrText xml:space="preserve"> PAGEREF _Toc196597879 \h </w:instrText>
+        </w:r>
+        <w:r>
+          <w:rPr>
+            <w:noProof/>
+            <w:webHidden/>
+          </w:rPr>
+        </w:r>
+        <w:r>
+          <w:rPr>
+            <w:noProof/>
+            <w:webHidden/>
+          </w:rPr>
+          <w:fldChar w:fldCharType="separate"/>
+        </w:r>
+        <w:r>
+          <w:rPr>
+            <w:noProof/>
+            <w:webHidden/>
+          </w:rPr>
+          <w:t>6</w:t>
         </w:r>
         <w:r>
           <w:rPr>
@@ -1101,7 +1288,7 @@
           <w:noProof/>
         </w:rPr>
       </w:pPr>
-      <w:hyperlink w:anchor="_Toc196346396" w:history="1">
+      <w:hyperlink w:anchor="_Toc196597880" w:history="1">
         <w:r>
           <w:rPr>
             <w:rStyle w:val="Hiperhivatkozs"/>
@@ -1128,7 +1315,7 @@
             <w:noProof/>
             <w:webHidden/>
           </w:rPr>
-          <w:instrText xml:space="preserve"> PAGEREF _Toc196346396 \h </w:instrText>
+          <w:instrText xml:space="preserve"> PAGEREF _Toc196597880 \h </w:instrText>
         </w:r>
         <w:r>
           <w:rPr>
@@ -1148,7 +1335,7 @@
             <w:noProof/>
             <w:webHidden/>
           </w:rPr>
-          <w:t>12</w:t>
+          <w:t>6</w:t>
         </w:r>
         <w:r>
           <w:rPr>
@@ -1170,7 +1357,7 @@
           <w:noProof/>
         </w:rPr>
       </w:pPr>
-      <w:hyperlink w:anchor="_Toc196346397" w:history="1">
+      <w:hyperlink w:anchor="_Toc196597881" w:history="1">
         <w:r>
           <w:rPr>
             <w:rStyle w:val="Hiperhivatkozs"/>
@@ -1197,7 +1384,7 @@
             <w:noProof/>
             <w:webHidden/>
           </w:rPr>
-          <w:instrText xml:space="preserve"> PAGEREF _Toc196346397 \h </w:instrText>
+          <w:instrText xml:space="preserve"> PAGEREF _Toc196597881 \h </w:instrText>
         </w:r>
         <w:r>
           <w:rPr>
@@ -1217,7 +1404,7 @@
             <w:noProof/>
             <w:webHidden/>
           </w:rPr>
-          <w:t>13</w:t>
+          <w:t>6</w:t>
         </w:r>
         <w:r>
           <w:rPr>
@@ -1239,7 +1426,7 @@
           <w:noProof/>
         </w:rPr>
       </w:pPr>
-      <w:hyperlink w:anchor="_Toc196346398" w:history="1">
+      <w:hyperlink w:anchor="_Toc196597882" w:history="1">
         <w:r>
           <w:rPr>
             <w:rStyle w:val="Hiperhivatkozs"/>
@@ -1266,7 +1453,7 @@
             <w:noProof/>
             <w:webHidden/>
           </w:rPr>
-          <w:instrText xml:space="preserve"> PAGEREF _Toc196346398 \h </w:instrText>
+          <w:instrText xml:space="preserve"> PAGEREF _Toc196597882 \h </w:instrText>
         </w:r>
         <w:r>
           <w:rPr>
@@ -1286,7 +1473,7 @@
             <w:noProof/>
             <w:webHidden/>
           </w:rPr>
-          <w:t>14</w:t>
+          <w:t>7</w:t>
         </w:r>
         <w:r>
           <w:rPr>
@@ -1308,7 +1495,7 @@
           <w:noProof/>
         </w:rPr>
       </w:pPr>
-      <w:hyperlink w:anchor="_Toc196346399" w:history="1">
+      <w:hyperlink w:anchor="_Toc196597883" w:history="1">
         <w:r>
           <w:rPr>
             <w:rStyle w:val="Hiperhivatkozs"/>
@@ -1335,7 +1522,7 @@
             <w:noProof/>
             <w:webHidden/>
           </w:rPr>
-          <w:instrText xml:space="preserve"> PAGEREF _Toc196346399 \h </w:instrText>
+          <w:instrText xml:space="preserve"> PAGEREF _Toc196597883 \h </w:instrText>
         </w:r>
         <w:r>
           <w:rPr>
@@ -1355,7 +1542,7 @@
             <w:noProof/>
             <w:webHidden/>
           </w:rPr>
-          <w:t>15</w:t>
+          <w:t>9</w:t>
         </w:r>
         <w:r>
           <w:rPr>
@@ -1377,7 +1564,7 @@
           <w:noProof/>
         </w:rPr>
       </w:pPr>
-      <w:hyperlink w:anchor="_Toc196346400" w:history="1">
+      <w:hyperlink w:anchor="_Toc196597884" w:history="1">
         <w:r>
           <w:rPr>
             <w:rStyle w:val="Hiperhivatkozs"/>
@@ -1404,7 +1591,7 @@
             <w:noProof/>
             <w:webHidden/>
           </w:rPr>
-          <w:instrText xml:space="preserve"> PAGEREF _Toc196346400 \h </w:instrText>
+          <w:instrText xml:space="preserve"> PAGEREF _Toc196597884 \h </w:instrText>
         </w:r>
         <w:r>
           <w:rPr>
@@ -1424,7 +1611,7 @@
             <w:noProof/>
             <w:webHidden/>
           </w:rPr>
-          <w:t>16</w:t>
+          <w:t>9</w:t>
         </w:r>
         <w:r>
           <w:rPr>
@@ -1446,7 +1633,7 @@
           <w:noProof/>
         </w:rPr>
       </w:pPr>
-      <w:hyperlink w:anchor="_Toc196346401" w:history="1">
+      <w:hyperlink w:anchor="_Toc196597885" w:history="1">
         <w:r>
           <w:rPr>
             <w:rStyle w:val="Hiperhivatkozs"/>
@@ -1473,7 +1660,7 @@
             <w:noProof/>
             <w:webHidden/>
           </w:rPr>
-          <w:instrText xml:space="preserve"> PAGEREF _Toc196346401 \h </w:instrText>
+          <w:instrText xml:space="preserve"> PAGEREF _Toc196597885 \h </w:instrText>
         </w:r>
         <w:r>
           <w:rPr>
@@ -1493,7 +1680,7 @@
             <w:noProof/>
             <w:webHidden/>
           </w:rPr>
-          <w:t>17</w:t>
+          <w:t>11</w:t>
         </w:r>
         <w:r>
           <w:rPr>
@@ -1515,7 +1702,7 @@
           <w:noProof/>
         </w:rPr>
       </w:pPr>
-      <w:hyperlink w:anchor="_Toc196346402" w:history="1">
+      <w:hyperlink w:anchor="_Toc196597886" w:history="1">
         <w:r>
           <w:rPr>
             <w:rStyle w:val="Hiperhivatkozs"/>
@@ -1542,7 +1729,7 @@
             <w:noProof/>
             <w:webHidden/>
           </w:rPr>
-          <w:instrText xml:space="preserve"> PAGEREF _Toc196346402 \h </w:instrText>
+          <w:instrText xml:space="preserve"> PAGEREF _Toc196597886 \h </w:instrText>
         </w:r>
         <w:r>
           <w:rPr>
@@ -1562,7 +1749,7 @@
             <w:noProof/>
             <w:webHidden/>
           </w:rPr>
-          <w:t>19</w:t>
+          <w:t>13</w:t>
         </w:r>
         <w:r>
           <w:rPr>
@@ -1584,7 +1771,7 @@
           <w:noProof/>
         </w:rPr>
       </w:pPr>
-      <w:hyperlink w:anchor="_Toc196346403" w:history="1">
+      <w:hyperlink w:anchor="_Toc196597887" w:history="1">
         <w:r>
           <w:rPr>
             <w:rStyle w:val="Hiperhivatkozs"/>
@@ -1611,7 +1798,7 @@
             <w:noProof/>
             <w:webHidden/>
           </w:rPr>
-          <w:instrText xml:space="preserve"> PAGEREF _Toc196346403 \h </w:instrText>
+          <w:instrText xml:space="preserve"> PAGEREF _Toc196597887 \h </w:instrText>
         </w:r>
         <w:r>
           <w:rPr>
@@ -1631,7 +1818,7 @@
             <w:noProof/>
             <w:webHidden/>
           </w:rPr>
-          <w:t>22</w:t>
+          <w:t>15</w:t>
         </w:r>
         <w:r>
           <w:rPr>
@@ -1653,7 +1840,7 @@
           <w:noProof/>
         </w:rPr>
       </w:pPr>
-      <w:hyperlink w:anchor="_Toc196346404" w:history="1">
+      <w:hyperlink w:anchor="_Toc196597888" w:history="1">
         <w:r>
           <w:rPr>
             <w:rStyle w:val="Hiperhivatkozs"/>
@@ -1680,7 +1867,7 @@
             <w:noProof/>
             <w:webHidden/>
           </w:rPr>
-          <w:instrText xml:space="preserve"> PAGEREF _Toc196346404 \h </w:instrText>
+          <w:instrText xml:space="preserve"> PAGEREF _Toc196597888 \h </w:instrText>
         </w:r>
         <w:r>
           <w:rPr>
@@ -1700,7 +1887,7 @@
             <w:noProof/>
             <w:webHidden/>
           </w:rPr>
-          <w:t>22</w:t>
+          <w:t>15</w:t>
         </w:r>
         <w:r>
           <w:rPr>
@@ -1720,7 +1907,7 @@
       <w:pPr>
         <w:pStyle w:val="2cmsorsajt"/>
       </w:pPr>
-      <w:bookmarkStart w:id="2" w:name="_Toc196346386"/>
+      <w:bookmarkStart w:id="2" w:name="_Toc196597867"/>
       <w:r>
         <w:t>Szolgáltatások meg minden</w:t>
       </w:r>
@@ -1744,23 +1931,26 @@
       <w:pPr>
         <w:pStyle w:val="2cmsorsajt"/>
       </w:pPr>
-      <w:bookmarkStart w:id="3" w:name="_Toc196346387"/>
     </w:p>
     <w:p>
       <w:pPr>
         <w:pStyle w:val="2cmsorsajt"/>
       </w:pPr>
+      <w:bookmarkStart w:id="3" w:name="_Toc196597868"/>
       <w:r>
         <w:t>Fizikai Tervezet</w:t>
       </w:r>
+      <w:bookmarkEnd w:id="3"/>
     </w:p>
     <w:p>
       <w:pPr>
         <w:pStyle w:val="2cmsorsajt"/>
       </w:pPr>
+      <w:bookmarkStart w:id="4" w:name="_Toc196597869"/>
       <w:r>
         <w:t>Logikai Tervezet</w:t>
       </w:r>
+      <w:bookmarkEnd w:id="4"/>
     </w:p>
     <w:p>
       <w:pPr>
@@ -1771,23 +1961,24 @@
       <w:pPr>
         <w:pStyle w:val="2cmsorsajt"/>
       </w:pPr>
+      <w:bookmarkStart w:id="5" w:name="_Toc196597870"/>
       <w:r>
         <w:t>VLAN</w:t>
       </w:r>
       <w:r>
         <w:t>-ok</w:t>
       </w:r>
-      <w:bookmarkEnd w:id="3"/>
+      <w:bookmarkEnd w:id="5"/>
     </w:p>
     <w:p>
       <w:pPr>
         <w:pStyle w:val="3cmsorsajt"/>
       </w:pPr>
-      <w:bookmarkStart w:id="4" w:name="_Toc196346388"/>
+      <w:bookmarkStart w:id="6" w:name="_Toc196597871"/>
       <w:r>
         <w:t>Vlanok létrehozása</w:t>
       </w:r>
-      <w:bookmarkEnd w:id="4"/>
+      <w:bookmarkEnd w:id="6"/>
     </w:p>
     <w:p>
       <w:pPr>
@@ -2772,7 +2963,7 @@
       <w:pPr>
         <w:pStyle w:val="3cmsorsajt"/>
       </w:pPr>
-      <w:bookmarkStart w:id="5" w:name="_Toc196346389"/>
+      <w:bookmarkStart w:id="7" w:name="_Toc196597872"/>
       <w:r>
         <w:t>V</w:t>
       </w:r>
@@ -2790,7 +2981,7 @@
       <w:r>
         <w:t xml:space="preserve"> protokoll)</w:t>
       </w:r>
-      <w:bookmarkEnd w:id="5"/>
+      <w:bookmarkEnd w:id="7"/>
     </w:p>
     <w:p>
       <w:pPr>
@@ -3018,7 +3209,7 @@
       <w:pPr>
         <w:pStyle w:val="3cmsorsajt"/>
       </w:pPr>
-      <w:bookmarkStart w:id="6" w:name="_Toc196346390"/>
+      <w:bookmarkStart w:id="8" w:name="_Toc196597873"/>
       <w:proofErr w:type="spellStart"/>
       <w:r>
         <w:t>Inter</w:t>
@@ -3031,7 +3222,7 @@
       <w:r>
         <w:t>routing</w:t>
       </w:r>
-      <w:bookmarkEnd w:id="6"/>
+      <w:bookmarkEnd w:id="8"/>
       <w:proofErr w:type="spellEnd"/>
     </w:p>
     <w:p>
@@ -3064,7 +3255,7 @@
       <w:pPr>
         <w:pStyle w:val="2cmsorsajt"/>
       </w:pPr>
-      <w:bookmarkStart w:id="7" w:name="_Toc196346391"/>
+      <w:bookmarkStart w:id="9" w:name="_Toc196597874"/>
       <w:r>
         <w:t xml:space="preserve">Második </w:t>
       </w:r>
@@ -3076,13 +3267,13 @@
       <w:r>
         <w:t xml:space="preserve"> megvalósítások (L2)</w:t>
       </w:r>
-      <w:bookmarkEnd w:id="7"/>
+      <w:bookmarkEnd w:id="9"/>
     </w:p>
     <w:p>
       <w:pPr>
         <w:pStyle w:val="3cmsorsajt"/>
       </w:pPr>
-      <w:bookmarkStart w:id="8" w:name="_Toc196346392"/>
+      <w:bookmarkStart w:id="10" w:name="_Toc196597875"/>
       <w:proofErr w:type="spellStart"/>
       <w:r>
         <w:t>EtherChannel</w:t>
@@ -3091,7 +3282,7 @@
       <w:r>
         <w:t xml:space="preserve"> (port összevonás)</w:t>
       </w:r>
-      <w:bookmarkEnd w:id="8"/>
+      <w:bookmarkEnd w:id="10"/>
       <w:r>
         <w:t xml:space="preserve"> </w:t>
       </w:r>
@@ -3410,12 +3601,12 @@
       <w:pPr>
         <w:pStyle w:val="3cmsorsajt"/>
       </w:pPr>
-      <w:bookmarkStart w:id="9" w:name="_Toc196346393"/>
+      <w:bookmarkStart w:id="11" w:name="_Toc196597876"/>
       <w:proofErr w:type="spellStart"/>
       <w:r>
         <w:t>Portbiztonság</w:t>
       </w:r>
-      <w:bookmarkEnd w:id="9"/>
+      <w:bookmarkEnd w:id="11"/>
       <w:proofErr w:type="spellEnd"/>
     </w:p>
     <w:p>
@@ -3423,10 +3614,7 @@
         <w:pStyle w:val="5szveg"/>
       </w:pPr>
       <w:r>
-        <w:t>A tervezés során kiemelt figyelmet kaptak a portbiztonsági beállítások (Port Security) és a hurokmentes hálózat kialakítása a Rapid-PVST+ protokoll segítségével.</w:t>
-      </w:r>
-      <w:r>
-        <w:t xml:space="preserve"> </w:t>
+        <w:t xml:space="preserve">A tervezés során kiemelt figyelmet kaptak a portbiztonsági beállítások (Port Security) és a hurokmentes hálózat kialakítása a Rapid-PVST+ protokoll segítségével. </w:t>
       </w:r>
       <w:r>
         <w:t>A port security egy fontos hálózatbiztonsági funkció, amely lehetővé teszi, hogy a switch portokon csak meghatározott MAC-címekől érkező forgalmat engedjünk be.</w:t>
@@ -3530,16 +3718,7 @@
               <w:jc w:val="center"/>
             </w:pPr>
             <w:r>
-              <w:t>G1SS</w:t>
-            </w:r>
-            <w:r>
-              <w:t>1</w:t>
-            </w:r>
-            <w:r>
-              <w:t>-SW</w:t>
-            </w:r>
-            <w:r>
-              <w:t>1</w:t>
+              <w:t>G1SS1-SW1</w:t>
             </w:r>
           </w:p>
         </w:tc>
@@ -3651,13 +3830,7 @@
               <w:jc w:val="center"/>
             </w:pPr>
             <w:r>
-              <w:t>G1SS</w:t>
-            </w:r>
-            <w:r>
-              <w:t>1</w:t>
-            </w:r>
-            <w:r>
-              <w:t>-SW2</w:t>
+              <w:t>G1SS1-SW2</w:t>
             </w:r>
           </w:p>
         </w:tc>
@@ -3769,13 +3942,7 @@
               <w:jc w:val="center"/>
             </w:pPr>
             <w:r>
-              <w:t>G1SS</w:t>
-            </w:r>
-            <w:r>
-              <w:t>1</w:t>
-            </w:r>
-            <w:r>
-              <w:t>-SW3</w:t>
+              <w:t>G1SS1-SW3</w:t>
             </w:r>
           </w:p>
         </w:tc>
@@ -4223,13 +4390,7 @@
               <w:jc w:val="center"/>
             </w:pPr>
             <w:r>
-              <w:t>G1SS3</w:t>
-            </w:r>
-            <w:r>
-              <w:t>-</w:t>
-            </w:r>
-            <w:r>
-              <w:t>SW1</w:t>
+              <w:t>G1SS3-SW1</w:t>
             </w:r>
           </w:p>
         </w:tc>
@@ -4404,33 +4565,34 @@
           <w:sz w:val="24"/>
           <w:szCs w:val="24"/>
         </w:rPr>
-        <w:t>Biztonsági alapbeállítások</w:t>
-      </w:r>
-      <w:r>
+        <w:t>Biztonsági alapbeállítások:</w:t>
+      </w:r>
+    </w:p>
+    <w:p>
+      <w:pPr>
+        <w:pStyle w:val="Listaszerbekezds"/>
         <w:rPr>
           <w:rFonts w:ascii="Times New Roman" w:hAnsi="Times New Roman" w:cs="Times New Roman"/>
           <w:sz w:val="24"/>
           <w:szCs w:val="24"/>
         </w:rPr>
-        <w:t>:</w:t>
-      </w:r>
-    </w:p>
-    <w:p>
-      <w:pPr>
-        <w:pStyle w:val="Listaszerbekezds"/>
+      </w:pPr>
+      <w:r>
         <w:rPr>
           <w:rFonts w:ascii="Times New Roman" w:hAnsi="Times New Roman" w:cs="Times New Roman"/>
           <w:sz w:val="24"/>
           <w:szCs w:val="24"/>
         </w:rPr>
-      </w:pPr>
+        <w:t>- BPDU Guard: aktiválva minden felhasználói porton</w:t>
+      </w:r>
       <w:r>
         <w:rPr>
           <w:rFonts w:ascii="Times New Roman" w:hAnsi="Times New Roman" w:cs="Times New Roman"/>
           <w:sz w:val="24"/>
           <w:szCs w:val="24"/>
         </w:rPr>
-        <w:t>- BPDU Guard: aktiválva minden felhasználói porton</w:t>
+        <w:br/>
+        <w:t>- Sticky MAC: automatikusan elmentett MAC-címek a portokhoz rendelve</w:t>
       </w:r>
       <w:r>
         <w:rPr>
@@ -4439,7 +4601,7 @@
           <w:szCs w:val="24"/>
         </w:rPr>
         <w:br/>
-        <w:t xml:space="preserve">- Sticky MAC: automatikusan </w:t>
+        <w:t>- Szabályszegés esetén: A port aut</w:t>
       </w:r>
       <w:r>
         <w:rPr>
@@ -4447,7 +4609,7 @@
           <w:sz w:val="24"/>
           <w:szCs w:val="24"/>
         </w:rPr>
-        <w:t>el</w:t>
+        <w:t>o</w:t>
       </w:r>
       <w:r>
         <w:rPr>
@@ -4455,105 +4617,56 @@
           <w:sz w:val="24"/>
           <w:szCs w:val="24"/>
         </w:rPr>
-        <w:t>mentett MAC-címek a portokhoz</w:t>
-      </w:r>
+        <w:t>matikusan lekapcsolt (</w:t>
+      </w:r>
+      <w:proofErr w:type="spellStart"/>
       <w:r>
         <w:rPr>
           <w:rFonts w:ascii="Times New Roman" w:hAnsi="Times New Roman" w:cs="Times New Roman"/>
           <w:sz w:val="24"/>
           <w:szCs w:val="24"/>
         </w:rPr>
-        <w:t xml:space="preserve"> rendelve</w:t>
-      </w:r>
+        <w:t>Shutdown</w:t>
+      </w:r>
+      <w:proofErr w:type="spellEnd"/>
       <w:r>
         <w:rPr>
           <w:rFonts w:ascii="Times New Roman" w:hAnsi="Times New Roman" w:cs="Times New Roman"/>
           <w:sz w:val="24"/>
           <w:szCs w:val="24"/>
         </w:rPr>
-        <w:br/>
-        <w:t xml:space="preserve">- </w:t>
-      </w:r>
-      <w:r>
-        <w:rPr>
-          <w:rFonts w:ascii="Times New Roman" w:hAnsi="Times New Roman" w:cs="Times New Roman"/>
-          <w:sz w:val="24"/>
-          <w:szCs w:val="24"/>
-        </w:rPr>
-        <w:t>S</w:t>
-      </w:r>
-      <w:r>
-        <w:rPr>
-          <w:rFonts w:ascii="Times New Roman" w:hAnsi="Times New Roman" w:cs="Times New Roman"/>
-          <w:sz w:val="24"/>
-          <w:szCs w:val="24"/>
-        </w:rPr>
-        <w:t xml:space="preserve">zabályszegés esetén: </w:t>
-      </w:r>
-      <w:r>
-        <w:rPr>
-          <w:rFonts w:ascii="Times New Roman" w:hAnsi="Times New Roman" w:cs="Times New Roman"/>
-          <w:sz w:val="24"/>
-          <w:szCs w:val="24"/>
-        </w:rPr>
-        <w:t>A port aut</w:t>
-      </w:r>
-      <w:r>
-        <w:rPr>
-          <w:rFonts w:ascii="Times New Roman" w:hAnsi="Times New Roman" w:cs="Times New Roman"/>
-          <w:sz w:val="24"/>
-          <w:szCs w:val="24"/>
-        </w:rPr>
-        <w:t>o</w:t>
-      </w:r>
-      <w:r>
-        <w:rPr>
-          <w:rFonts w:ascii="Times New Roman" w:hAnsi="Times New Roman" w:cs="Times New Roman"/>
-          <w:sz w:val="24"/>
-          <w:szCs w:val="24"/>
-        </w:rPr>
-        <w:t>matikusan lekapcsolt (</w:t>
+        <w:t>) állapotba kerül</w:t>
+      </w:r>
+    </w:p>
+    <w:p>
+      <w:pPr>
+        <w:pStyle w:val="5szveg"/>
+      </w:pPr>
+    </w:p>
+    <w:p>
+      <w:pPr>
+        <w:pStyle w:val="5szveg"/>
+      </w:pPr>
+    </w:p>
+    <w:p>
+      <w:pPr>
+        <w:pStyle w:val="3cmsorsajt"/>
+      </w:pPr>
+      <w:bookmarkStart w:id="12" w:name="_Toc196597877"/>
+      <w:r>
+        <w:t>STP (</w:t>
       </w:r>
       <w:proofErr w:type="spellStart"/>
       <w:r>
-        <w:rPr>
-          <w:rFonts w:ascii="Times New Roman" w:hAnsi="Times New Roman" w:cs="Times New Roman"/>
-          <w:sz w:val="24"/>
-          <w:szCs w:val="24"/>
-        </w:rPr>
-        <w:t>Shutdown</w:t>
+        <w:t>Spanning</w:t>
       </w:r>
       <w:proofErr w:type="spellEnd"/>
       <w:r>
-        <w:rPr>
-          <w:rFonts w:ascii="Times New Roman" w:hAnsi="Times New Roman" w:cs="Times New Roman"/>
-          <w:sz w:val="24"/>
-          <w:szCs w:val="24"/>
-        </w:rPr>
-        <w:t>) állapotba kerül</w:t>
-      </w:r>
-    </w:p>
-    <w:p>
-      <w:pPr>
-        <w:pStyle w:val="5szveg"/>
-      </w:pPr>
-    </w:p>
-    <w:p>
-      <w:pPr>
-        <w:pStyle w:val="5szveg"/>
-      </w:pPr>
-    </w:p>
-    <w:p>
-      <w:pPr>
-        <w:pStyle w:val="3cmsorsajt"/>
-      </w:pPr>
-      <w:bookmarkStart w:id="10" w:name="_Toc196346394"/>
-      <w:r>
-        <w:t>STP (</w:t>
+        <w:t xml:space="preserve"> </w:t>
       </w:r>
       <w:proofErr w:type="spellStart"/>
       <w:r>
-        <w:t>Spanning</w:t>
+        <w:t>Tree</w:t>
       </w:r>
       <w:proofErr w:type="spellEnd"/>
       <w:r>
@@ -4561,21 +4674,13 @@
       </w:r>
       <w:proofErr w:type="spellStart"/>
       <w:r>
-        <w:t>Tree</w:t>
+        <w:t>Protocol</w:t>
       </w:r>
       <w:proofErr w:type="spellEnd"/>
       <w:r>
-        <w:t xml:space="preserve"> </w:t>
-      </w:r>
-      <w:proofErr w:type="spellStart"/>
-      <w:r>
-        <w:t>Protocol</w:t>
-      </w:r>
-      <w:proofErr w:type="spellEnd"/>
-      <w:r>
         <w:t>)</w:t>
       </w:r>
-      <w:bookmarkEnd w:id="10"/>
+      <w:bookmarkEnd w:id="12"/>
     </w:p>
     <w:p>
       <w:pPr>
@@ -5160,162 +5265,129 @@
       <w:pPr>
         <w:pStyle w:val="3cmsorsajt"/>
       </w:pPr>
-      <w:bookmarkStart w:id="11" w:name="_Toc196346395"/>
+      <w:bookmarkStart w:id="13" w:name="_Toc196597878"/>
       <w:r>
         <w:t>HSRP</w:t>
       </w:r>
-      <w:bookmarkEnd w:id="11"/>
+      <w:bookmarkEnd w:id="13"/>
     </w:p>
     <w:p>
       <w:pPr>
         <w:pStyle w:val="5szveg"/>
       </w:pPr>
       <w:r>
-        <w:t>A</w:t>
-      </w:r>
-      <w:r>
-        <w:t xml:space="preserve"> HSRP</w:t>
-      </w:r>
-      <w:r>
-        <w:t xml:space="preserve"> tesztelésénél először bemutatjuk a hálózati szegmenst ahol a </w:t>
-      </w:r>
-      <w:r>
-        <w:t>kiesést</w:t>
-      </w:r>
-      <w:r>
-        <w:t xml:space="preserve"> szimuláljuk, bemutatjuk az </w:t>
-      </w:r>
-      <w:r>
-        <w:t>HSRP</w:t>
-      </w:r>
-      <w:r>
-        <w:t xml:space="preserve"> állapotát, végrehajtjuk a </w:t>
-      </w:r>
-      <w:r>
-        <w:t>meghibásodást</w:t>
-      </w:r>
-      <w:r>
-        <w:t>, aztán pedig ellenőrizzük</w:t>
-      </w:r>
-      <w:r>
-        <w:t>, hogy sikeresen átvette-e az R3 az R1 től az active szerepet</w:t>
-      </w:r>
-      <w:r>
-        <w:t>.</w:t>
-      </w:r>
-    </w:p>
-    <w:p>
-      <w:pPr>
-        <w:pStyle w:val="7kp"/>
-      </w:pPr>
-      <w:r>
-        <w:drawing>
-          <wp:inline distT="0" distB="0" distL="0" distR="0" wp14:anchorId="73C362D9" wp14:editId="1CBC4882">
-            <wp:extent cx="2880000" cy="4412746"/>
-            <wp:effectExtent l="0" t="0" r="0" b="6985"/>
-            <wp:docPr id="1464270690" name="Kép 1464270690" descr="A képen szöveg, képernyőkép, Betűtípus, szám látható&#10;&#10;Előfordulhat, hogy a mesterséges intelligencia által létrehozott tartalom helytelen."/>
-            <wp:cNvGraphicFramePr>
-              <a:graphicFrameLocks xmlns:a="http://schemas.openxmlformats.org/drawingml/2006/main" noChangeAspect="1"/>
-            </wp:cNvGraphicFramePr>
-            <a:graphic xmlns:a="http://schemas.openxmlformats.org/drawingml/2006/main">
-              <a:graphicData uri="http://schemas.openxmlformats.org/drawingml/2006/picture">
-                <pic:pic xmlns:pic="http://schemas.openxmlformats.org/drawingml/2006/picture">
-                  <pic:nvPicPr>
-                    <pic:cNvPr id="1464270690" name="Kép 1464270690" descr="A képen szöveg, képernyőkép, Betűtípus, szám látható&#10;&#10;Előfordulhat, hogy a mesterséges intelligencia által létrehozott tartalom helytelen."/>
-                    <pic:cNvPicPr/>
-                  </pic:nvPicPr>
-                  <pic:blipFill>
-                    <a:blip r:embed="rId8">
-                      <a:extLst>
-                        <a:ext uri="{28A0092B-C50C-407E-A947-70E740481C1C}">
-                          <a14:useLocalDpi xmlns:a14="http://schemas.microsoft.com/office/drawing/2010/main" val="0"/>
-                        </a:ext>
-                      </a:extLst>
-                    </a:blip>
-                    <a:stretch>
-                      <a:fillRect/>
-                    </a:stretch>
-                  </pic:blipFill>
-                  <pic:spPr>
-                    <a:xfrm>
-                      <a:off x="0" y="0"/>
-                      <a:ext cx="2880000" cy="4412746"/>
-                    </a:xfrm>
-                    <a:prstGeom prst="rect">
-                      <a:avLst/>
-                    </a:prstGeom>
-                  </pic:spPr>
-                </pic:pic>
-              </a:graphicData>
-            </a:graphic>
-          </wp:inline>
-        </w:drawing>
+        <w:t xml:space="preserve">A cégnél mint korábban kiemeltük magas prioritást élvez a redundancia, </w:t>
+      </w:r>
+      <w:r>
+        <w:t>nem engedhető meg a kiesés. Ezért a következő megoldást javasoltuk nekik két telephelyen is, ez pedig a HSPR protokoll használata.</w:t>
       </w:r>
     </w:p>
     <w:p>
       <w:pPr>
         <w:pStyle w:val="5szveg"/>
       </w:pPr>
-      <w:r>
-        <w:t>A képen látható a HSRP állapota az R1 -n. Látszik hogy az R1 az active router.</w:t>
-      </w:r>
-    </w:p>
-    <w:p>
-      <w:pPr>
-        <w:pStyle w:val="7kp"/>
+    </w:p>
+    <w:p>
+      <w:pPr>
+        <w:pStyle w:val="5szveg"/>
+      </w:pPr>
+      <w:r>
+        <w:t>A HSRP (Hot Standby Router Protokol)</w:t>
+      </w:r>
+      <w:r>
+        <w:t xml:space="preserve"> </w:t>
+      </w:r>
+      <w:r>
+        <w:t xml:space="preserve">nagyon egyszerű. Ugyebár tudjuk, hogy az eszközeinknek egy alapértelmezett árjárót </w:t>
+      </w:r>
+      <w:r>
+        <w:t>tudunk beállítani. Ezzel az egyértelmű probléma, hogy ha az a kapcsolat megszakad, a hálózatunk nem jut tovább sehova. A HSRP erről úgy gondoskodik, hogy több routernek az interfészei is lehetnek a hálózatban, és az interfészek IP címe helyett az alapértelmezett átjáró egy külön IP cím, ami a virtuális alapértelmezett átjárónk lesz.</w:t>
+      </w:r>
+    </w:p>
+    <w:p>
+      <w:pPr>
+        <w:pStyle w:val="5szveg"/>
+      </w:pPr>
+    </w:p>
+    <w:p>
+      <w:pPr>
+        <w:pStyle w:val="5szveg"/>
+      </w:pPr>
+      <w:r>
+        <w:t>A forgalomirányítókon konfiguráljuk a HSRP-t, az egyiket magasabb prioritásra rakjuk, az lesz a fő alapértelmezett átjáró útvonala. Ha az a link megszakad, a másik átveszi a helyét. Ezzel a redundancia megvalósúl, és a hálózatunk zavartalanul tud működni.</w:t>
+      </w:r>
+    </w:p>
+    <w:p>
+      <w:pPr>
+        <w:pStyle w:val="5szveg"/>
+      </w:pPr>
+    </w:p>
+    <w:p>
+      <w:pPr>
+        <w:pStyle w:val="5szveg"/>
+      </w:pPr>
+    </w:p>
+    <w:p>
+      <w:pPr>
+        <w:pStyle w:val="5szveg"/>
+      </w:pPr>
+    </w:p>
+    <w:p>
+      <w:pPr>
+        <w:pStyle w:val="2cmsorsajt"/>
+      </w:pPr>
+      <w:bookmarkStart w:id="14" w:name="_Toc196597879"/>
+      <w:r>
+        <w:t>Forgalomirányítás</w:t>
+      </w:r>
+      <w:bookmarkEnd w:id="14"/>
+    </w:p>
+    <w:p>
+      <w:pPr>
+        <w:pStyle w:val="2cmsorsajt"/>
+      </w:pPr>
+    </w:p>
+    <w:p>
+      <w:pPr>
+        <w:pStyle w:val="3cmsorsajt"/>
+      </w:pPr>
+      <w:bookmarkStart w:id="15" w:name="_Toc196597880"/>
+      <w:r>
+        <w:t>OSPF</w:t>
+      </w:r>
+      <w:bookmarkEnd w:id="15"/>
+    </w:p>
+    <w:p>
+      <w:pPr>
+        <w:pStyle w:val="5szveg"/>
+      </w:pPr>
+      <w:r>
+        <w:t xml:space="preserve">A cégen belül a kommunikációt az OSPF forgaloirányító protokollal oldottuk meg. Az OSPF egy </w:t>
+      </w:r>
+      <w:r>
+        <w:t xml:space="preserve">kapcsolatállapot alapú </w:t>
+      </w:r>
+      <w:r>
+        <w:t>dinamikus forgalomirányító protokoll</w:t>
+      </w:r>
+      <w:r>
+        <w:t>, nagyobb hálózatokhoz kiváló, és más forgalomirányító protokollokkal szemben gyorsabb konvergenciát tesz lehetővé.</w:t>
+      </w:r>
+    </w:p>
+    <w:p>
+      <w:pPr>
+        <w:pStyle w:val="5szveg"/>
       </w:pPr>
       <w:r>
         <w:lastRenderedPageBreak/>
-        <w:drawing>
-          <wp:inline distT="0" distB="0" distL="0" distR="0" wp14:anchorId="10C1E9B1" wp14:editId="1CF93D25">
-            <wp:extent cx="2880000" cy="3465291"/>
-            <wp:effectExtent l="0" t="0" r="0" b="1905"/>
-            <wp:docPr id="24848023" name="Kép 24848023" descr="A képen szöveg, képernyőkép, Betűtípus, szám látható&#10;&#10;Előfordulhat, hogy a mesterséges intelligencia által létrehozott tartalom helytelen."/>
-            <wp:cNvGraphicFramePr>
-              <a:graphicFrameLocks xmlns:a="http://schemas.openxmlformats.org/drawingml/2006/main" noChangeAspect="1"/>
-            </wp:cNvGraphicFramePr>
-            <a:graphic xmlns:a="http://schemas.openxmlformats.org/drawingml/2006/main">
-              <a:graphicData uri="http://schemas.openxmlformats.org/drawingml/2006/picture">
-                <pic:pic xmlns:pic="http://schemas.openxmlformats.org/drawingml/2006/picture">
-                  <pic:nvPicPr>
-                    <pic:cNvPr id="24848023" name="Kép 24848023" descr="A képen szöveg, képernyőkép, Betűtípus, szám látható&#10;&#10;Előfordulhat, hogy a mesterséges intelligencia által létrehozott tartalom helytelen."/>
-                    <pic:cNvPicPr/>
-                  </pic:nvPicPr>
-                  <pic:blipFill>
-                    <a:blip r:embed="rId9">
-                      <a:extLst>
-                        <a:ext uri="{28A0092B-C50C-407E-A947-70E740481C1C}">
-                          <a14:useLocalDpi xmlns:a14="http://schemas.microsoft.com/office/drawing/2010/main" val="0"/>
-                        </a:ext>
-                      </a:extLst>
-                    </a:blip>
-                    <a:stretch>
-                      <a:fillRect/>
-                    </a:stretch>
-                  </pic:blipFill>
-                  <pic:spPr>
-                    <a:xfrm>
-                      <a:off x="0" y="0"/>
-                      <a:ext cx="2880000" cy="3465291"/>
-                    </a:xfrm>
-                    <a:prstGeom prst="rect">
-                      <a:avLst/>
-                    </a:prstGeom>
-                  </pic:spPr>
-                </pic:pic>
-              </a:graphicData>
-            </a:graphic>
-          </wp:inline>
-        </w:drawing>
+        <w:t>Az OSPF remek választás a redundáns megvalósításokhoz, amint egy útvonal kiesik, gyorsan talál új útvonalat az adatoknak. Továbbá hatékony, könnyen skálázható, és biztonságos a megfelelő beállításokkal, például ha hitelesítést állítunk.</w:t>
       </w:r>
     </w:p>
     <w:p>
       <w:pPr>
         <w:pStyle w:val="5szveg"/>
-      </w:pPr>
-      <w:r>
-        <w:t>A képen látható a HSRP állapota az R2 -n. Látszik hogy R2 a standby router.</w:t>
-      </w:r>
+        <w:ind w:left="0"/>
+      </w:pPr>
     </w:p>
     <w:p>
       <w:pPr>
@@ -5324,44 +5396,15 @@
     </w:p>
     <w:p>
       <w:pPr>
-        <w:pStyle w:val="7kp"/>
-      </w:pPr>
-      <w:r>
-        <w:drawing>
-          <wp:inline distT="0" distB="0" distL="0" distR="0" wp14:anchorId="0531D50D" wp14:editId="21367C24">
-            <wp:extent cx="4680000" cy="1670611"/>
-            <wp:effectExtent l="0" t="0" r="6350" b="6350"/>
-            <wp:docPr id="5" name="Kép 5" descr="A képen képernyőkép, szöveg látható&#10;&#10;Előfordulhat, hogy a mesterséges intelligencia által létrehozott tartalom helytelen."/>
-            <wp:cNvGraphicFramePr>
-              <a:graphicFrameLocks xmlns:a="http://schemas.openxmlformats.org/drawingml/2006/main" noChangeAspect="1"/>
-            </wp:cNvGraphicFramePr>
-            <a:graphic xmlns:a="http://schemas.openxmlformats.org/drawingml/2006/main">
-              <a:graphicData uri="http://schemas.openxmlformats.org/drawingml/2006/picture">
-                <pic:pic xmlns:pic="http://schemas.openxmlformats.org/drawingml/2006/picture">
-                  <pic:nvPicPr>
-                    <pic:cNvPr id="5" name="Kép 5" descr="A képen képernyőkép, szöveg látható&#10;&#10;Előfordulhat, hogy a mesterséges intelligencia által létrehozott tartalom helytelen."/>
-                    <pic:cNvPicPr/>
-                  </pic:nvPicPr>
-                  <pic:blipFill>
-                    <a:blip r:embed="rId10"/>
-                    <a:stretch>
-                      <a:fillRect/>
-                    </a:stretch>
-                  </pic:blipFill>
-                  <pic:spPr>
-                    <a:xfrm>
-                      <a:off x="0" y="0"/>
-                      <a:ext cx="4680000" cy="1670611"/>
-                    </a:xfrm>
-                    <a:prstGeom prst="rect">
-                      <a:avLst/>
-                    </a:prstGeom>
-                  </pic:spPr>
-                </pic:pic>
-              </a:graphicData>
-            </a:graphic>
-          </wp:inline>
-        </w:drawing>
+        <w:pStyle w:val="3cmsorsajt"/>
+      </w:pPr>
+      <w:bookmarkStart w:id="16" w:name="_Toc196597881"/>
+      <w:r>
+        <w:t xml:space="preserve">OSPF </w:t>
+      </w:r>
+      <w:bookmarkEnd w:id="16"/>
+      <w:r>
+        <w:t>Hitelesítés</w:t>
       </w:r>
     </w:p>
     <w:p>
@@ -5369,472 +5412,26 @@
         <w:pStyle w:val="5szveg"/>
       </w:pPr>
       <w:r>
-        <w:t>A hálózat egyik gépéről küldünk egy pinget a belső szervernek, mint látszik a tracert parancsnak ksözönhetően a csomag az R1 (192.168.1.1) felé távozott.</w:t>
-      </w:r>
-    </w:p>
-    <w:p>
-      <w:pPr>
-        <w:pStyle w:val="7kp"/>
-      </w:pPr>
-      <w:r>
-        <w:drawing>
-          <wp:inline distT="0" distB="0" distL="0" distR="0" wp14:anchorId="12612843" wp14:editId="37383C6C">
-            <wp:extent cx="1800000" cy="1987283"/>
-            <wp:effectExtent l="0" t="0" r="0" b="0"/>
-            <wp:docPr id="694406776" name="Kép 1" descr="A képen szöveg, sor, képernyőkép, diagram látható&#10;&#10;Előfordulhat, hogy a mesterséges intelligencia által létrehozott tartalom helytelen."/>
-            <wp:cNvGraphicFramePr>
-              <a:graphicFrameLocks xmlns:a="http://schemas.openxmlformats.org/drawingml/2006/main" noChangeAspect="1"/>
-            </wp:cNvGraphicFramePr>
-            <a:graphic xmlns:a="http://schemas.openxmlformats.org/drawingml/2006/main">
-              <a:graphicData uri="http://schemas.openxmlformats.org/drawingml/2006/picture">
-                <pic:pic xmlns:pic="http://schemas.openxmlformats.org/drawingml/2006/picture">
-                  <pic:nvPicPr>
-                    <pic:cNvPr id="694406776" name="Kép 1" descr="A képen szöveg, sor, képernyőkép, diagram látható&#10;&#10;Előfordulhat, hogy a mesterséges intelligencia által létrehozott tartalom helytelen."/>
-                    <pic:cNvPicPr/>
-                  </pic:nvPicPr>
-                  <pic:blipFill>
-                    <a:blip r:embed="rId11"/>
-                    <a:stretch>
-                      <a:fillRect/>
-                    </a:stretch>
-                  </pic:blipFill>
-                  <pic:spPr>
-                    <a:xfrm>
-                      <a:off x="0" y="0"/>
-                      <a:ext cx="1800000" cy="1987283"/>
-                    </a:xfrm>
-                    <a:prstGeom prst="rect">
-                      <a:avLst/>
-                    </a:prstGeom>
-                  </pic:spPr>
-                </pic:pic>
-              </a:graphicData>
-            </a:graphic>
-          </wp:inline>
-        </w:drawing>
+        <w:t xml:space="preserve">Az OSPF biztonságossá tétele érdekében konfiguráltunk OSPF Hitelesítést. Interfész alapú hitelesítést választottunk, </w:t>
+      </w:r>
+      <w:r>
+        <w:t xml:space="preserve">ez biztosítja, hogy csak a megbízható eszközök csatlakozhatnak a forgalomirányítók hálózatába. Ezzel gátolja hogy nem megbízható eszköz kommunikáljon, és hamis OSPF üzeneteket küldjön a hálózatunkba. </w:t>
       </w:r>
     </w:p>
     <w:p>
       <w:pPr>
         <w:pStyle w:val="5szveg"/>
       </w:pPr>
-      <w:r>
-        <w:t>Az R1 router-t lekapcsolt állapotba tesszük és megismételjük az előző folyamatot.</w:t>
-      </w:r>
-    </w:p>
-    <w:p>
-      <w:pPr>
-        <w:pStyle w:val="7kp"/>
-      </w:pPr>
-      <w:r>
-        <w:lastRenderedPageBreak/>
-        <w:drawing>
-          <wp:inline distT="0" distB="0" distL="0" distR="0" wp14:anchorId="2516E943" wp14:editId="69FAF0BF">
-            <wp:extent cx="4680000" cy="1613398"/>
-            <wp:effectExtent l="0" t="0" r="6350" b="6350"/>
-            <wp:docPr id="6" name="Kép 6" descr="A képen szöveg, képernyőkép, Betűtípus látható&#10;&#10;Előfordulhat, hogy a mesterséges intelligencia által létrehozott tartalom helytelen."/>
-            <wp:cNvGraphicFramePr>
-              <a:graphicFrameLocks xmlns:a="http://schemas.openxmlformats.org/drawingml/2006/main" noChangeAspect="1"/>
-            </wp:cNvGraphicFramePr>
-            <a:graphic xmlns:a="http://schemas.openxmlformats.org/drawingml/2006/main">
-              <a:graphicData uri="http://schemas.openxmlformats.org/drawingml/2006/picture">
-                <pic:pic xmlns:pic="http://schemas.openxmlformats.org/drawingml/2006/picture">
-                  <pic:nvPicPr>
-                    <pic:cNvPr id="6" name="Kép 6" descr="A képen szöveg, képernyőkép, Betűtípus látható&#10;&#10;Előfordulhat, hogy a mesterséges intelligencia által létrehozott tartalom helytelen."/>
-                    <pic:cNvPicPr/>
-                  </pic:nvPicPr>
-                  <pic:blipFill>
-                    <a:blip r:embed="rId12"/>
-                    <a:stretch>
-                      <a:fillRect/>
-                    </a:stretch>
-                  </pic:blipFill>
-                  <pic:spPr>
-                    <a:xfrm>
-                      <a:off x="0" y="0"/>
-                      <a:ext cx="4680000" cy="1613398"/>
-                    </a:xfrm>
-                    <a:prstGeom prst="rect">
-                      <a:avLst/>
-                    </a:prstGeom>
-                  </pic:spPr>
-                </pic:pic>
-              </a:graphicData>
-            </a:graphic>
-          </wp:inline>
-        </w:drawing>
-      </w:r>
-    </w:p>
-    <w:p>
-      <w:pPr>
-        <w:pStyle w:val="5szveg"/>
-      </w:pPr>
-      <w:r>
-        <w:t>Az előzőekben hasznát gépről küldünk egy pinget a belső szervernek, mint látszik a a csomag az R3 (192.168.1.2) felé távozott és az R3 átvette az R1 től az active szerpet.</w:t>
-      </w:r>
-    </w:p>
-    <w:p>
-      <w:pPr>
-        <w:pStyle w:val="5szveg"/>
-      </w:pPr>
-    </w:p>
-    <w:p>
-      <w:pPr>
-        <w:pStyle w:val="5szveg"/>
-      </w:pPr>
-    </w:p>
-    <w:p>
-      <w:pPr>
-        <w:pStyle w:val="5szveg"/>
-      </w:pPr>
-    </w:p>
-    <w:p>
-      <w:pPr>
-        <w:pStyle w:val="5szveg"/>
-      </w:pPr>
-    </w:p>
-    <w:p>
-      <w:pPr>
-        <w:pStyle w:val="5szveg"/>
-      </w:pPr>
-    </w:p>
-    <w:p>
-      <w:pPr>
-        <w:pStyle w:val="5szveg"/>
-      </w:pPr>
-    </w:p>
-    <w:p>
-      <w:pPr>
-        <w:pStyle w:val="5szveg"/>
-      </w:pPr>
-    </w:p>
-    <w:p>
-      <w:pPr>
-        <w:pStyle w:val="5szveg"/>
-      </w:pPr>
     </w:p>
     <w:p>
       <w:pPr>
         <w:pStyle w:val="3cmsorsajt"/>
       </w:pPr>
-      <w:bookmarkStart w:id="12" w:name="_Toc196346396"/>
-      <w:r>
-        <w:t>OSPF</w:t>
-      </w:r>
-      <w:bookmarkEnd w:id="12"/>
-    </w:p>
-    <w:p>
-      <w:pPr>
-        <w:pStyle w:val="5szveg"/>
-      </w:pPr>
-      <w:r>
-        <w:t>A forgalomirányítók között OSPF protokollt használtunk, hogy az üzenetek mindig a leggyorsabb útvonalon jussanak célba. A protokoll mellett szól az is, hogy dinamikusan tanítják meg egymásnak a betanult hálózatokat, ezzel skálázhatóvá teszi az egész hálózatot.</w:t>
-      </w:r>
-    </w:p>
-    <w:p>
-      <w:pPr>
-        <w:pStyle w:val="5szveg"/>
-      </w:pPr>
-      <w:r>
-        <w:t>A forgalomirányítók konfigurálása után kialakultak a szomszédsági kapcsolatok minden nem passzív interfészen.</w:t>
-      </w:r>
-      <w:r>
-        <w:t xml:space="preserve"> </w:t>
-      </w:r>
-    </w:p>
-    <w:p>
-      <w:pPr>
-        <w:pStyle w:val="7kp"/>
-      </w:pPr>
-      <w:r>
-        <w:drawing>
-          <wp:inline distT="0" distB="0" distL="0" distR="0" wp14:anchorId="38CE9434" wp14:editId="69099483">
-            <wp:extent cx="4680000" cy="955397"/>
-            <wp:effectExtent l="0" t="0" r="6350" b="0"/>
-            <wp:docPr id="791523032" name="Kép 791523032" descr="A képen szöveg, képernyőkép, Betűtípus, szám látható&#10;&#10;Előfordulhat, hogy a mesterséges intelligencia által létrehozott tartalom helytelen."/>
-            <wp:cNvGraphicFramePr>
-              <a:graphicFrameLocks xmlns:a="http://schemas.openxmlformats.org/drawingml/2006/main" noChangeAspect="1"/>
-            </wp:cNvGraphicFramePr>
-            <a:graphic xmlns:a="http://schemas.openxmlformats.org/drawingml/2006/main">
-              <a:graphicData uri="http://schemas.openxmlformats.org/drawingml/2006/picture">
-                <pic:pic xmlns:pic="http://schemas.openxmlformats.org/drawingml/2006/picture">
-                  <pic:nvPicPr>
-                    <pic:cNvPr id="791523032" name="Kép 791523032" descr="A képen szöveg, képernyőkép, Betűtípus, szám látható&#10;&#10;Előfordulhat, hogy a mesterséges intelligencia által létrehozott tartalom helytelen."/>
-                    <pic:cNvPicPr/>
-                  </pic:nvPicPr>
-                  <pic:blipFill>
-                    <a:blip r:embed="rId13">
-                      <a:extLst>
-                        <a:ext uri="{28A0092B-C50C-407E-A947-70E740481C1C}">
-                          <a14:useLocalDpi xmlns:a14="http://schemas.microsoft.com/office/drawing/2010/main" val="0"/>
-                        </a:ext>
-                      </a:extLst>
-                    </a:blip>
-                    <a:stretch>
-                      <a:fillRect/>
-                    </a:stretch>
-                  </pic:blipFill>
-                  <pic:spPr>
-                    <a:xfrm>
-                      <a:off x="0" y="0"/>
-                      <a:ext cx="4680000" cy="955397"/>
-                    </a:xfrm>
-                    <a:prstGeom prst="rect">
-                      <a:avLst/>
-                    </a:prstGeom>
-                  </pic:spPr>
-                </pic:pic>
-              </a:graphicData>
-            </a:graphic>
-          </wp:inline>
-        </w:drawing>
-      </w:r>
-    </w:p>
-    <w:p>
-      <w:pPr>
-        <w:pStyle w:val="5szveg"/>
-      </w:pPr>
-      <w:r>
-        <w:t>A forgalomirányítók miután egyeztették az interfészeken a szomszédokat „Hello” üzenetekkel, elkezdték hirdetni a kapcsolt hálózataikat, majd megtanulni a másik által osztottat.</w:t>
-      </w:r>
-    </w:p>
-    <w:p>
-      <w:pPr>
-        <w:pStyle w:val="5szveg"/>
-      </w:pPr>
-      <w:r>
-        <w:t>Minden határforgalomirányítón statikusan állítottuk be az útvonalat az Internet felé. Ezt is hirdetik a többi felé, hogy tudják, ha ki akarnak menni az ISP felé, akkor rajtuk át vezet az út.</w:t>
-      </w:r>
-    </w:p>
-    <w:p>
-      <w:pPr>
-        <w:pStyle w:val="7kp"/>
-      </w:pPr>
-      <w:r>
-        <w:lastRenderedPageBreak/>
-        <w:drawing>
-          <wp:inline distT="0" distB="0" distL="0" distR="0" wp14:anchorId="3BB96E46" wp14:editId="53C846AD">
-            <wp:extent cx="4680000" cy="2884252"/>
-            <wp:effectExtent l="0" t="0" r="6350" b="0"/>
-            <wp:docPr id="2037802708" name="Kép 2037802708" descr="A képen szöveg, Betűtípus, képernyőkép, szám látható&#10;&#10;Előfordulhat, hogy a mesterséges intelligencia által létrehozott tartalom helytelen."/>
-            <wp:cNvGraphicFramePr>
-              <a:graphicFrameLocks xmlns:a="http://schemas.openxmlformats.org/drawingml/2006/main" noChangeAspect="1"/>
-            </wp:cNvGraphicFramePr>
-            <a:graphic xmlns:a="http://schemas.openxmlformats.org/drawingml/2006/main">
-              <a:graphicData uri="http://schemas.openxmlformats.org/drawingml/2006/picture">
-                <pic:pic xmlns:pic="http://schemas.openxmlformats.org/drawingml/2006/picture">
-                  <pic:nvPicPr>
-                    <pic:cNvPr id="2037802708" name="Kép 2037802708" descr="A képen szöveg, Betűtípus, képernyőkép, szám látható&#10;&#10;Előfordulhat, hogy a mesterséges intelligencia által létrehozott tartalom helytelen."/>
-                    <pic:cNvPicPr/>
-                  </pic:nvPicPr>
-                  <pic:blipFill rotWithShape="1">
-                    <a:blip r:embed="rId14">
-                      <a:extLst>
-                        <a:ext uri="{28A0092B-C50C-407E-A947-70E740481C1C}">
-                          <a14:useLocalDpi xmlns:a14="http://schemas.microsoft.com/office/drawing/2010/main" val="0"/>
-                        </a:ext>
-                      </a:extLst>
-                    </a:blip>
-                    <a:srcRect t="24738"/>
-                    <a:stretch/>
-                  </pic:blipFill>
-                  <pic:spPr bwMode="auto">
-                    <a:xfrm>
-                      <a:off x="0" y="0"/>
-                      <a:ext cx="4680000" cy="2884252"/>
-                    </a:xfrm>
-                    <a:prstGeom prst="rect">
-                      <a:avLst/>
-                    </a:prstGeom>
-                    <a:ln>
-                      <a:noFill/>
-                    </a:ln>
-                    <a:extLst>
-                      <a:ext uri="{53640926-AAD7-44D8-BBD7-CCE9431645EC}">
-                        <a14:shadowObscured xmlns:a14="http://schemas.microsoft.com/office/drawing/2010/main"/>
-                      </a:ext>
-                    </a:extLst>
-                  </pic:spPr>
-                </pic:pic>
-              </a:graphicData>
-            </a:graphic>
-          </wp:inline>
-        </w:drawing>
-      </w:r>
-      <w:r>
-        <w:br w:type="page"/>
-      </w:r>
-    </w:p>
-    <w:p>
-      <w:pPr>
-        <w:pStyle w:val="3cmsorsajt"/>
-      </w:pPr>
-      <w:bookmarkStart w:id="13" w:name="_Toc196346397"/>
-      <w:r>
-        <w:lastRenderedPageBreak/>
-        <w:t>OSPF Auth</w:t>
-      </w:r>
-      <w:bookmarkEnd w:id="13"/>
-    </w:p>
-    <w:p>
-      <w:pPr>
-        <w:pStyle w:val="5szveg"/>
-      </w:pPr>
-      <w:r>
-        <w:t>Hitelesítéssel védjük az OSPF által használt hirdető interfészeket, hogy a jelszavakat kódolva lássa a hálózatba illetéktelenül behatoló. Az alábbi show parancsok utolsó sorai írják, hogy a hitelesítés be van kapcsolva és jelszó kell hozzá.</w:t>
-      </w:r>
-    </w:p>
-    <w:p>
-      <w:pPr>
-        <w:pStyle w:val="7kp"/>
-      </w:pPr>
-    </w:p>
-    <w:p>
-      <w:pPr>
-        <w:pStyle w:val="7kp"/>
-      </w:pPr>
-      <w:r>
-        <w:drawing>
-          <wp:inline distT="0" distB="0" distL="0" distR="0" wp14:anchorId="47B95544" wp14:editId="0DB22CBB">
-            <wp:extent cx="4680000" cy="2415821"/>
-            <wp:effectExtent l="0" t="0" r="6350" b="3810"/>
-            <wp:docPr id="849211681" name="Kép 849211681" descr="A képen szöveg, képernyőkép, Betűtípus, dokumentum látható&#10;&#10;Előfordulhat, hogy a mesterséges intelligencia által létrehozott tartalom helytelen."/>
-            <wp:cNvGraphicFramePr>
-              <a:graphicFrameLocks xmlns:a="http://schemas.openxmlformats.org/drawingml/2006/main" noChangeAspect="1"/>
-            </wp:cNvGraphicFramePr>
-            <a:graphic xmlns:a="http://schemas.openxmlformats.org/drawingml/2006/main">
-              <a:graphicData uri="http://schemas.openxmlformats.org/drawingml/2006/picture">
-                <pic:pic xmlns:pic="http://schemas.openxmlformats.org/drawingml/2006/picture">
-                  <pic:nvPicPr>
-                    <pic:cNvPr id="849211681" name="Kép 849211681" descr="A képen szöveg, képernyőkép, Betűtípus, dokumentum látható&#10;&#10;Előfordulhat, hogy a mesterséges intelligencia által létrehozott tartalom helytelen."/>
-                    <pic:cNvPicPr/>
-                  </pic:nvPicPr>
-                  <pic:blipFill>
-                    <a:blip r:embed="rId15">
-                      <a:extLst>
-                        <a:ext uri="{28A0092B-C50C-407E-A947-70E740481C1C}">
-                          <a14:useLocalDpi xmlns:a14="http://schemas.microsoft.com/office/drawing/2010/main" val="0"/>
-                        </a:ext>
-                      </a:extLst>
-                    </a:blip>
-                    <a:stretch>
-                      <a:fillRect/>
-                    </a:stretch>
-                  </pic:blipFill>
-                  <pic:spPr>
-                    <a:xfrm>
-                      <a:off x="0" y="0"/>
-                      <a:ext cx="4680000" cy="2415821"/>
-                    </a:xfrm>
-                    <a:prstGeom prst="rect">
-                      <a:avLst/>
-                    </a:prstGeom>
-                  </pic:spPr>
-                </pic:pic>
-              </a:graphicData>
-            </a:graphic>
-          </wp:inline>
-        </w:drawing>
-      </w:r>
-    </w:p>
-    <w:p>
-      <w:pPr>
-        <w:pStyle w:val="7kp"/>
-      </w:pPr>
-    </w:p>
-    <w:p>
-      <w:pPr>
-        <w:pStyle w:val="7kp"/>
-      </w:pPr>
-      <w:r>
-        <w:drawing>
-          <wp:inline distT="0" distB="0" distL="0" distR="0" wp14:anchorId="4C400E54" wp14:editId="33F9976B">
-            <wp:extent cx="4680000" cy="2454103"/>
-            <wp:effectExtent l="0" t="0" r="6350" b="3810"/>
-            <wp:docPr id="1848984205" name="Kép 1848984205" descr="A képen szöveg, képernyőkép, Betűtípus, dokumentum látható&#10;&#10;Előfordulhat, hogy a mesterséges intelligencia által létrehozott tartalom helytelen."/>
-            <wp:cNvGraphicFramePr>
-              <a:graphicFrameLocks xmlns:a="http://schemas.openxmlformats.org/drawingml/2006/main" noChangeAspect="1"/>
-            </wp:cNvGraphicFramePr>
-            <a:graphic xmlns:a="http://schemas.openxmlformats.org/drawingml/2006/main">
-              <a:graphicData uri="http://schemas.openxmlformats.org/drawingml/2006/picture">
-                <pic:pic xmlns:pic="http://schemas.openxmlformats.org/drawingml/2006/picture">
-                  <pic:nvPicPr>
-                    <pic:cNvPr id="1848984205" name="Kép 1848984205" descr="A képen szöveg, képernyőkép, Betűtípus, dokumentum látható&#10;&#10;Előfordulhat, hogy a mesterséges intelligencia által létrehozott tartalom helytelen."/>
-                    <pic:cNvPicPr/>
-                  </pic:nvPicPr>
-                  <pic:blipFill>
-                    <a:blip r:embed="rId16">
-                      <a:extLst>
-                        <a:ext uri="{28A0092B-C50C-407E-A947-70E740481C1C}">
-                          <a14:useLocalDpi xmlns:a14="http://schemas.microsoft.com/office/drawing/2010/main" val="0"/>
-                        </a:ext>
-                      </a:extLst>
-                    </a:blip>
-                    <a:stretch>
-                      <a:fillRect/>
-                    </a:stretch>
-                  </pic:blipFill>
-                  <pic:spPr>
-                    <a:xfrm>
-                      <a:off x="0" y="0"/>
-                      <a:ext cx="4680000" cy="2454103"/>
-                    </a:xfrm>
-                    <a:prstGeom prst="rect">
-                      <a:avLst/>
-                    </a:prstGeom>
-                  </pic:spPr>
-                </pic:pic>
-              </a:graphicData>
-            </a:graphic>
-          </wp:inline>
-        </w:drawing>
-      </w:r>
-    </w:p>
-    <w:p>
-      <w:pPr>
-        <w:pStyle w:val="3cmsorsajt"/>
-      </w:pPr>
-    </w:p>
-    <w:p>
-      <w:pPr>
-        <w:pStyle w:val="3cmsorsajt"/>
-      </w:pPr>
-    </w:p>
-    <w:p>
-      <w:pPr>
-        <w:pStyle w:val="3cmsorsajt"/>
-      </w:pPr>
-    </w:p>
-    <w:p>
-      <w:pPr>
-        <w:pStyle w:val="3cmsorsajt"/>
-      </w:pPr>
-    </w:p>
-    <w:p>
-      <w:pPr>
-        <w:pStyle w:val="3cmsorsajt"/>
-      </w:pPr>
-    </w:p>
-    <w:p>
-      <w:pPr>
-        <w:pStyle w:val="3cmsorsajt"/>
-      </w:pPr>
-    </w:p>
-    <w:p>
-      <w:pPr>
-        <w:pStyle w:val="3cmsorsajt"/>
-      </w:pPr>
-    </w:p>
-    <w:p>
-      <w:pPr>
-        <w:pStyle w:val="3cmsorsajt"/>
-      </w:pPr>
-      <w:bookmarkStart w:id="14" w:name="_Toc196346398"/>
-      <w:r>
-        <w:lastRenderedPageBreak/>
+      <w:bookmarkStart w:id="17" w:name="_Toc196597882"/>
+      <w:r>
         <w:t>NAT</w:t>
       </w:r>
-      <w:bookmarkEnd w:id="14"/>
+      <w:bookmarkEnd w:id="17"/>
     </w:p>
     <w:p>
       <w:pPr>
@@ -5895,7 +5492,7 @@
                     <pic:cNvPicPr/>
                   </pic:nvPicPr>
                   <pic:blipFill>
-                    <a:blip r:embed="rId17"/>
+                    <a:blip r:embed="rId8"/>
                     <a:stretch>
                       <a:fillRect/>
                     </a:stretch>
@@ -5942,7 +5539,7 @@
                     <pic:cNvPicPr/>
                   </pic:nvPicPr>
                   <pic:blipFill>
-                    <a:blip r:embed="rId18"/>
+                    <a:blip r:embed="rId9"/>
                     <a:stretch>
                       <a:fillRect/>
                     </a:stretch>
@@ -5979,6 +5576,7 @@
         <w:pStyle w:val="7kp"/>
       </w:pPr>
       <w:r>
+        <w:lastRenderedPageBreak/>
         <w:drawing>
           <wp:inline distT="0" distB="0" distL="0" distR="0" wp14:anchorId="38828C42" wp14:editId="175318F0">
             <wp:extent cx="4680000" cy="2399091"/>
@@ -5995,7 +5593,7 @@
                     <pic:cNvPicPr/>
                   </pic:nvPicPr>
                   <pic:blipFill>
-                    <a:blip r:embed="rId19"/>
+                    <a:blip r:embed="rId10"/>
                     <a:stretch>
                       <a:fillRect/>
                     </a:stretch>
@@ -6050,7 +5648,7 @@
                     <pic:cNvPicPr/>
                   </pic:nvPicPr>
                   <pic:blipFill>
-                    <a:blip r:embed="rId20"/>
+                    <a:blip r:embed="rId11"/>
                     <a:stretch>
                       <a:fillRect/>
                     </a:stretch>
@@ -6097,7 +5695,7 @@
                     <pic:cNvPicPr/>
                   </pic:nvPicPr>
                   <pic:blipFill>
-                    <a:blip r:embed="rId21"/>
+                    <a:blip r:embed="rId12"/>
                     <a:stretch>
                       <a:fillRect/>
                     </a:stretch>
@@ -6135,7 +5733,7 @@
       <w:pPr>
         <w:pStyle w:val="3cmsorsajt"/>
       </w:pPr>
-      <w:bookmarkStart w:id="15" w:name="_Toc196346399"/>
+      <w:bookmarkStart w:id="18" w:name="_Toc196597883"/>
       <w:r>
         <w:t>Acces</w:t>
       </w:r>
@@ -6145,7 +5743,7 @@
       <w:r>
         <w:t>-List</w:t>
       </w:r>
-      <w:bookmarkEnd w:id="15"/>
+      <w:bookmarkEnd w:id="18"/>
     </w:p>
     <w:p>
       <w:pPr>
@@ -6165,6 +5763,7 @@
         <w:pStyle w:val="7kp"/>
       </w:pPr>
       <w:r>
+        <w:lastRenderedPageBreak/>
         <w:drawing>
           <wp:inline distT="0" distB="0" distL="0" distR="0" wp14:anchorId="5BDBCD8A" wp14:editId="2D45084C">
             <wp:extent cx="4680000" cy="3281258"/>
@@ -6181,7 +5780,7 @@
                     <pic:cNvPicPr/>
                   </pic:nvPicPr>
                   <pic:blipFill>
-                    <a:blip r:embed="rId22"/>
+                    <a:blip r:embed="rId13"/>
                     <a:stretch>
                       <a:fillRect/>
                     </a:stretch>
@@ -6221,7 +5820,7 @@
       <w:pPr>
         <w:pStyle w:val="3cmsorsajt"/>
       </w:pPr>
-      <w:bookmarkStart w:id="16" w:name="_Toc196346400"/>
+      <w:bookmarkStart w:id="19" w:name="_Toc196597884"/>
       <w:r>
         <w:t xml:space="preserve">Port </w:t>
       </w:r>
@@ -6229,7 +5828,7 @@
       <w:r>
         <w:t>Forward</w:t>
       </w:r>
-      <w:bookmarkEnd w:id="16"/>
+      <w:bookmarkEnd w:id="19"/>
       <w:proofErr w:type="spellEnd"/>
     </w:p>
     <w:p>
@@ -6257,7 +5856,6 @@
         <w:pStyle w:val="7kp"/>
       </w:pPr>
       <w:r>
-        <w:lastRenderedPageBreak/>
         <w:drawing>
           <wp:inline distT="0" distB="0" distL="0" distR="0" wp14:anchorId="0984B3BF" wp14:editId="5E88DF81">
             <wp:extent cx="2880000" cy="2456217"/>
@@ -6274,7 +5872,7 @@
                     <pic:cNvPicPr/>
                   </pic:nvPicPr>
                   <pic:blipFill>
-                    <a:blip r:embed="rId23"/>
+                    <a:blip r:embed="rId14"/>
                     <a:stretch>
                       <a:fillRect/>
                     </a:stretch>
@@ -6308,6 +5906,7 @@
         <w:pStyle w:val="7kp"/>
       </w:pPr>
       <w:r>
+        <w:lastRenderedPageBreak/>
         <w:drawing>
           <wp:inline distT="0" distB="0" distL="0" distR="0" wp14:anchorId="1A32BF45" wp14:editId="08A1FA7D">
             <wp:extent cx="4680000" cy="4773889"/>
@@ -6324,7 +5923,7 @@
                     <pic:cNvPicPr/>
                   </pic:nvPicPr>
                   <pic:blipFill>
-                    <a:blip r:embed="rId24"/>
+                    <a:blip r:embed="rId15"/>
                     <a:stretch>
                       <a:fillRect/>
                     </a:stretch>
@@ -6374,7 +5973,7 @@
                     <pic:cNvPicPr/>
                   </pic:nvPicPr>
                   <pic:blipFill>
-                    <a:blip r:embed="rId25"/>
+                    <a:blip r:embed="rId16"/>
                     <a:stretch>
                       <a:fillRect/>
                     </a:stretch>
@@ -6415,7 +6014,7 @@
       <w:pPr>
         <w:pStyle w:val="3cmsorsajt"/>
       </w:pPr>
-      <w:bookmarkStart w:id="17" w:name="_Toc196346401"/>
+      <w:bookmarkStart w:id="20" w:name="_Toc196597885"/>
       <w:proofErr w:type="spellStart"/>
       <w:r>
         <w:t>Ip</w:t>
@@ -6424,7 +6023,7 @@
       <w:r>
         <w:t xml:space="preserve"> telefonok</w:t>
       </w:r>
-      <w:bookmarkEnd w:id="17"/>
+      <w:bookmarkEnd w:id="20"/>
     </w:p>
     <w:p>
       <w:pPr>
@@ -6460,7 +6059,7 @@
                     <pic:cNvPicPr/>
                   </pic:nvPicPr>
                   <pic:blipFill>
-                    <a:blip r:embed="rId26" cstate="print">
+                    <a:blip r:embed="rId17" cstate="print">
                       <a:extLst>
                         <a:ext uri="{28A0092B-C50C-407E-A947-70E740481C1C}">
                           <a14:useLocalDpi xmlns:a14="http://schemas.microsoft.com/office/drawing/2010/main" val="0"/>
@@ -6497,6 +6096,7 @@
         <w:pStyle w:val="7kp"/>
       </w:pPr>
       <w:r>
+        <w:lastRenderedPageBreak/>
         <w:drawing>
           <wp:inline distT="0" distB="0" distL="0" distR="0" wp14:anchorId="4A049BF6" wp14:editId="7DD28F0C">
             <wp:extent cx="4680000" cy="1199405"/>
@@ -6513,7 +6113,7 @@
                     <pic:cNvPicPr/>
                   </pic:nvPicPr>
                   <pic:blipFill>
-                    <a:blip r:embed="rId27" cstate="print">
+                    <a:blip r:embed="rId18" cstate="print">
                       <a:extLst>
                         <a:ext uri="{28A0092B-C50C-407E-A947-70E740481C1C}">
                           <a14:useLocalDpi xmlns:a14="http://schemas.microsoft.com/office/drawing/2010/main" val="0"/>
@@ -6569,7 +6169,7 @@
                     <pic:cNvPicPr/>
                   </pic:nvPicPr>
                   <pic:blipFill>
-                    <a:blip r:embed="rId28"/>
+                    <a:blip r:embed="rId19"/>
                     <a:stretch>
                       <a:fillRect/>
                     </a:stretch>
@@ -6612,7 +6212,7 @@
                     <pic:cNvPicPr/>
                   </pic:nvPicPr>
                   <pic:blipFill>
-                    <a:blip r:embed="rId29"/>
+                    <a:blip r:embed="rId20"/>
                     <a:stretch>
                       <a:fillRect/>
                     </a:stretch>
@@ -6659,7 +6259,7 @@
                     <pic:cNvPicPr/>
                   </pic:nvPicPr>
                   <pic:blipFill>
-                    <a:blip r:embed="rId30">
+                    <a:blip r:embed="rId21">
                       <a:extLst>
                         <a:ext uri="{28A0092B-C50C-407E-A947-70E740481C1C}">
                           <a14:useLocalDpi xmlns:a14="http://schemas.microsoft.com/office/drawing/2010/main" val="0"/>
@@ -6700,12 +6300,12 @@
       <w:pPr>
         <w:pStyle w:val="3cmsorsajt"/>
       </w:pPr>
-      <w:bookmarkStart w:id="18" w:name="_Toc196346402"/>
+      <w:bookmarkStart w:id="21" w:name="_Toc196597886"/>
       <w:r>
         <w:lastRenderedPageBreak/>
         <w:t>WEB-VPN</w:t>
       </w:r>
-      <w:bookmarkEnd w:id="18"/>
+      <w:bookmarkEnd w:id="21"/>
     </w:p>
     <w:p>
       <w:pPr>
@@ -6736,7 +6336,7 @@
                     <pic:cNvPicPr/>
                   </pic:nvPicPr>
                   <pic:blipFill>
-                    <a:blip r:embed="rId31"/>
+                    <a:blip r:embed="rId22"/>
                     <a:stretch>
                       <a:fillRect/>
                     </a:stretch>
@@ -6783,7 +6383,7 @@
                     <pic:cNvPicPr/>
                   </pic:nvPicPr>
                   <pic:blipFill>
-                    <a:blip r:embed="rId32"/>
+                    <a:blip r:embed="rId23"/>
                     <a:stretch>
                       <a:fillRect/>
                     </a:stretch>
@@ -6826,7 +6426,7 @@
                     <pic:cNvPicPr/>
                   </pic:nvPicPr>
                   <pic:blipFill>
-                    <a:blip r:embed="rId33"/>
+                    <a:blip r:embed="rId24"/>
                     <a:stretch>
                       <a:fillRect/>
                     </a:stretch>
@@ -6891,12 +6491,12 @@
       <w:pPr>
         <w:pStyle w:val="3cmsorsajt"/>
       </w:pPr>
-      <w:bookmarkStart w:id="19" w:name="_Toc196346403"/>
+      <w:bookmarkStart w:id="22" w:name="_Toc196597887"/>
       <w:r>
         <w:lastRenderedPageBreak/>
         <w:t>BGP</w:t>
       </w:r>
-      <w:bookmarkEnd w:id="19"/>
+      <w:bookmarkEnd w:id="22"/>
     </w:p>
     <w:p>
       <w:pPr>
@@ -6927,7 +6527,7 @@
                     <pic:cNvPicPr/>
                   </pic:nvPicPr>
                   <pic:blipFill>
-                    <a:blip r:embed="rId34"/>
+                    <a:blip r:embed="rId25"/>
                     <a:stretch>
                       <a:fillRect/>
                     </a:stretch>
@@ -6977,7 +6577,7 @@
                     <pic:cNvPicPr/>
                   </pic:nvPicPr>
                   <pic:blipFill>
-                    <a:blip r:embed="rId35"/>
+                    <a:blip r:embed="rId26"/>
                     <a:stretch>
                       <a:fillRect/>
                     </a:stretch>
@@ -7015,11 +6615,11 @@
       <w:pPr>
         <w:pStyle w:val="3cmsorsajt"/>
       </w:pPr>
-      <w:bookmarkStart w:id="20" w:name="_Toc196346404"/>
+      <w:bookmarkStart w:id="23" w:name="_Toc196597888"/>
       <w:r>
         <w:t>WLC</w:t>
       </w:r>
-      <w:bookmarkEnd w:id="20"/>
+      <w:bookmarkEnd w:id="23"/>
     </w:p>
     <w:p>
       <w:pPr>
@@ -7035,7 +6635,7 @@
       </w:pPr>
     </w:p>
     <w:sectPr>
-      <w:footerReference w:type="default" r:id="rId36"/>
+      <w:footerReference w:type="default" r:id="rId27"/>
       <w:pgSz w:w="11906" w:h="16838"/>
       <w:pgMar w:top="1418" w:right="1418" w:bottom="851" w:left="1418" w:header="709" w:footer="0" w:gutter="0"/>
       <w:cols w:space="708"/>
@@ -7046,7 +6646,7 @@
 </file>
 
 <file path=word/endnotes.xml><?xml version="1.0" encoding="utf-8"?>
-<w:endnotes xmlns:wpc="http://schemas.microsoft.com/office/word/2010/wordprocessingCanvas" xmlns:cx="http://schemas.microsoft.com/office/drawing/2014/chartex" xmlns:cx1="http://schemas.microsoft.com/office/drawing/2015/9/8/chartex" xmlns:cx2="http://schemas.microsoft.com/office/drawing/2015/10/21/chartex" xmlns:cx3="http://schemas.microsoft.com/office/drawing/2016/5/9/chartex" xmlns:cx4="http://schemas.microsoft.com/office/drawing/2016/5/10/chartex" xmlns:cx5="http://schemas.microsoft.com/office/drawing/2016/5/11/chartex" xmlns:cx6="http://schemas.microsoft.com/office/drawing/2016/5/12/chartex" xmlns:cx7="http://schemas.microsoft.com/office/drawing/2016/5/13/chartex" xmlns:cx8="http://schemas.microsoft.com/office/drawing/2016/5/14/chartex" xmlns:mc="http://schemas.openxmlformats.org/markup-compatibility/2006" xmlns:aink="http://schemas.microsoft.com/office/drawing/2016/ink" xmlns:am3d="http://schemas.microsoft.com/office/drawing/2017/model3d" xmlns:o="urn:schemas-microsoft-com:office:office" xmlns:oel="http://schemas.microsoft.com/office/2019/extlst" xmlns:r="http://schemas.openxmlformats.org/officeDocument/2006/relationships" xmlns:m="http://schemas.openxmlformats.org/officeDocument/2006/math" xmlns:v="urn:schemas-microsoft-com:vml" xmlns:wp14="http://schemas.microsoft.com/office/word/2010/wordprocessingDrawing" xmlns:wp="http://schemas.openxmlformats.org/drawingml/2006/wordprocessingDrawing" xmlns:w10="urn:schemas-microsoft-com:office:word" xmlns:w="http://schemas.openxmlformats.org/wordprocessingml/2006/main" xmlns:w14="http://schemas.microsoft.com/office/word/2010/wordml" xmlns:w15="http://schemas.microsoft.com/office/word/2012/wordml" xmlns:w16cex="http://schemas.microsoft.com/office/word/2018/wordml/cex" xmlns:w16cid="http://schemas.microsoft.com/office/word/2016/wordml/cid" xmlns:w16="http://schemas.microsoft.com/office/word/2018/wordml" xmlns:w16du="http://schemas.microsoft.com/office/word/2023/wordml/word16du" xmlns:w16sdtdh="http://schemas.microsoft.com/office/word/2020/wordml/sdtdatahash" xmlns:w16sdtfl="http://schemas.microsoft.com/office/word/2024/wordml/sdtformatlock" xmlns:w16se="http://schemas.microsoft.com/office/word/2015/wordml/symex" xmlns:wpg="http://schemas.microsoft.com/office/word/2010/wordprocessingGroup" xmlns:wpi="http://schemas.microsoft.com/office/word/2010/wordprocessingInk" xmlns:wne="http://schemas.microsoft.com/office/word/2006/wordml" xmlns:wps="http://schemas.microsoft.com/office/word/2010/wordprocessingShape" mc:Ignorable="w14 w15 w16se w16cid w16 w16cex w16sdtdh w16sdtfl w16du wp14">
+<w:endnotes xmlns:wpc="http://schemas.microsoft.com/office/word/2010/wordprocessingCanvas" xmlns:cx="http://schemas.microsoft.com/office/drawing/2014/chartex" xmlns:cx1="http://schemas.microsoft.com/office/drawing/2015/9/8/chartex" xmlns:cx2="http://schemas.microsoft.com/office/drawing/2015/10/21/chartex" xmlns:cx3="http://schemas.microsoft.com/office/drawing/2016/5/9/chartex" xmlns:cx4="http://schemas.microsoft.com/office/drawing/2016/5/10/chartex" xmlns:cx5="http://schemas.microsoft.com/office/drawing/2016/5/11/chartex" xmlns:cx6="http://schemas.microsoft.com/office/drawing/2016/5/12/chartex" xmlns:cx7="http://schemas.microsoft.com/office/drawing/2016/5/13/chartex" xmlns:cx8="http://schemas.microsoft.com/office/drawing/2016/5/14/chartex" xmlns:mc="http://schemas.openxmlformats.org/markup-compatibility/2006" xmlns:aink="http://schemas.microsoft.com/office/drawing/2016/ink" xmlns:am3d="http://schemas.microsoft.com/office/drawing/2017/model3d" xmlns:o="urn:schemas-microsoft-com:office:office" xmlns:oel="http://schemas.microsoft.com/office/2019/extlst" xmlns:r="http://schemas.openxmlformats.org/officeDocument/2006/relationships" xmlns:m="http://schemas.openxmlformats.org/officeDocument/2006/math" xmlns:v="urn:schemas-microsoft-com:vml" xmlns:wp14="http://schemas.microsoft.com/office/word/2010/wordprocessingDrawing" xmlns:wp="http://schemas.openxmlformats.org/drawingml/2006/wordprocessingDrawing" xmlns:w10="urn:schemas-microsoft-com:office:word" xmlns:w="http://schemas.openxmlformats.org/wordprocessingml/2006/main" xmlns:w14="http://schemas.microsoft.com/office/word/2010/wordml" xmlns:w15="http://schemas.microsoft.com/office/word/2012/wordml" xmlns:w16cex="http://schemas.microsoft.com/office/word/2018/wordml/cex" xmlns:w16cid="http://schemas.microsoft.com/office/word/2016/wordml/cid" xmlns:w16="http://schemas.microsoft.com/office/word/2018/wordml" xmlns:w16sdtdh="http://schemas.microsoft.com/office/word/2020/wordml/sdtdatahash" xmlns:w16se="http://schemas.microsoft.com/office/word/2015/wordml/symex" xmlns:wpg="http://schemas.microsoft.com/office/word/2010/wordprocessingGroup" xmlns:wpi="http://schemas.microsoft.com/office/word/2010/wordprocessingInk" xmlns:wne="http://schemas.microsoft.com/office/word/2006/wordml" xmlns:wps="http://schemas.microsoft.com/office/word/2010/wordprocessingShape" mc:Ignorable="w14 w15 w16se w16cid w16 w16cex w16sdtdh wp14">
   <w:endnote w:type="separator" w:id="-1">
     <w:p>
       <w:pPr>
@@ -7071,7 +6671,7 @@
 </file>
 
 <file path=word/footer1.xml><?xml version="1.0" encoding="utf-8"?>
-<w:ftr xmlns:wpc="http://schemas.microsoft.com/office/word/2010/wordprocessingCanvas" xmlns:cx="http://schemas.microsoft.com/office/drawing/2014/chartex" xmlns:cx1="http://schemas.microsoft.com/office/drawing/2015/9/8/chartex" xmlns:cx2="http://schemas.microsoft.com/office/drawing/2015/10/21/chartex" xmlns:cx3="http://schemas.microsoft.com/office/drawing/2016/5/9/chartex" xmlns:cx4="http://schemas.microsoft.com/office/drawing/2016/5/10/chartex" xmlns:cx5="http://schemas.microsoft.com/office/drawing/2016/5/11/chartex" xmlns:cx6="http://schemas.microsoft.com/office/drawing/2016/5/12/chartex" xmlns:cx7="http://schemas.microsoft.com/office/drawing/2016/5/13/chartex" xmlns:cx8="http://schemas.microsoft.com/office/drawing/2016/5/14/chartex" xmlns:mc="http://schemas.openxmlformats.org/markup-compatibility/2006" xmlns:aink="http://schemas.microsoft.com/office/drawing/2016/ink" xmlns:am3d="http://schemas.microsoft.com/office/drawing/2017/model3d" xmlns:o="urn:schemas-microsoft-com:office:office" xmlns:oel="http://schemas.microsoft.com/office/2019/extlst" xmlns:r="http://schemas.openxmlformats.org/officeDocument/2006/relationships" xmlns:m="http://schemas.openxmlformats.org/officeDocument/2006/math" xmlns:v="urn:schemas-microsoft-com:vml" xmlns:wp14="http://schemas.microsoft.com/office/word/2010/wordprocessingDrawing" xmlns:wp="http://schemas.openxmlformats.org/drawingml/2006/wordprocessingDrawing" xmlns:w10="urn:schemas-microsoft-com:office:word" xmlns:w="http://schemas.openxmlformats.org/wordprocessingml/2006/main" xmlns:w14="http://schemas.microsoft.com/office/word/2010/wordml" xmlns:w15="http://schemas.microsoft.com/office/word/2012/wordml" xmlns:w16cex="http://schemas.microsoft.com/office/word/2018/wordml/cex" xmlns:w16cid="http://schemas.microsoft.com/office/word/2016/wordml/cid" xmlns:w16="http://schemas.microsoft.com/office/word/2018/wordml" xmlns:w16du="http://schemas.microsoft.com/office/word/2023/wordml/word16du" xmlns:w16sdtdh="http://schemas.microsoft.com/office/word/2020/wordml/sdtdatahash" xmlns:w16sdtfl="http://schemas.microsoft.com/office/word/2024/wordml/sdtformatlock" xmlns:w16se="http://schemas.microsoft.com/office/word/2015/wordml/symex" xmlns:wpg="http://schemas.microsoft.com/office/word/2010/wordprocessingGroup" xmlns:wpi="http://schemas.microsoft.com/office/word/2010/wordprocessingInk" xmlns:wne="http://schemas.microsoft.com/office/word/2006/wordml" xmlns:wps="http://schemas.microsoft.com/office/word/2010/wordprocessingShape" mc:Ignorable="w14 w15 w16se w16cid w16 w16cex w16sdtdh w16sdtfl w16du wp14">
+<w:ftr xmlns:wpc="http://schemas.microsoft.com/office/word/2010/wordprocessingCanvas" xmlns:cx="http://schemas.microsoft.com/office/drawing/2014/chartex" xmlns:cx1="http://schemas.microsoft.com/office/drawing/2015/9/8/chartex" xmlns:cx2="http://schemas.microsoft.com/office/drawing/2015/10/21/chartex" xmlns:cx3="http://schemas.microsoft.com/office/drawing/2016/5/9/chartex" xmlns:cx4="http://schemas.microsoft.com/office/drawing/2016/5/10/chartex" xmlns:cx5="http://schemas.microsoft.com/office/drawing/2016/5/11/chartex" xmlns:cx6="http://schemas.microsoft.com/office/drawing/2016/5/12/chartex" xmlns:cx7="http://schemas.microsoft.com/office/drawing/2016/5/13/chartex" xmlns:cx8="http://schemas.microsoft.com/office/drawing/2016/5/14/chartex" xmlns:mc="http://schemas.openxmlformats.org/markup-compatibility/2006" xmlns:aink="http://schemas.microsoft.com/office/drawing/2016/ink" xmlns:am3d="http://schemas.microsoft.com/office/drawing/2017/model3d" xmlns:o="urn:schemas-microsoft-com:office:office" xmlns:oel="http://schemas.microsoft.com/office/2019/extlst" xmlns:r="http://schemas.openxmlformats.org/officeDocument/2006/relationships" xmlns:m="http://schemas.openxmlformats.org/officeDocument/2006/math" xmlns:v="urn:schemas-microsoft-com:vml" xmlns:wp14="http://schemas.microsoft.com/office/word/2010/wordprocessingDrawing" xmlns:wp="http://schemas.openxmlformats.org/drawingml/2006/wordprocessingDrawing" xmlns:w10="urn:schemas-microsoft-com:office:word" xmlns:w="http://schemas.openxmlformats.org/wordprocessingml/2006/main" xmlns:w14="http://schemas.microsoft.com/office/word/2010/wordml" xmlns:w15="http://schemas.microsoft.com/office/word/2012/wordml" xmlns:w16cex="http://schemas.microsoft.com/office/word/2018/wordml/cex" xmlns:w16cid="http://schemas.microsoft.com/office/word/2016/wordml/cid" xmlns:w16="http://schemas.microsoft.com/office/word/2018/wordml" xmlns:w16sdtdh="http://schemas.microsoft.com/office/word/2020/wordml/sdtdatahash" xmlns:w16se="http://schemas.microsoft.com/office/word/2015/wordml/symex" xmlns:wpg="http://schemas.microsoft.com/office/word/2010/wordprocessingGroup" xmlns:wpi="http://schemas.microsoft.com/office/word/2010/wordprocessingInk" xmlns:wne="http://schemas.microsoft.com/office/word/2006/wordml" xmlns:wps="http://schemas.microsoft.com/office/word/2010/wordprocessingShape" mc:Ignorable="w14 w15 w16se w16cid w16 w16cex w16sdtdh wp14">
   <w:sdt>
     <w:sdtPr>
       <w:id w:val="50196740"/>
@@ -7119,7 +6719,7 @@
 </file>
 
 <file path=word/footnotes.xml><?xml version="1.0" encoding="utf-8"?>
-<w:footnotes xmlns:wpc="http://schemas.microsoft.com/office/word/2010/wordprocessingCanvas" xmlns:cx="http://schemas.microsoft.com/office/drawing/2014/chartex" xmlns:cx1="http://schemas.microsoft.com/office/drawing/2015/9/8/chartex" xmlns:cx2="http://schemas.microsoft.com/office/drawing/2015/10/21/chartex" xmlns:cx3="http://schemas.microsoft.com/office/drawing/2016/5/9/chartex" xmlns:cx4="http://schemas.microsoft.com/office/drawing/2016/5/10/chartex" xmlns:cx5="http://schemas.microsoft.com/office/drawing/2016/5/11/chartex" xmlns:cx6="http://schemas.microsoft.com/office/drawing/2016/5/12/chartex" xmlns:cx7="http://schemas.microsoft.com/office/drawing/2016/5/13/chartex" xmlns:cx8="http://schemas.microsoft.com/office/drawing/2016/5/14/chartex" xmlns:mc="http://schemas.openxmlformats.org/markup-compatibility/2006" xmlns:aink="http://schemas.microsoft.com/office/drawing/2016/ink" xmlns:am3d="http://schemas.microsoft.com/office/drawing/2017/model3d" xmlns:o="urn:schemas-microsoft-com:office:office" xmlns:oel="http://schemas.microsoft.com/office/2019/extlst" xmlns:r="http://schemas.openxmlformats.org/officeDocument/2006/relationships" xmlns:m="http://schemas.openxmlformats.org/officeDocument/2006/math" xmlns:v="urn:schemas-microsoft-com:vml" xmlns:wp14="http://schemas.microsoft.com/office/word/2010/wordprocessingDrawing" xmlns:wp="http://schemas.openxmlformats.org/drawingml/2006/wordprocessingDrawing" xmlns:w10="urn:schemas-microsoft-com:office:word" xmlns:w="http://schemas.openxmlformats.org/wordprocessingml/2006/main" xmlns:w14="http://schemas.microsoft.com/office/word/2010/wordml" xmlns:w15="http://schemas.microsoft.com/office/word/2012/wordml" xmlns:w16cex="http://schemas.microsoft.com/office/word/2018/wordml/cex" xmlns:w16cid="http://schemas.microsoft.com/office/word/2016/wordml/cid" xmlns:w16="http://schemas.microsoft.com/office/word/2018/wordml" xmlns:w16du="http://schemas.microsoft.com/office/word/2023/wordml/word16du" xmlns:w16sdtdh="http://schemas.microsoft.com/office/word/2020/wordml/sdtdatahash" xmlns:w16sdtfl="http://schemas.microsoft.com/office/word/2024/wordml/sdtformatlock" xmlns:w16se="http://schemas.microsoft.com/office/word/2015/wordml/symex" xmlns:wpg="http://schemas.microsoft.com/office/word/2010/wordprocessingGroup" xmlns:wpi="http://schemas.microsoft.com/office/word/2010/wordprocessingInk" xmlns:wne="http://schemas.microsoft.com/office/word/2006/wordml" xmlns:wps="http://schemas.microsoft.com/office/word/2010/wordprocessingShape" mc:Ignorable="w14 w15 w16se w16cid w16 w16cex w16sdtdh w16sdtfl w16du wp14">
+<w:footnotes xmlns:wpc="http://schemas.microsoft.com/office/word/2010/wordprocessingCanvas" xmlns:cx="http://schemas.microsoft.com/office/drawing/2014/chartex" xmlns:cx1="http://schemas.microsoft.com/office/drawing/2015/9/8/chartex" xmlns:cx2="http://schemas.microsoft.com/office/drawing/2015/10/21/chartex" xmlns:cx3="http://schemas.microsoft.com/office/drawing/2016/5/9/chartex" xmlns:cx4="http://schemas.microsoft.com/office/drawing/2016/5/10/chartex" xmlns:cx5="http://schemas.microsoft.com/office/drawing/2016/5/11/chartex" xmlns:cx6="http://schemas.microsoft.com/office/drawing/2016/5/12/chartex" xmlns:cx7="http://schemas.microsoft.com/office/drawing/2016/5/13/chartex" xmlns:cx8="http://schemas.microsoft.com/office/drawing/2016/5/14/chartex" xmlns:mc="http://schemas.openxmlformats.org/markup-compatibility/2006" xmlns:aink="http://schemas.microsoft.com/office/drawing/2016/ink" xmlns:am3d="http://schemas.microsoft.com/office/drawing/2017/model3d" xmlns:o="urn:schemas-microsoft-com:office:office" xmlns:oel="http://schemas.microsoft.com/office/2019/extlst" xmlns:r="http://schemas.openxmlformats.org/officeDocument/2006/relationships" xmlns:m="http://schemas.openxmlformats.org/officeDocument/2006/math" xmlns:v="urn:schemas-microsoft-com:vml" xmlns:wp14="http://schemas.microsoft.com/office/word/2010/wordprocessingDrawing" xmlns:wp="http://schemas.openxmlformats.org/drawingml/2006/wordprocessingDrawing" xmlns:w10="urn:schemas-microsoft-com:office:word" xmlns:w="http://schemas.openxmlformats.org/wordprocessingml/2006/main" xmlns:w14="http://schemas.microsoft.com/office/word/2010/wordml" xmlns:w15="http://schemas.microsoft.com/office/word/2012/wordml" xmlns:w16cex="http://schemas.microsoft.com/office/word/2018/wordml/cex" xmlns:w16cid="http://schemas.microsoft.com/office/word/2016/wordml/cid" xmlns:w16="http://schemas.microsoft.com/office/word/2018/wordml" xmlns:w16sdtdh="http://schemas.microsoft.com/office/word/2020/wordml/sdtdatahash" xmlns:w16se="http://schemas.microsoft.com/office/word/2015/wordml/symex" xmlns:wpg="http://schemas.microsoft.com/office/word/2010/wordprocessingGroup" xmlns:wpi="http://schemas.microsoft.com/office/word/2010/wordprocessingInk" xmlns:wne="http://schemas.microsoft.com/office/word/2006/wordml" xmlns:wps="http://schemas.microsoft.com/office/word/2010/wordprocessingShape" mc:Ignorable="w14 w15 w16se w16cid w16 w16cex w16sdtdh wp14">
   <w:footnote w:type="separator" w:id="-1">
     <w:p>
       <w:pPr>
@@ -7144,7 +6744,7 @@
 </file>
 
 <file path=word/numbering.xml><?xml version="1.0" encoding="utf-8"?>
-<w:numbering xmlns:wpc="http://schemas.microsoft.com/office/word/2010/wordprocessingCanvas" xmlns:cx="http://schemas.microsoft.com/office/drawing/2014/chartex" xmlns:cx1="http://schemas.microsoft.com/office/drawing/2015/9/8/chartex" xmlns:cx2="http://schemas.microsoft.com/office/drawing/2015/10/21/chartex" xmlns:cx3="http://schemas.microsoft.com/office/drawing/2016/5/9/chartex" xmlns:cx4="http://schemas.microsoft.com/office/drawing/2016/5/10/chartex" xmlns:cx5="http://schemas.microsoft.com/office/drawing/2016/5/11/chartex" xmlns:cx6="http://schemas.microsoft.com/office/drawing/2016/5/12/chartex" xmlns:cx7="http://schemas.microsoft.com/office/drawing/2016/5/13/chartex" xmlns:cx8="http://schemas.microsoft.com/office/drawing/2016/5/14/chartex" xmlns:mc="http://schemas.openxmlformats.org/markup-compatibility/2006" xmlns:aink="http://schemas.microsoft.com/office/drawing/2016/ink" xmlns:am3d="http://schemas.microsoft.com/office/drawing/2017/model3d" xmlns:o="urn:schemas-microsoft-com:office:office" xmlns:oel="http://schemas.microsoft.com/office/2019/extlst" xmlns:r="http://schemas.openxmlformats.org/officeDocument/2006/relationships" xmlns:m="http://schemas.openxmlformats.org/officeDocument/2006/math" xmlns:v="urn:schemas-microsoft-com:vml" xmlns:wp14="http://schemas.microsoft.com/office/word/2010/wordprocessingDrawing" xmlns:wp="http://schemas.openxmlformats.org/drawingml/2006/wordprocessingDrawing" xmlns:w10="urn:schemas-microsoft-com:office:word" xmlns:w="http://schemas.openxmlformats.org/wordprocessingml/2006/main" xmlns:w14="http://schemas.microsoft.com/office/word/2010/wordml" xmlns:w15="http://schemas.microsoft.com/office/word/2012/wordml" xmlns:w16cex="http://schemas.microsoft.com/office/word/2018/wordml/cex" xmlns:w16cid="http://schemas.microsoft.com/office/word/2016/wordml/cid" xmlns:w16="http://schemas.microsoft.com/office/word/2018/wordml" xmlns:w16du="http://schemas.microsoft.com/office/word/2023/wordml/word16du" xmlns:w16sdtdh="http://schemas.microsoft.com/office/word/2020/wordml/sdtdatahash" xmlns:w16sdtfl="http://schemas.microsoft.com/office/word/2024/wordml/sdtformatlock" xmlns:w16se="http://schemas.microsoft.com/office/word/2015/wordml/symex" xmlns:wpg="http://schemas.microsoft.com/office/word/2010/wordprocessingGroup" xmlns:wpi="http://schemas.microsoft.com/office/word/2010/wordprocessingInk" xmlns:wne="http://schemas.microsoft.com/office/word/2006/wordml" xmlns:wps="http://schemas.microsoft.com/office/word/2010/wordprocessingShape" mc:Ignorable="w14 w15 w16se w16cid w16 w16cex w16sdtdh w16sdtfl w16du wp14">
+<w:numbering xmlns:wpc="http://schemas.microsoft.com/office/word/2010/wordprocessingCanvas" xmlns:cx="http://schemas.microsoft.com/office/drawing/2014/chartex" xmlns:cx1="http://schemas.microsoft.com/office/drawing/2015/9/8/chartex" xmlns:cx2="http://schemas.microsoft.com/office/drawing/2015/10/21/chartex" xmlns:cx3="http://schemas.microsoft.com/office/drawing/2016/5/9/chartex" xmlns:cx4="http://schemas.microsoft.com/office/drawing/2016/5/10/chartex" xmlns:cx5="http://schemas.microsoft.com/office/drawing/2016/5/11/chartex" xmlns:cx6="http://schemas.microsoft.com/office/drawing/2016/5/12/chartex" xmlns:cx7="http://schemas.microsoft.com/office/drawing/2016/5/13/chartex" xmlns:cx8="http://schemas.microsoft.com/office/drawing/2016/5/14/chartex" xmlns:mc="http://schemas.openxmlformats.org/markup-compatibility/2006" xmlns:aink="http://schemas.microsoft.com/office/drawing/2016/ink" xmlns:am3d="http://schemas.microsoft.com/office/drawing/2017/model3d" xmlns:o="urn:schemas-microsoft-com:office:office" xmlns:oel="http://schemas.microsoft.com/office/2019/extlst" xmlns:r="http://schemas.openxmlformats.org/officeDocument/2006/relationships" xmlns:m="http://schemas.openxmlformats.org/officeDocument/2006/math" xmlns:v="urn:schemas-microsoft-com:vml" xmlns:wp14="http://schemas.microsoft.com/office/word/2010/wordprocessingDrawing" xmlns:wp="http://schemas.openxmlformats.org/drawingml/2006/wordprocessingDrawing" xmlns:w10="urn:schemas-microsoft-com:office:word" xmlns:w="http://schemas.openxmlformats.org/wordprocessingml/2006/main" xmlns:w14="http://schemas.microsoft.com/office/word/2010/wordml" xmlns:w15="http://schemas.microsoft.com/office/word/2012/wordml" xmlns:w16cex="http://schemas.microsoft.com/office/word/2018/wordml/cex" xmlns:w16cid="http://schemas.microsoft.com/office/word/2016/wordml/cid" xmlns:w16="http://schemas.microsoft.com/office/word/2018/wordml" xmlns:w16sdtdh="http://schemas.microsoft.com/office/word/2020/wordml/sdtdatahash" xmlns:w16se="http://schemas.microsoft.com/office/word/2015/wordml/symex" xmlns:wpg="http://schemas.microsoft.com/office/word/2010/wordprocessingGroup" xmlns:wpi="http://schemas.microsoft.com/office/word/2010/wordprocessingInk" xmlns:wne="http://schemas.microsoft.com/office/word/2006/wordml" xmlns:wps="http://schemas.microsoft.com/office/word/2010/wordprocessingShape" mc:Ignorable="w14 w15 w16se w16cid w16 w16cex w16sdtdh wp14">
   <w:abstractNum w:abstractNumId="0" w15:restartNumberingAfterBreak="0">
     <w:nsid w:val="2170731F"/>
     <w:multiLevelType w:val="hybridMultilevel"/>
@@ -7901,7 +7501,7 @@
 </file>
 
 <file path=word/styles.xml><?xml version="1.0" encoding="utf-8"?>
-<w:styles xmlns:mc="http://schemas.openxmlformats.org/markup-compatibility/2006" xmlns:r="http://schemas.openxmlformats.org/officeDocument/2006/relationships" xmlns:w="http://schemas.openxmlformats.org/wordprocessingml/2006/main" xmlns:w14="http://schemas.microsoft.com/office/word/2010/wordml" xmlns:w15="http://schemas.microsoft.com/office/word/2012/wordml" xmlns:w16cex="http://schemas.microsoft.com/office/word/2018/wordml/cex" xmlns:w16cid="http://schemas.microsoft.com/office/word/2016/wordml/cid" xmlns:w16="http://schemas.microsoft.com/office/word/2018/wordml" xmlns:w16du="http://schemas.microsoft.com/office/word/2023/wordml/word16du" xmlns:w16sdtdh="http://schemas.microsoft.com/office/word/2020/wordml/sdtdatahash" xmlns:w16sdtfl="http://schemas.microsoft.com/office/word/2024/wordml/sdtformatlock" xmlns:w16se="http://schemas.microsoft.com/office/word/2015/wordml/symex" mc:Ignorable="w14 w15 w16se w16cid w16 w16cex w16sdtdh w16sdtfl w16du">
+<w:styles xmlns:mc="http://schemas.openxmlformats.org/markup-compatibility/2006" xmlns:r="http://schemas.openxmlformats.org/officeDocument/2006/relationships" xmlns:w="http://schemas.openxmlformats.org/wordprocessingml/2006/main" xmlns:w14="http://schemas.microsoft.com/office/word/2010/wordml" xmlns:w15="http://schemas.microsoft.com/office/word/2012/wordml" xmlns:w16cex="http://schemas.microsoft.com/office/word/2018/wordml/cex" xmlns:w16cid="http://schemas.microsoft.com/office/word/2016/wordml/cid" xmlns:w16="http://schemas.microsoft.com/office/word/2018/wordml" xmlns:w16sdtdh="http://schemas.microsoft.com/office/word/2020/wordml/sdtdatahash" xmlns:w16se="http://schemas.microsoft.com/office/word/2015/wordml/symex" mc:Ignorable="w14 w15 w16se w16cid w16 w16cex w16sdtdh">
   <w:docDefaults>
     <w:rPrDefault>
       <w:rPr>
@@ -8418,6 +8018,7 @@
   <w:style w:type="character" w:default="1" w:styleId="Bekezdsalapbettpusa">
     <w:name w:val="Default Paragraph Font"/>
     <w:uiPriority w:val="1"/>
+    <w:semiHidden/>
     <w:unhideWhenUsed/>
   </w:style>
   <w:style w:type="table" w:default="1" w:styleId="Normltblzat">

</xml_diff>

<commit_message>
átnéztem, már nem piros a részem
</commit_message>
<xml_diff>
--- a/tervezési.docx
+++ b/tervezési.docx
@@ -1,6 +1,6 @@
 
 <file path=word/document.xml><?xml version="1.0" encoding="utf-8"?>
-<w:document xmlns:wpc="http://schemas.microsoft.com/office/word/2010/wordprocessingCanvas" xmlns:cx="http://schemas.microsoft.com/office/drawing/2014/chartex" xmlns:cx1="http://schemas.microsoft.com/office/drawing/2015/9/8/chartex" xmlns:cx2="http://schemas.microsoft.com/office/drawing/2015/10/21/chartex" xmlns:cx3="http://schemas.microsoft.com/office/drawing/2016/5/9/chartex" xmlns:cx4="http://schemas.microsoft.com/office/drawing/2016/5/10/chartex" xmlns:cx5="http://schemas.microsoft.com/office/drawing/2016/5/11/chartex" xmlns:cx6="http://schemas.microsoft.com/office/drawing/2016/5/12/chartex" xmlns:cx7="http://schemas.microsoft.com/office/drawing/2016/5/13/chartex" xmlns:cx8="http://schemas.microsoft.com/office/drawing/2016/5/14/chartex" xmlns:mc="http://schemas.openxmlformats.org/markup-compatibility/2006" xmlns:aink="http://schemas.microsoft.com/office/drawing/2016/ink" xmlns:am3d="http://schemas.microsoft.com/office/drawing/2017/model3d" xmlns:o="urn:schemas-microsoft-com:office:office" xmlns:oel="http://schemas.microsoft.com/office/2019/extlst" xmlns:r="http://schemas.openxmlformats.org/officeDocument/2006/relationships" xmlns:m="http://schemas.openxmlformats.org/officeDocument/2006/math" xmlns:v="urn:schemas-microsoft-com:vml" xmlns:wp14="http://schemas.microsoft.com/office/word/2010/wordprocessingDrawing" xmlns:wp="http://schemas.openxmlformats.org/drawingml/2006/wordprocessingDrawing" xmlns:w10="urn:schemas-microsoft-com:office:word" xmlns:w="http://schemas.openxmlformats.org/wordprocessingml/2006/main" xmlns:w14="http://schemas.microsoft.com/office/word/2010/wordml" xmlns:w15="http://schemas.microsoft.com/office/word/2012/wordml" xmlns:w16cex="http://schemas.microsoft.com/office/word/2018/wordml/cex" xmlns:w16cid="http://schemas.microsoft.com/office/word/2016/wordml/cid" xmlns:w16="http://schemas.microsoft.com/office/word/2018/wordml" xmlns:w16du="http://schemas.microsoft.com/office/word/2023/wordml/word16du" xmlns:w16sdtdh="http://schemas.microsoft.com/office/word/2020/wordml/sdtdatahash" xmlns:w16sdtfl="http://schemas.microsoft.com/office/word/2024/wordml/sdtformatlock" xmlns:w16se="http://schemas.microsoft.com/office/word/2015/wordml/symex" xmlns:wpg="http://schemas.microsoft.com/office/word/2010/wordprocessingGroup" xmlns:wpi="http://schemas.microsoft.com/office/word/2010/wordprocessingInk" xmlns:wne="http://schemas.microsoft.com/office/word/2006/wordml" xmlns:wps="http://schemas.microsoft.com/office/word/2010/wordprocessingShape" mc:Ignorable="w14 w15 w16se w16cid w16 w16cex w16sdtdh w16sdtfl w16du wp14">
+<w:document xmlns:wpc="http://schemas.microsoft.com/office/word/2010/wordprocessingCanvas" xmlns:cx="http://schemas.microsoft.com/office/drawing/2014/chartex" xmlns:cx1="http://schemas.microsoft.com/office/drawing/2015/9/8/chartex" xmlns:mc="http://schemas.openxmlformats.org/markup-compatibility/2006" xmlns:o="urn:schemas-microsoft-com:office:office" xmlns:r="http://schemas.openxmlformats.org/officeDocument/2006/relationships" xmlns:m="http://schemas.openxmlformats.org/officeDocument/2006/math" xmlns:v="urn:schemas-microsoft-com:vml" xmlns:wp14="http://schemas.microsoft.com/office/word/2010/wordprocessingDrawing" xmlns:wp="http://schemas.openxmlformats.org/drawingml/2006/wordprocessingDrawing" xmlns:w10="urn:schemas-microsoft-com:office:word" xmlns:w="http://schemas.openxmlformats.org/wordprocessingml/2006/main" xmlns:w14="http://schemas.microsoft.com/office/word/2010/wordml" xmlns:w15="http://schemas.microsoft.com/office/word/2012/wordml" xmlns:w16se="http://schemas.microsoft.com/office/word/2015/wordml/symex" xmlns:wpg="http://schemas.microsoft.com/office/word/2010/wordprocessingGroup" xmlns:wpi="http://schemas.microsoft.com/office/word/2010/wordprocessingInk" xmlns:wne="http://schemas.microsoft.com/office/word/2006/wordml" xmlns:wps="http://schemas.microsoft.com/office/word/2010/wordprocessingShape" mc:Ignorable="w14 w15 w16se wp14">
   <w:body>
     <w:p>
       <w:pPr>
@@ -3862,31 +3862,7 @@
               <w:cnfStyle w:val="000000100000" w:firstRow="0" w:lastRow="0" w:firstColumn="0" w:lastColumn="0" w:oddVBand="0" w:evenVBand="0" w:oddHBand="1" w:evenHBand="0" w:firstRowFirstColumn="0" w:firstRowLastColumn="0" w:lastRowFirstColumn="0" w:lastRowLastColumn="0"/>
             </w:pPr>
             <w:r>
-              <w:t xml:space="preserve">A határ routereken címfordítást alkalmaztunk, hogy ne a belső címekkel kerüljenek ki a csomagok az internetre, hiszen ez nem megengedett, emiatt használtunk a port lapú </w:t>
-            </w:r>
-            <w:proofErr w:type="spellStart"/>
-            <w:r>
-              <w:t>natolást</w:t>
-            </w:r>
-            <w:proofErr w:type="spellEnd"/>
-            <w:r>
-              <w:t xml:space="preserve"> (PAT), amely biztosítja a belső címek lefordítását a router külső (internethez csatlakozó) </w:t>
-            </w:r>
-            <w:proofErr w:type="spellStart"/>
-            <w:r>
-              <w:t>portjának</w:t>
-            </w:r>
-            <w:proofErr w:type="spellEnd"/>
-            <w:r>
-              <w:t xml:space="preserve"> </w:t>
-            </w:r>
-            <w:proofErr w:type="spellStart"/>
-            <w:r>
-              <w:t>ip</w:t>
-            </w:r>
-            <w:proofErr w:type="spellEnd"/>
-            <w:r>
-              <w:t xml:space="preserve"> címére.</w:t>
+              <w:t>A határ routereken címfordítást alkalmaztunk, hogy ne a belső címekkel kerüljenek ki a csomagok az internetre, hiszen ez nem megengedett, emiatt használtunk a port lapú natolást (PAT), amely biztosítja a belső címek lefordítását a router külső (internethez csatlakozó) portjának ip címére.</w:t>
             </w:r>
           </w:p>
         </w:tc>
@@ -3921,23 +3897,7 @@
               <w:cnfStyle w:val="000000000000" w:firstRow="0" w:lastRow="0" w:firstColumn="0" w:lastColumn="0" w:oddVBand="0" w:evenVBand="0" w:oddHBand="0" w:evenHBand="0" w:firstRowFirstColumn="0" w:firstRowLastColumn="0" w:lastRowFirstColumn="0" w:lastRowLastColumn="0"/>
             </w:pPr>
             <w:r>
-              <w:t>A tűzfal nagyon fontos része a biztonságos infrastruktúra kialakításának, gondoskodtunk róla, hogy kívülről ne lehessen elérni a belső hálózatot. Továbbá a telephelyeken a ’</w:t>
-            </w:r>
-            <w:proofErr w:type="spellStart"/>
-            <w:r>
-              <w:t>guest</w:t>
-            </w:r>
-            <w:proofErr w:type="spellEnd"/>
-            <w:r>
-              <w:t xml:space="preserve">’ </w:t>
-            </w:r>
-            <w:proofErr w:type="spellStart"/>
-            <w:r>
-              <w:t>wireless</w:t>
-            </w:r>
-            <w:proofErr w:type="spellEnd"/>
-            <w:r>
-              <w:t xml:space="preserve"> hálózatban a belső szervereket elérhetetlenné tettük a cég </w:t>
+              <w:t xml:space="preserve">A tűzfal nagyon fontos része a biztonságos infrastruktúra kialakításának, gondoskodtunk róla, hogy kívülről ne lehessen elérni a belső hálózatot. Továbbá a telephelyeken a ’guest’ wireless hálózatban a belső szervereket elérhetetlenné tettük a cég </w:t>
             </w:r>
             <w:r>
               <w:t xml:space="preserve">adatainak </w:t>
@@ -4047,13 +4007,8 @@
               <w:cnfStyle w:val="000000100000" w:firstRow="0" w:lastRow="0" w:firstColumn="0" w:lastColumn="0" w:oddVBand="0" w:evenVBand="0" w:oddHBand="1" w:evenHBand="0" w:firstRowFirstColumn="0" w:firstRowLastColumn="0" w:lastRowFirstColumn="0" w:lastRowLastColumn="0"/>
             </w:pPr>
             <w:r>
-              <w:t xml:space="preserve">Az egyes hálózatokban kijelölt kapcsolók megtanítják a többi kapcsolónak az ő konfigurált </w:t>
-            </w:r>
-            <w:proofErr w:type="spellStart"/>
-            <w:r>
-              <w:t>vlan-jait</w:t>
-            </w:r>
-            <w:proofErr w:type="spellEnd"/>
+              <w:t>Az egyes hálózatokban kijelölt kapcsolók megtanítják a többi kapcsolónak az ő konfigurált vlan-jait</w:t>
+            </w:r>
             <w:r>
               <w:t>.</w:t>
             </w:r>
@@ -4093,23 +4048,7 @@
               <w:t>redundánssá</w:t>
             </w:r>
             <w:r>
-              <w:t xml:space="preserve"> alakítjuk ezzel, ahol minden </w:t>
-            </w:r>
-            <w:proofErr w:type="spellStart"/>
-            <w:r>
-              <w:t>vlan-nak</w:t>
-            </w:r>
-            <w:proofErr w:type="spellEnd"/>
-            <w:r>
-              <w:t xml:space="preserve"> kiadunk egy vezető kapcsolót, amely annak a </w:t>
-            </w:r>
-            <w:proofErr w:type="spellStart"/>
-            <w:r>
-              <w:t>vlan-nak</w:t>
-            </w:r>
-            <w:proofErr w:type="spellEnd"/>
-            <w:r>
-              <w:t xml:space="preserve"> a forgalmával fog foglalkozni</w:t>
+              <w:t xml:space="preserve"> alakítjuk ezzel, ahol minden vlan-nak kiadunk egy vezető kapcsolót, amely annak a vlan-nak a forgalmával fog foglalkozni</w:t>
             </w:r>
             <w:r>
               <w:t>.</w:t>
@@ -4231,39 +4170,7 @@
               <w:cnfStyle w:val="000000100000" w:firstRow="0" w:lastRow="0" w:firstColumn="0" w:lastColumn="0" w:oddVBand="0" w:evenVBand="0" w:oddHBand="1" w:evenHBand="0" w:firstRowFirstColumn="0" w:firstRowLastColumn="0" w:lastRowFirstColumn="0" w:lastRowLastColumn="0"/>
             </w:pPr>
             <w:r>
-              <w:t xml:space="preserve">Mivel a hálózat biztonsága nagyon fontos és kiemelt szerepet élvez, ezért nagy hangsúlyt fektettünk az infrastruktúra védelmére. Ennek eredményeképpen a nem használt </w:t>
-            </w:r>
-            <w:proofErr w:type="spellStart"/>
-            <w:r>
-              <w:t>portokat</w:t>
-            </w:r>
-            <w:proofErr w:type="spellEnd"/>
-            <w:r>
-              <w:t xml:space="preserve"> lekapcsoltuk és fizikailag lezártuk. A használt </w:t>
-            </w:r>
-            <w:proofErr w:type="spellStart"/>
-            <w:r>
-              <w:t>portokat</w:t>
-            </w:r>
-            <w:proofErr w:type="spellEnd"/>
-            <w:r>
-              <w:t xml:space="preserve"> pedig az eszközök Mac-címéhez rendeltük, ezért, ha új eszközt csatlakoztatnának a </w:t>
-            </w:r>
-            <w:proofErr w:type="spellStart"/>
-            <w:r>
-              <w:t>switchez</w:t>
-            </w:r>
-            <w:proofErr w:type="spellEnd"/>
-            <w:r>
-              <w:t xml:space="preserve"> egyből </w:t>
-            </w:r>
-            <w:proofErr w:type="spellStart"/>
-            <w:r>
-              <w:t>shutdown</w:t>
-            </w:r>
-            <w:proofErr w:type="spellEnd"/>
-            <w:r>
-              <w:t xml:space="preserve"> (lekapcsolt) állapotba kerül az a port.</w:t>
+              <w:t>Mivel a hálózat biztonsága nagyon fontos és kiemelt szerepet élvez, ezért nagy hangsúlyt fektettünk az infrastruktúra védelmére. Ennek eredményeképpen a nem használt portokat lekapcsoltuk és fizikailag lezártuk. A használt portokat pedig az eszközök Mac-címéhez rendeltük, ezért, ha új eszközt csatlakoztatnának a switchez egyből shutdown (lekapcsolt) állapotba kerül az a port.</w:t>
             </w:r>
           </w:p>
         </w:tc>
@@ -4446,31 +4353,21 @@
     <w:p>
       <w:pPr>
         <w:pStyle w:val="4cmsorsajt"/>
-        <w:rPr>
-          <w:color w:val="FF0000"/>
-        </w:rPr>
       </w:pPr>
       <w:bookmarkStart w:id="10" w:name="_Toc197106316"/>
-      <w:r>
-        <w:rPr>
-          <w:color w:val="FF0000"/>
-        </w:rPr>
+      <w:bookmarkStart w:id="11" w:name="_GoBack"/>
+      <w:r>
         <w:t>Üzleti szolg</w:t>
       </w:r>
       <w:r>
-        <w:rPr>
-          <w:color w:val="FF0000"/>
-        </w:rPr>
         <w:t>á</w:t>
       </w:r>
       <w:r>
-        <w:rPr>
-          <w:color w:val="FF0000"/>
-        </w:rPr>
         <w:t>ltatások</w:t>
       </w:r>
       <w:bookmarkEnd w:id="10"/>
     </w:p>
+    <w:bookmarkEnd w:id="11"/>
     <w:p>
       <w:pPr>
         <w:pStyle w:val="5szveg"/>
@@ -4554,7 +4451,7 @@
               <w:cnfStyle w:val="000000100000" w:firstRow="0" w:lastRow="0" w:firstColumn="0" w:lastColumn="0" w:oddVBand="0" w:evenVBand="0" w:oddHBand="1" w:evenHBand="0" w:firstRowFirstColumn="0" w:firstRowLastColumn="0" w:lastRowFirstColumn="0" w:lastRowLastColumn="0"/>
             </w:pPr>
             <w:r>
-              <w:t>A dolgozóknak részesített levelező szolgáltatás, amellyel tudnak beszélni egymással</w:t>
+              <w:t>Egy szolgáltatás, amellyel saját domain névvel tudnak levelezni.</w:t>
             </w:r>
           </w:p>
         </w:tc>
@@ -4588,7 +4485,7 @@
               <w:cnfStyle w:val="000000000000" w:firstRow="0" w:lastRow="0" w:firstColumn="0" w:lastColumn="0" w:oddVBand="0" w:evenVBand="0" w:oddHBand="0" w:evenHBand="0" w:firstRowFirstColumn="0" w:firstRowLastColumn="0" w:lastRowFirstColumn="0" w:lastRowLastColumn="0"/>
             </w:pPr>
             <w:r>
-              <w:t>Egy saját fájlmegosztó szolgáltatás</w:t>
+              <w:t>Cégen belüli fájlmegosztás megvalósítója.</w:t>
             </w:r>
           </w:p>
         </w:tc>
@@ -4661,6 +4558,9 @@
             <w:r>
               <w:t>Dolgozók számára nyújtott nyomtatók</w:t>
             </w:r>
+            <w:r>
+              <w:t>.</w:t>
+            </w:r>
           </w:p>
         </w:tc>
       </w:tr>
@@ -4680,7 +4580,6 @@
               <w:pStyle w:val="5szveg"/>
             </w:pPr>
             <w:r>
-              <w:lastRenderedPageBreak/>
               <w:t>IP telefon</w:t>
             </w:r>
           </w:p>
@@ -4715,6 +4614,7 @@
               <w:pStyle w:val="5szveg"/>
             </w:pPr>
             <w:r>
+              <w:lastRenderedPageBreak/>
               <w:t>Web</w:t>
             </w:r>
           </w:p>
@@ -4731,7 +4631,7 @@
               <w:cnfStyle w:val="000000000000" w:firstRow="0" w:lastRow="0" w:firstColumn="0" w:lastColumn="0" w:oddVBand="0" w:evenVBand="0" w:oddHBand="0" w:evenHBand="0" w:firstRowFirstColumn="0" w:firstRowLastColumn="0" w:lastRowFirstColumn="0" w:lastRowLastColumn="0"/>
             </w:pPr>
             <w:r>
-              <w:t>A cég saját webodalát futtassa egy szerver, ami folyton elérhető legyen</w:t>
+              <w:t>A cég saját irodájukban futatott szerver, ami megtekinthetővé teszi a világ számára.</w:t>
             </w:r>
           </w:p>
         </w:tc>
@@ -4764,11 +4664,11 @@
       <w:pPr>
         <w:pStyle w:val="4cmsorsajt"/>
       </w:pPr>
-      <w:bookmarkStart w:id="11" w:name="_Toc197106317"/>
+      <w:bookmarkStart w:id="12" w:name="_Toc197106317"/>
       <w:r>
         <w:t>Biztonsági intézkedések</w:t>
       </w:r>
-      <w:bookmarkEnd w:id="11"/>
+      <w:bookmarkEnd w:id="12"/>
     </w:p>
     <w:p>
       <w:pPr>
@@ -4886,6 +4786,7 @@
             <w:r>
               <w:rPr>
                 <w:noProof/>
+                <w:lang w:eastAsia="hu-HU"/>
                 <w14:ligatures w14:val="none"/>
               </w:rPr>
               <w:drawing>
@@ -5012,6 +4913,7 @@
             <w:r>
               <w:rPr>
                 <w:noProof/>
+                <w:lang w:eastAsia="hu-HU"/>
                 <w14:ligatures w14:val="none"/>
               </w:rPr>
               <w:drawing>
@@ -5084,11 +4986,11 @@
       <w:pPr>
         <w:pStyle w:val="2cmsorsajt"/>
       </w:pPr>
-      <w:bookmarkStart w:id="12" w:name="_Toc197106318"/>
+      <w:bookmarkStart w:id="13" w:name="_Toc197106318"/>
       <w:r>
         <w:t>Fizikai Tervezet</w:t>
       </w:r>
-      <w:bookmarkEnd w:id="12"/>
+      <w:bookmarkEnd w:id="13"/>
     </w:p>
     <w:p>
       <w:pPr>
@@ -5107,11 +5009,11 @@
       <w:pPr>
         <w:pStyle w:val="3cmsorsajt"/>
       </w:pPr>
-      <w:bookmarkStart w:id="13" w:name="_Toc197106319"/>
+      <w:bookmarkStart w:id="14" w:name="_Toc197106319"/>
       <w:r>
         <w:t>Első Telephely</w:t>
       </w:r>
-      <w:bookmarkEnd w:id="13"/>
+      <w:bookmarkEnd w:id="14"/>
     </w:p>
     <w:p>
       <w:pPr>
@@ -5123,6 +5025,9 @@
         <w:pStyle w:val="5szveg"/>
       </w:pPr>
       <w:r>
+        <w:rPr>
+          <w:lang w:eastAsia="hu-HU"/>
+        </w:rPr>
         <w:lastRenderedPageBreak/>
         <w:drawing>
           <wp:anchor distT="0" distB="0" distL="114300" distR="114300" simplePos="0" relativeHeight="251662336" behindDoc="0" locked="0" layoutInCell="1" allowOverlap="1" wp14:anchorId="1B40E1D2" wp14:editId="565D41DC">
@@ -5194,6 +5099,9 @@
         <w:pStyle w:val="5szveg"/>
       </w:pPr>
       <w:r>
+        <w:rPr>
+          <w:lang w:eastAsia="hu-HU"/>
+        </w:rPr>
         <w:drawing>
           <wp:anchor distT="0" distB="0" distL="114300" distR="114300" simplePos="0" relativeHeight="251661312" behindDoc="0" locked="0" layoutInCell="1" allowOverlap="1" wp14:anchorId="36CD3489" wp14:editId="111E2BE9">
             <wp:simplePos x="0" y="0"/>
@@ -5264,6 +5172,9 @@
         <w:pStyle w:val="5szveg"/>
       </w:pPr>
       <w:r>
+        <w:rPr>
+          <w:lang w:eastAsia="hu-HU"/>
+        </w:rPr>
         <w:drawing>
           <wp:anchor distT="0" distB="0" distL="114300" distR="114300" simplePos="0" relativeHeight="251663360" behindDoc="0" locked="0" layoutInCell="1" allowOverlap="1" wp14:anchorId="3C09F068" wp14:editId="31BC1265">
             <wp:simplePos x="0" y="0"/>
@@ -5338,11 +5249,11 @@
       <w:pPr>
         <w:pStyle w:val="3cmsorsajt"/>
       </w:pPr>
-      <w:bookmarkStart w:id="14" w:name="_Toc197106320"/>
+      <w:bookmarkStart w:id="15" w:name="_Toc197106320"/>
       <w:r>
         <w:t>Második Telephely</w:t>
       </w:r>
-      <w:bookmarkEnd w:id="14"/>
+      <w:bookmarkEnd w:id="15"/>
     </w:p>
     <w:p>
       <w:pPr>
@@ -5354,6 +5265,9 @@
         <w:pStyle w:val="5szveg"/>
       </w:pPr>
       <w:r>
+        <w:rPr>
+          <w:lang w:eastAsia="hu-HU"/>
+        </w:rPr>
         <w:drawing>
           <wp:anchor distT="0" distB="0" distL="114300" distR="114300" simplePos="0" relativeHeight="251665408" behindDoc="0" locked="0" layoutInCell="1" allowOverlap="1" wp14:anchorId="7E37E113" wp14:editId="02CBC90C">
             <wp:simplePos x="0" y="0"/>
@@ -5436,6 +5350,9 @@
         <w:pStyle w:val="5szveg"/>
       </w:pPr>
       <w:r>
+        <w:rPr>
+          <w:lang w:eastAsia="hu-HU"/>
+        </w:rPr>
         <w:drawing>
           <wp:anchor distT="0" distB="0" distL="114300" distR="114300" simplePos="0" relativeHeight="251664384" behindDoc="0" locked="0" layoutInCell="1" allowOverlap="1" wp14:anchorId="3604B30A" wp14:editId="26681937">
             <wp:simplePos x="0" y="0"/>
@@ -5500,6 +5417,9 @@
         </w:drawing>
       </w:r>
       <w:r>
+        <w:rPr>
+          <w:lang w:eastAsia="hu-HU"/>
+        </w:rPr>
         <w:drawing>
           <wp:anchor distT="0" distB="0" distL="114300" distR="114300" simplePos="0" relativeHeight="251666432" behindDoc="0" locked="0" layoutInCell="1" allowOverlap="1" wp14:anchorId="04F6D0B2" wp14:editId="1440B158">
             <wp:simplePos x="0" y="0"/>
@@ -5581,11 +5501,11 @@
       <w:pPr>
         <w:pStyle w:val="3cmsorsajt"/>
       </w:pPr>
-      <w:bookmarkStart w:id="15" w:name="_Toc197106321"/>
+      <w:bookmarkStart w:id="16" w:name="_Toc197106321"/>
       <w:r>
         <w:t>Harmadik telephely</w:t>
       </w:r>
-      <w:bookmarkEnd w:id="15"/>
+      <w:bookmarkEnd w:id="16"/>
     </w:p>
     <w:p>
       <w:pPr>
@@ -5594,6 +5514,7 @@
       <w:r>
         <w:rPr>
           <w:noProof/>
+          <w:lang w:eastAsia="hu-HU"/>
         </w:rPr>
         <w:drawing>
           <wp:anchor distT="0" distB="0" distL="114300" distR="114300" simplePos="0" relativeHeight="251667456" behindDoc="0" locked="0" layoutInCell="1" allowOverlap="1" wp14:anchorId="1ED0FD0E" wp14:editId="6144E50B">
@@ -5661,6 +5582,7 @@
       <w:r>
         <w:rPr>
           <w:noProof/>
+          <w:lang w:eastAsia="hu-HU"/>
         </w:rPr>
         <w:drawing>
           <wp:anchor distT="0" distB="0" distL="114300" distR="114300" simplePos="0" relativeHeight="251668480" behindDoc="0" locked="0" layoutInCell="1" allowOverlap="1" wp14:anchorId="61458B82" wp14:editId="5E4F78CD">
@@ -5757,11 +5679,11 @@
       <w:pPr>
         <w:pStyle w:val="2cmsorsajt"/>
       </w:pPr>
-      <w:bookmarkStart w:id="16" w:name="_Toc197106322"/>
+      <w:bookmarkStart w:id="17" w:name="_Toc197106322"/>
       <w:r>
         <w:t>Logikai Tervezet</w:t>
       </w:r>
-      <w:bookmarkEnd w:id="16"/>
+      <w:bookmarkEnd w:id="17"/>
     </w:p>
     <w:p>
       <w:pPr>
@@ -5792,17 +5714,20 @@
       <w:pPr>
         <w:pStyle w:val="3cmsorsajt"/>
       </w:pPr>
-      <w:bookmarkStart w:id="17" w:name="_Toc197106323"/>
+      <w:bookmarkStart w:id="18" w:name="_Toc197106323"/>
       <w:r>
         <w:t>Gerinchálózat</w:t>
       </w:r>
-      <w:bookmarkEnd w:id="17"/>
+      <w:bookmarkEnd w:id="18"/>
     </w:p>
     <w:p>
       <w:pPr>
         <w:pStyle w:val="7kp"/>
       </w:pPr>
       <w:r>
+        <w:rPr>
+          <w:lang w:eastAsia="hu-HU"/>
+        </w:rPr>
         <w:drawing>
           <wp:inline distT="0" distB="0" distL="0" distR="0" wp14:anchorId="22CC2A12" wp14:editId="07081EF0">
             <wp:extent cx="4680000" cy="2776009"/>
@@ -5865,17 +5790,20 @@
       <w:pPr>
         <w:pStyle w:val="3cmsorsajt"/>
       </w:pPr>
-      <w:bookmarkStart w:id="18" w:name="_Toc197106324"/>
+      <w:bookmarkStart w:id="19" w:name="_Toc197106324"/>
       <w:r>
         <w:t>Első Telephely</w:t>
       </w:r>
-      <w:bookmarkEnd w:id="18"/>
+      <w:bookmarkEnd w:id="19"/>
     </w:p>
     <w:p>
       <w:pPr>
         <w:pStyle w:val="7kp"/>
       </w:pPr>
       <w:r>
+        <w:rPr>
+          <w:lang w:eastAsia="hu-HU"/>
+        </w:rPr>
         <w:lastRenderedPageBreak/>
         <w:drawing>
           <wp:inline distT="0" distB="0" distL="0" distR="0" wp14:anchorId="21DD3170" wp14:editId="13AC1311">
@@ -5918,17 +5846,20 @@
       <w:pPr>
         <w:pStyle w:val="3cmsorsajt"/>
       </w:pPr>
-      <w:bookmarkStart w:id="19" w:name="_Toc197106325"/>
+      <w:bookmarkStart w:id="20" w:name="_Toc197106325"/>
       <w:r>
         <w:t>Második Telephely</w:t>
       </w:r>
-      <w:bookmarkEnd w:id="19"/>
+      <w:bookmarkEnd w:id="20"/>
     </w:p>
     <w:p>
       <w:pPr>
         <w:pStyle w:val="7kp"/>
       </w:pPr>
       <w:r>
+        <w:rPr>
+          <w:lang w:eastAsia="hu-HU"/>
+        </w:rPr>
         <w:drawing>
           <wp:inline distT="0" distB="0" distL="0" distR="0" wp14:anchorId="6B32ED61" wp14:editId="51A9690D">
             <wp:extent cx="4680000" cy="3195506"/>
@@ -5970,17 +5901,20 @@
       <w:pPr>
         <w:pStyle w:val="3cmsorsajt"/>
       </w:pPr>
-      <w:bookmarkStart w:id="20" w:name="_Toc197106326"/>
+      <w:bookmarkStart w:id="21" w:name="_Toc197106326"/>
       <w:r>
         <w:t>Harmadik Telephely</w:t>
       </w:r>
-      <w:bookmarkEnd w:id="20"/>
+      <w:bookmarkEnd w:id="21"/>
     </w:p>
     <w:p>
       <w:pPr>
         <w:pStyle w:val="7kp"/>
       </w:pPr>
       <w:r>
+        <w:rPr>
+          <w:lang w:eastAsia="hu-HU"/>
+        </w:rPr>
         <w:lastRenderedPageBreak/>
         <w:drawing>
           <wp:inline distT="0" distB="0" distL="0" distR="0" wp14:anchorId="0792BC98" wp14:editId="4BEF368D">
@@ -6028,11 +5962,11 @@
       <w:pPr>
         <w:pStyle w:val="2cmsorsajt"/>
       </w:pPr>
-      <w:bookmarkStart w:id="21" w:name="_Toc197106327"/>
+      <w:bookmarkStart w:id="22" w:name="_Toc197106327"/>
       <w:r>
         <w:t>IP címzési terv</w:t>
       </w:r>
-      <w:bookmarkEnd w:id="21"/>
+      <w:bookmarkEnd w:id="22"/>
     </w:p>
     <w:p>
       <w:pPr>
@@ -6074,7 +6008,7 @@
             <w:pPr>
               <w:jc w:val="center"/>
             </w:pPr>
-            <w:bookmarkStart w:id="22" w:name="_Hlk197008989"/>
+            <w:bookmarkStart w:id="23" w:name="_Hlk197008989"/>
             <w:r>
               <w:t>Első telephely</w:t>
             </w:r>
@@ -7394,7 +7328,7 @@
           </w:p>
         </w:tc>
       </w:tr>
-      <w:bookmarkEnd w:id="22"/>
+      <w:bookmarkEnd w:id="23"/>
       <w:tr>
         <w:trPr>
           <w:trHeight w:val="257"/>
@@ -9248,11 +9182,11 @@
       <w:pPr>
         <w:pStyle w:val="2cmsorsajt"/>
       </w:pPr>
-      <w:bookmarkStart w:id="23" w:name="_Toc197106328"/>
+      <w:bookmarkStart w:id="24" w:name="_Toc197106328"/>
       <w:r>
         <w:t>Jelszókatalógus</w:t>
       </w:r>
-      <w:bookmarkEnd w:id="23"/>
+      <w:bookmarkEnd w:id="24"/>
     </w:p>
     <w:p>
       <w:pPr>
@@ -10123,24 +10057,24 @@
       <w:pPr>
         <w:pStyle w:val="2cmsorsajt"/>
       </w:pPr>
-      <w:bookmarkStart w:id="24" w:name="_Toc197106329"/>
+      <w:bookmarkStart w:id="25" w:name="_Toc197106329"/>
       <w:r>
         <w:t>VLAN</w:t>
       </w:r>
       <w:r>
         <w:t>-ok</w:t>
       </w:r>
-      <w:bookmarkEnd w:id="24"/>
+      <w:bookmarkEnd w:id="25"/>
     </w:p>
     <w:p>
       <w:pPr>
         <w:pStyle w:val="3cmsorsajt"/>
       </w:pPr>
-      <w:bookmarkStart w:id="25" w:name="_Toc197106330"/>
+      <w:bookmarkStart w:id="26" w:name="_Toc197106330"/>
       <w:r>
         <w:t>Vlanok létrehozása</w:t>
       </w:r>
-      <w:bookmarkEnd w:id="25"/>
+      <w:bookmarkEnd w:id="26"/>
     </w:p>
     <w:p>
       <w:pPr>
@@ -10317,11 +10251,9 @@
               <w:jc w:val="center"/>
               <w:cnfStyle w:val="000000100000" w:firstRow="0" w:lastRow="0" w:firstColumn="0" w:lastColumn="0" w:oddVBand="0" w:evenVBand="0" w:oddHBand="1" w:evenHBand="0" w:firstRowFirstColumn="0" w:firstRowLastColumn="0" w:lastRowFirstColumn="0" w:lastRowLastColumn="0"/>
             </w:pPr>
-            <w:proofErr w:type="spellStart"/>
             <w:r>
               <w:t>Dolgozok_Data</w:t>
             </w:r>
-            <w:proofErr w:type="spellEnd"/>
           </w:p>
         </w:tc>
         <w:tc>
@@ -10334,11 +10266,9 @@
               <w:jc w:val="center"/>
               <w:cnfStyle w:val="000000100000" w:firstRow="0" w:lastRow="0" w:firstColumn="0" w:lastColumn="0" w:oddVBand="0" w:evenVBand="0" w:oddHBand="1" w:evenHBand="0" w:firstRowFirstColumn="0" w:firstRowLastColumn="0" w:lastRowFirstColumn="0" w:lastRowLastColumn="0"/>
             </w:pPr>
-            <w:proofErr w:type="spellStart"/>
             <w:r>
               <w:t>Dolgozok_Data</w:t>
             </w:r>
-            <w:proofErr w:type="spellEnd"/>
           </w:p>
         </w:tc>
         <w:tc>
@@ -10351,11 +10281,9 @@
               <w:jc w:val="center"/>
               <w:cnfStyle w:val="000000100000" w:firstRow="0" w:lastRow="0" w:firstColumn="0" w:lastColumn="0" w:oddVBand="0" w:evenVBand="0" w:oddHBand="1" w:evenHBand="0" w:firstRowFirstColumn="0" w:firstRowLastColumn="0" w:lastRowFirstColumn="0" w:lastRowLastColumn="0"/>
             </w:pPr>
-            <w:proofErr w:type="spellStart"/>
             <w:r>
               <w:t>Dolgozok_Data</w:t>
             </w:r>
-            <w:proofErr w:type="spellEnd"/>
           </w:p>
         </w:tc>
       </w:tr>
@@ -10392,11 +10320,9 @@
               <w:jc w:val="center"/>
               <w:cnfStyle w:val="000000000000" w:firstRow="0" w:lastRow="0" w:firstColumn="0" w:lastColumn="0" w:oddVBand="0" w:evenVBand="0" w:oddHBand="0" w:evenHBand="0" w:firstRowFirstColumn="0" w:firstRowLastColumn="0" w:lastRowFirstColumn="0" w:lastRowLastColumn="0"/>
             </w:pPr>
-            <w:proofErr w:type="spellStart"/>
             <w:r>
               <w:t>Vezetoseg_Data</w:t>
             </w:r>
-            <w:proofErr w:type="spellEnd"/>
           </w:p>
         </w:tc>
         <w:tc>
@@ -10563,11 +10489,9 @@
               <w:jc w:val="center"/>
               <w:cnfStyle w:val="000000000000" w:firstRow="0" w:lastRow="0" w:firstColumn="0" w:lastColumn="0" w:oddVBand="0" w:evenVBand="0" w:oddHBand="0" w:evenHBand="0" w:firstRowFirstColumn="0" w:firstRowLastColumn="0" w:lastRowFirstColumn="0" w:lastRowLastColumn="0"/>
             </w:pPr>
-            <w:proofErr w:type="spellStart"/>
             <w:r>
               <w:t>Wireless</w:t>
             </w:r>
-            <w:proofErr w:type="spellEnd"/>
           </w:p>
         </w:tc>
       </w:tr>
@@ -10601,11 +10525,9 @@
               <w:jc w:val="center"/>
               <w:cnfStyle w:val="000000100000" w:firstRow="0" w:lastRow="0" w:firstColumn="0" w:lastColumn="0" w:oddVBand="0" w:evenVBand="0" w:oddHBand="1" w:evenHBand="0" w:firstRowFirstColumn="0" w:firstRowLastColumn="0" w:lastRowFirstColumn="0" w:lastRowLastColumn="0"/>
             </w:pPr>
-            <w:proofErr w:type="spellStart"/>
             <w:r>
               <w:t>Wireless_Dolgozok</w:t>
             </w:r>
-            <w:proofErr w:type="spellEnd"/>
           </w:p>
         </w:tc>
         <w:tc>
@@ -10618,11 +10540,9 @@
               <w:jc w:val="center"/>
               <w:cnfStyle w:val="000000100000" w:firstRow="0" w:lastRow="0" w:firstColumn="0" w:lastColumn="0" w:oddVBand="0" w:evenVBand="0" w:oddHBand="1" w:evenHBand="0" w:firstRowFirstColumn="0" w:firstRowLastColumn="0" w:lastRowFirstColumn="0" w:lastRowLastColumn="0"/>
             </w:pPr>
-            <w:proofErr w:type="spellStart"/>
             <w:r>
               <w:t>Wireless_Dolgozok</w:t>
             </w:r>
-            <w:proofErr w:type="spellEnd"/>
           </w:p>
         </w:tc>
         <w:tc>
@@ -10670,11 +10590,9 @@
               <w:jc w:val="center"/>
               <w:cnfStyle w:val="000000000000" w:firstRow="0" w:lastRow="0" w:firstColumn="0" w:lastColumn="0" w:oddVBand="0" w:evenVBand="0" w:oddHBand="0" w:evenHBand="0" w:firstRowFirstColumn="0" w:firstRowLastColumn="0" w:lastRowFirstColumn="0" w:lastRowLastColumn="0"/>
             </w:pPr>
-            <w:proofErr w:type="spellStart"/>
             <w:r>
               <w:t>Wireless_Vezetoseg</w:t>
             </w:r>
-            <w:proofErr w:type="spellEnd"/>
           </w:p>
         </w:tc>
         <w:tc>
@@ -10687,11 +10605,9 @@
               <w:jc w:val="center"/>
               <w:cnfStyle w:val="000000000000" w:firstRow="0" w:lastRow="0" w:firstColumn="0" w:lastColumn="0" w:oddVBand="0" w:evenVBand="0" w:oddHBand="0" w:evenHBand="0" w:firstRowFirstColumn="0" w:firstRowLastColumn="0" w:lastRowFirstColumn="0" w:lastRowLastColumn="0"/>
             </w:pPr>
-            <w:proofErr w:type="spellStart"/>
             <w:r>
               <w:t>Wireless_Vezetoseg</w:t>
             </w:r>
-            <w:proofErr w:type="spellEnd"/>
           </w:p>
         </w:tc>
         <w:tc>
@@ -10740,11 +10656,9 @@
               <w:jc w:val="center"/>
               <w:cnfStyle w:val="000000100000" w:firstRow="0" w:lastRow="0" w:firstColumn="0" w:lastColumn="0" w:oddVBand="0" w:evenVBand="0" w:oddHBand="1" w:evenHBand="0" w:firstRowFirstColumn="0" w:firstRowLastColumn="0" w:lastRowFirstColumn="0" w:lastRowLastColumn="0"/>
             </w:pPr>
-            <w:proofErr w:type="spellStart"/>
             <w:r>
               <w:t>Wireless_Management</w:t>
             </w:r>
-            <w:proofErr w:type="spellEnd"/>
           </w:p>
         </w:tc>
         <w:tc>
@@ -10757,11 +10671,9 @@
               <w:jc w:val="center"/>
               <w:cnfStyle w:val="000000100000" w:firstRow="0" w:lastRow="0" w:firstColumn="0" w:lastColumn="0" w:oddVBand="0" w:evenVBand="0" w:oddHBand="1" w:evenHBand="0" w:firstRowFirstColumn="0" w:firstRowLastColumn="0" w:lastRowFirstColumn="0" w:lastRowLastColumn="0"/>
             </w:pPr>
-            <w:proofErr w:type="spellStart"/>
             <w:r>
               <w:t>Wireless_Management</w:t>
             </w:r>
-            <w:proofErr w:type="spellEnd"/>
           </w:p>
         </w:tc>
         <w:tc>
@@ -10809,11 +10721,9 @@
               <w:jc w:val="center"/>
               <w:cnfStyle w:val="000000000000" w:firstRow="0" w:lastRow="0" w:firstColumn="0" w:lastColumn="0" w:oddVBand="0" w:evenVBand="0" w:oddHBand="0" w:evenHBand="0" w:firstRowFirstColumn="0" w:firstRowLastColumn="0" w:lastRowFirstColumn="0" w:lastRowLastColumn="0"/>
             </w:pPr>
-            <w:proofErr w:type="spellStart"/>
             <w:r>
               <w:t>Wireless_Guest</w:t>
             </w:r>
-            <w:proofErr w:type="spellEnd"/>
           </w:p>
         </w:tc>
         <w:tc>
@@ -10826,11 +10736,9 @@
               <w:jc w:val="center"/>
               <w:cnfStyle w:val="000000000000" w:firstRow="0" w:lastRow="0" w:firstColumn="0" w:lastColumn="0" w:oddVBand="0" w:evenVBand="0" w:oddHBand="0" w:evenHBand="0" w:firstRowFirstColumn="0" w:firstRowLastColumn="0" w:lastRowFirstColumn="0" w:lastRowLastColumn="0"/>
             </w:pPr>
-            <w:proofErr w:type="spellStart"/>
             <w:r>
               <w:t>Wireless_Guest</w:t>
             </w:r>
-            <w:proofErr w:type="spellEnd"/>
           </w:p>
         </w:tc>
         <w:tc>
@@ -10968,13 +10876,8 @@
               <w:cnfStyle w:val="000000000000" w:firstRow="0" w:lastRow="0" w:firstColumn="0" w:lastColumn="0" w:oddVBand="0" w:evenVBand="0" w:oddHBand="0" w:evenHBand="0" w:firstRowFirstColumn="0" w:firstRowLastColumn="0" w:lastRowFirstColumn="0" w:lastRowLastColumn="0"/>
             </w:pPr>
             <w:r>
-              <w:t xml:space="preserve">Teszt Helyiség </w:t>
-            </w:r>
-            <w:proofErr w:type="spellStart"/>
-            <w:r>
-              <w:t>Wireless</w:t>
-            </w:r>
-            <w:proofErr w:type="spellEnd"/>
+              <w:t>Teszt Helyiség Wireless</w:t>
+            </w:r>
           </w:p>
         </w:tc>
         <w:tc>
@@ -11028,13 +10931,8 @@
               <w:cnfStyle w:val="000000100000" w:firstRow="0" w:lastRow="0" w:firstColumn="0" w:lastColumn="0" w:oddVBand="0" w:evenVBand="0" w:oddHBand="1" w:evenHBand="0" w:firstRowFirstColumn="0" w:firstRowLastColumn="0" w:lastRowFirstColumn="0" w:lastRowLastColumn="0"/>
             </w:pPr>
             <w:r>
-              <w:t xml:space="preserve">Black </w:t>
-            </w:r>
-            <w:proofErr w:type="spellStart"/>
-            <w:r>
-              <w:t>Hole</w:t>
-            </w:r>
-            <w:proofErr w:type="spellEnd"/>
+              <w:t>Black Hole</w:t>
+            </w:r>
           </w:p>
         </w:tc>
         <w:tc>
@@ -11048,13 +10946,8 @@
               <w:cnfStyle w:val="000000100000" w:firstRow="0" w:lastRow="0" w:firstColumn="0" w:lastColumn="0" w:oddVBand="0" w:evenVBand="0" w:oddHBand="1" w:evenHBand="0" w:firstRowFirstColumn="0" w:firstRowLastColumn="0" w:lastRowFirstColumn="0" w:lastRowLastColumn="0"/>
             </w:pPr>
             <w:r>
-              <w:t xml:space="preserve">Black </w:t>
-            </w:r>
-            <w:proofErr w:type="spellStart"/>
-            <w:r>
-              <w:t>Hole</w:t>
-            </w:r>
-            <w:proofErr w:type="spellEnd"/>
+              <w:t>Black Hole</w:t>
+            </w:r>
           </w:p>
         </w:tc>
         <w:tc>
@@ -11068,13 +10961,8 @@
               <w:cnfStyle w:val="000000100000" w:firstRow="0" w:lastRow="0" w:firstColumn="0" w:lastColumn="0" w:oddVBand="0" w:evenVBand="0" w:oddHBand="1" w:evenHBand="0" w:firstRowFirstColumn="0" w:firstRowLastColumn="0" w:lastRowFirstColumn="0" w:lastRowLastColumn="0"/>
             </w:pPr>
             <w:r>
-              <w:t xml:space="preserve">Black </w:t>
-            </w:r>
-            <w:proofErr w:type="spellStart"/>
-            <w:r>
-              <w:t>Hole</w:t>
-            </w:r>
-            <w:proofErr w:type="spellEnd"/>
+              <w:t>Black Hole</w:t>
+            </w:r>
           </w:p>
         </w:tc>
       </w:tr>
@@ -11106,7 +10994,7 @@
       <w:pPr>
         <w:pStyle w:val="3cmsorsajt"/>
       </w:pPr>
-      <w:bookmarkStart w:id="26" w:name="_Toc197106331"/>
+      <w:bookmarkStart w:id="27" w:name="_Toc197106331"/>
       <w:r>
         <w:t>V</w:t>
       </w:r>
@@ -11116,7 +11004,7 @@
       <w:r>
         <w:t xml:space="preserve"> (VLAN trönk protokoll)</w:t>
       </w:r>
-      <w:bookmarkEnd w:id="26"/>
+      <w:bookmarkEnd w:id="27"/>
     </w:p>
     <w:p>
       <w:pPr>
@@ -11428,7 +11316,7 @@
       <w:pPr>
         <w:pStyle w:val="3cmsorsajt"/>
       </w:pPr>
-      <w:bookmarkStart w:id="27" w:name="_Toc197106332"/>
+      <w:bookmarkStart w:id="28" w:name="_Toc197106332"/>
       <w:r>
         <w:lastRenderedPageBreak/>
         <w:t>Inter-Vlan</w:t>
@@ -11436,7 +11324,7 @@
       <w:r>
         <w:t xml:space="preserve"> routing</w:t>
       </w:r>
-      <w:bookmarkEnd w:id="27"/>
+      <w:bookmarkEnd w:id="28"/>
     </w:p>
     <w:p>
       <w:pPr>
@@ -11474,21 +11362,21 @@
       <w:pPr>
         <w:pStyle w:val="2cmsorsajt"/>
       </w:pPr>
-      <w:bookmarkStart w:id="28" w:name="_Toc197106333"/>
+      <w:bookmarkStart w:id="29" w:name="_Toc197106333"/>
       <w:r>
         <w:t>Második rétegbeli megvalósítások (L2)</w:t>
       </w:r>
-      <w:bookmarkEnd w:id="28"/>
+      <w:bookmarkEnd w:id="29"/>
     </w:p>
     <w:p>
       <w:pPr>
         <w:pStyle w:val="3cmsorsajt"/>
       </w:pPr>
-      <w:bookmarkStart w:id="29" w:name="_Toc197106334"/>
+      <w:bookmarkStart w:id="30" w:name="_Toc197106334"/>
       <w:r>
         <w:t>EtherChannel (port összevonás)</w:t>
       </w:r>
-      <w:bookmarkEnd w:id="29"/>
+      <w:bookmarkEnd w:id="30"/>
       <w:r>
         <w:t xml:space="preserve"> </w:t>
       </w:r>
@@ -11827,11 +11715,11 @@
       <w:pPr>
         <w:pStyle w:val="3cmsorsajt"/>
       </w:pPr>
-      <w:bookmarkStart w:id="30" w:name="_Toc197106335"/>
+      <w:bookmarkStart w:id="31" w:name="_Toc197106335"/>
       <w:r>
         <w:t>Portbiztonság</w:t>
       </w:r>
-      <w:bookmarkEnd w:id="30"/>
+      <w:bookmarkEnd w:id="31"/>
     </w:p>
     <w:p>
       <w:pPr>
@@ -13030,11 +12918,11 @@
       <w:pPr>
         <w:pStyle w:val="3cmsorsajt"/>
       </w:pPr>
-      <w:bookmarkStart w:id="31" w:name="_Toc197106336"/>
+      <w:bookmarkStart w:id="32" w:name="_Toc197106336"/>
       <w:r>
         <w:t>STP (Spanning Tree Protocol)</w:t>
       </w:r>
-      <w:bookmarkEnd w:id="31"/>
+      <w:bookmarkEnd w:id="32"/>
     </w:p>
     <w:p>
       <w:pPr>
@@ -13482,12 +13370,12 @@
       <w:pPr>
         <w:pStyle w:val="2cmsorsajt"/>
       </w:pPr>
-      <w:bookmarkStart w:id="32" w:name="_Toc197106337"/>
+      <w:bookmarkStart w:id="33" w:name="_Toc197106337"/>
       <w:r>
         <w:lastRenderedPageBreak/>
         <w:t>Harmadik Rétegbeli megvalósítások</w:t>
       </w:r>
-      <w:bookmarkEnd w:id="32"/>
+      <w:bookmarkEnd w:id="33"/>
     </w:p>
     <w:p>
       <w:pPr>
@@ -13498,11 +13386,11 @@
       <w:pPr>
         <w:pStyle w:val="3cmsorsajt"/>
       </w:pPr>
-      <w:bookmarkStart w:id="33" w:name="_Toc197106338"/>
+      <w:bookmarkStart w:id="34" w:name="_Toc197106338"/>
       <w:r>
         <w:t>HSRP</w:t>
       </w:r>
-      <w:bookmarkEnd w:id="33"/>
+      <w:bookmarkEnd w:id="34"/>
     </w:p>
     <w:p>
       <w:pPr>
@@ -13569,11 +13457,11 @@
       <w:pPr>
         <w:pStyle w:val="3cmsorsajt"/>
       </w:pPr>
-      <w:bookmarkStart w:id="34" w:name="_Toc197106339"/>
+      <w:bookmarkStart w:id="35" w:name="_Toc197106339"/>
       <w:r>
         <w:t>Forgalomirányítás</w:t>
       </w:r>
-      <w:bookmarkEnd w:id="34"/>
+      <w:bookmarkEnd w:id="35"/>
     </w:p>
     <w:p>
       <w:pPr>
@@ -13584,11 +13472,11 @@
       <w:pPr>
         <w:pStyle w:val="4cmsorsajt"/>
       </w:pPr>
-      <w:bookmarkStart w:id="35" w:name="_Toc197106340"/>
+      <w:bookmarkStart w:id="36" w:name="_Toc197106340"/>
       <w:r>
         <w:t>OSPF</w:t>
       </w:r>
-      <w:bookmarkEnd w:id="35"/>
+      <w:bookmarkEnd w:id="36"/>
     </w:p>
     <w:p>
       <w:pPr>
@@ -13634,14 +13522,14 @@
       <w:pPr>
         <w:pStyle w:val="4cmsorsajt"/>
       </w:pPr>
-      <w:bookmarkStart w:id="36" w:name="_Toc197106341"/>
+      <w:bookmarkStart w:id="37" w:name="_Toc197106341"/>
       <w:r>
         <w:t xml:space="preserve">OSPF </w:t>
       </w:r>
       <w:r>
         <w:t>Hitelesítés</w:t>
       </w:r>
-      <w:bookmarkEnd w:id="36"/>
+      <w:bookmarkEnd w:id="37"/>
     </w:p>
     <w:p>
       <w:pPr>
@@ -13663,12 +13551,12 @@
       <w:pPr>
         <w:pStyle w:val="3cmsorsajt"/>
       </w:pPr>
-      <w:bookmarkStart w:id="37" w:name="_Toc197106342"/>
+      <w:bookmarkStart w:id="38" w:name="_Toc197106342"/>
       <w:r>
         <w:lastRenderedPageBreak/>
         <w:t>NAT</w:t>
       </w:r>
-      <w:bookmarkEnd w:id="37"/>
+      <w:bookmarkEnd w:id="38"/>
     </w:p>
     <w:p>
       <w:pPr>
@@ -13739,11 +13627,11 @@
       <w:pPr>
         <w:pStyle w:val="3cmsorsajt"/>
       </w:pPr>
-      <w:bookmarkStart w:id="38" w:name="_Toc197106343"/>
+      <w:bookmarkStart w:id="39" w:name="_Toc197106343"/>
       <w:r>
         <w:t>Tűzfalak, hozzáférési listák</w:t>
       </w:r>
-      <w:bookmarkEnd w:id="38"/>
+      <w:bookmarkEnd w:id="39"/>
     </w:p>
     <w:p>
       <w:pPr>
@@ -13837,14 +13725,14 @@
       <w:pPr>
         <w:pStyle w:val="3cmsorsajt"/>
       </w:pPr>
-      <w:bookmarkStart w:id="39" w:name="_Toc197106344"/>
+      <w:bookmarkStart w:id="40" w:name="_Toc197106344"/>
       <w:r>
         <w:t xml:space="preserve">Port </w:t>
       </w:r>
       <w:r>
         <w:t>továbbítás</w:t>
       </w:r>
-      <w:bookmarkEnd w:id="39"/>
+      <w:bookmarkEnd w:id="40"/>
     </w:p>
     <w:p>
       <w:pPr>
@@ -13916,11 +13804,11 @@
       <w:pPr>
         <w:pStyle w:val="3cmsorsajt"/>
       </w:pPr>
-      <w:bookmarkStart w:id="40" w:name="_Toc197106345"/>
+      <w:bookmarkStart w:id="41" w:name="_Toc197106345"/>
       <w:r>
         <w:t>SSH (Secure Shell Protokoll)</w:t>
       </w:r>
-      <w:bookmarkEnd w:id="40"/>
+      <w:bookmarkEnd w:id="41"/>
     </w:p>
     <w:p>
       <w:pPr>
@@ -14254,12 +14142,10 @@
       <w:pPr>
         <w:pStyle w:val="2cmsorsajt"/>
       </w:pPr>
-      <w:bookmarkStart w:id="41" w:name="_Toc197106346"/>
-      <w:proofErr w:type="spellStart"/>
+      <w:bookmarkStart w:id="42" w:name="_Toc197106346"/>
       <w:r>
         <w:t>Tunnel</w:t>
       </w:r>
-      <w:proofErr w:type="spellEnd"/>
     </w:p>
     <w:p>
       <w:pPr>
@@ -14656,7 +14542,7 @@
       <w:r>
         <w:t xml:space="preserve"> telefonok</w:t>
       </w:r>
-      <w:bookmarkEnd w:id="41"/>
+      <w:bookmarkEnd w:id="42"/>
     </w:p>
     <w:p>
       <w:pPr>
@@ -14741,11 +14627,11 @@
       <w:pPr>
         <w:pStyle w:val="2cmsorsajt"/>
       </w:pPr>
-      <w:bookmarkStart w:id="42" w:name="_Toc197106347"/>
+      <w:bookmarkStart w:id="43" w:name="_Toc197106347"/>
       <w:r>
         <w:t>WEB-VPN</w:t>
       </w:r>
-      <w:bookmarkEnd w:id="42"/>
+      <w:bookmarkEnd w:id="43"/>
     </w:p>
     <w:p>
       <w:pPr>
@@ -14808,11 +14694,11 @@
       <w:pPr>
         <w:pStyle w:val="2cmsorsajt"/>
       </w:pPr>
-      <w:bookmarkStart w:id="43" w:name="_Toc197106348"/>
+      <w:bookmarkStart w:id="44" w:name="_Toc197106348"/>
       <w:r>
         <w:t>WLC</w:t>
       </w:r>
-      <w:bookmarkEnd w:id="43"/>
+      <w:bookmarkEnd w:id="44"/>
     </w:p>
     <w:p>
       <w:pPr>
@@ -15169,7 +15055,7 @@
 </file>
 
 <file path=word/endnotes.xml><?xml version="1.0" encoding="utf-8"?>
-<w:endnotes xmlns:wpc="http://schemas.microsoft.com/office/word/2010/wordprocessingCanvas" xmlns:cx="http://schemas.microsoft.com/office/drawing/2014/chartex" xmlns:cx1="http://schemas.microsoft.com/office/drawing/2015/9/8/chartex" xmlns:cx2="http://schemas.microsoft.com/office/drawing/2015/10/21/chartex" xmlns:cx3="http://schemas.microsoft.com/office/drawing/2016/5/9/chartex" xmlns:cx4="http://schemas.microsoft.com/office/drawing/2016/5/10/chartex" xmlns:cx5="http://schemas.microsoft.com/office/drawing/2016/5/11/chartex" xmlns:cx6="http://schemas.microsoft.com/office/drawing/2016/5/12/chartex" xmlns:cx7="http://schemas.microsoft.com/office/drawing/2016/5/13/chartex" xmlns:cx8="http://schemas.microsoft.com/office/drawing/2016/5/14/chartex" xmlns:mc="http://schemas.openxmlformats.org/markup-compatibility/2006" xmlns:aink="http://schemas.microsoft.com/office/drawing/2016/ink" xmlns:am3d="http://schemas.microsoft.com/office/drawing/2017/model3d" xmlns:o="urn:schemas-microsoft-com:office:office" xmlns:oel="http://schemas.microsoft.com/office/2019/extlst" xmlns:r="http://schemas.openxmlformats.org/officeDocument/2006/relationships" xmlns:m="http://schemas.openxmlformats.org/officeDocument/2006/math" xmlns:v="urn:schemas-microsoft-com:vml" xmlns:wp14="http://schemas.microsoft.com/office/word/2010/wordprocessingDrawing" xmlns:wp="http://schemas.openxmlformats.org/drawingml/2006/wordprocessingDrawing" xmlns:w10="urn:schemas-microsoft-com:office:word" xmlns:w="http://schemas.openxmlformats.org/wordprocessingml/2006/main" xmlns:w14="http://schemas.microsoft.com/office/word/2010/wordml" xmlns:w15="http://schemas.microsoft.com/office/word/2012/wordml" xmlns:w16cex="http://schemas.microsoft.com/office/word/2018/wordml/cex" xmlns:w16cid="http://schemas.microsoft.com/office/word/2016/wordml/cid" xmlns:w16="http://schemas.microsoft.com/office/word/2018/wordml" xmlns:w16du="http://schemas.microsoft.com/office/word/2023/wordml/word16du" xmlns:w16sdtdh="http://schemas.microsoft.com/office/word/2020/wordml/sdtdatahash" xmlns:w16sdtfl="http://schemas.microsoft.com/office/word/2024/wordml/sdtformatlock" xmlns:w16se="http://schemas.microsoft.com/office/word/2015/wordml/symex" xmlns:wpg="http://schemas.microsoft.com/office/word/2010/wordprocessingGroup" xmlns:wpi="http://schemas.microsoft.com/office/word/2010/wordprocessingInk" xmlns:wne="http://schemas.microsoft.com/office/word/2006/wordml" xmlns:wps="http://schemas.microsoft.com/office/word/2010/wordprocessingShape" mc:Ignorable="w14 w15 w16se w16cid w16 w16cex w16sdtdh w16sdtfl w16du wp14">
+<w:endnotes xmlns:wpc="http://schemas.microsoft.com/office/word/2010/wordprocessingCanvas" xmlns:cx="http://schemas.microsoft.com/office/drawing/2014/chartex" xmlns:cx1="http://schemas.microsoft.com/office/drawing/2015/9/8/chartex" xmlns:mc="http://schemas.openxmlformats.org/markup-compatibility/2006" xmlns:o="urn:schemas-microsoft-com:office:office" xmlns:r="http://schemas.openxmlformats.org/officeDocument/2006/relationships" xmlns:m="http://schemas.openxmlformats.org/officeDocument/2006/math" xmlns:v="urn:schemas-microsoft-com:vml" xmlns:wp14="http://schemas.microsoft.com/office/word/2010/wordprocessingDrawing" xmlns:wp="http://schemas.openxmlformats.org/drawingml/2006/wordprocessingDrawing" xmlns:w10="urn:schemas-microsoft-com:office:word" xmlns:w="http://schemas.openxmlformats.org/wordprocessingml/2006/main" xmlns:w14="http://schemas.microsoft.com/office/word/2010/wordml" xmlns:w15="http://schemas.microsoft.com/office/word/2012/wordml" xmlns:w16se="http://schemas.microsoft.com/office/word/2015/wordml/symex" xmlns:wpg="http://schemas.microsoft.com/office/word/2010/wordprocessingGroup" xmlns:wpi="http://schemas.microsoft.com/office/word/2010/wordprocessingInk" xmlns:wne="http://schemas.microsoft.com/office/word/2006/wordml" xmlns:wps="http://schemas.microsoft.com/office/word/2010/wordprocessingShape" mc:Ignorable="w14 w15 w16se wp14">
   <w:endnote w:type="separator" w:id="-1">
     <w:p>
       <w:pPr>
@@ -15194,7 +15080,7 @@
 </file>
 
 <file path=word/footer1.xml><?xml version="1.0" encoding="utf-8"?>
-<w:ftr xmlns:wpc="http://schemas.microsoft.com/office/word/2010/wordprocessingCanvas" xmlns:cx="http://schemas.microsoft.com/office/drawing/2014/chartex" xmlns:cx1="http://schemas.microsoft.com/office/drawing/2015/9/8/chartex" xmlns:cx2="http://schemas.microsoft.com/office/drawing/2015/10/21/chartex" xmlns:cx3="http://schemas.microsoft.com/office/drawing/2016/5/9/chartex" xmlns:cx4="http://schemas.microsoft.com/office/drawing/2016/5/10/chartex" xmlns:cx5="http://schemas.microsoft.com/office/drawing/2016/5/11/chartex" xmlns:cx6="http://schemas.microsoft.com/office/drawing/2016/5/12/chartex" xmlns:cx7="http://schemas.microsoft.com/office/drawing/2016/5/13/chartex" xmlns:cx8="http://schemas.microsoft.com/office/drawing/2016/5/14/chartex" xmlns:mc="http://schemas.openxmlformats.org/markup-compatibility/2006" xmlns:aink="http://schemas.microsoft.com/office/drawing/2016/ink" xmlns:am3d="http://schemas.microsoft.com/office/drawing/2017/model3d" xmlns:o="urn:schemas-microsoft-com:office:office" xmlns:oel="http://schemas.microsoft.com/office/2019/extlst" xmlns:r="http://schemas.openxmlformats.org/officeDocument/2006/relationships" xmlns:m="http://schemas.openxmlformats.org/officeDocument/2006/math" xmlns:v="urn:schemas-microsoft-com:vml" xmlns:wp14="http://schemas.microsoft.com/office/word/2010/wordprocessingDrawing" xmlns:wp="http://schemas.openxmlformats.org/drawingml/2006/wordprocessingDrawing" xmlns:w10="urn:schemas-microsoft-com:office:word" xmlns:w="http://schemas.openxmlformats.org/wordprocessingml/2006/main" xmlns:w14="http://schemas.microsoft.com/office/word/2010/wordml" xmlns:w15="http://schemas.microsoft.com/office/word/2012/wordml" xmlns:w16cex="http://schemas.microsoft.com/office/word/2018/wordml/cex" xmlns:w16cid="http://schemas.microsoft.com/office/word/2016/wordml/cid" xmlns:w16="http://schemas.microsoft.com/office/word/2018/wordml" xmlns:w16du="http://schemas.microsoft.com/office/word/2023/wordml/word16du" xmlns:w16sdtdh="http://schemas.microsoft.com/office/word/2020/wordml/sdtdatahash" xmlns:w16sdtfl="http://schemas.microsoft.com/office/word/2024/wordml/sdtformatlock" xmlns:w16se="http://schemas.microsoft.com/office/word/2015/wordml/symex" xmlns:wpg="http://schemas.microsoft.com/office/word/2010/wordprocessingGroup" xmlns:wpi="http://schemas.microsoft.com/office/word/2010/wordprocessingInk" xmlns:wne="http://schemas.microsoft.com/office/word/2006/wordml" xmlns:wps="http://schemas.microsoft.com/office/word/2010/wordprocessingShape" mc:Ignorable="w14 w15 w16se w16cid w16 w16cex w16sdtdh w16sdtfl w16du wp14">
+<w:ftr xmlns:wpc="http://schemas.microsoft.com/office/word/2010/wordprocessingCanvas" xmlns:cx="http://schemas.microsoft.com/office/drawing/2014/chartex" xmlns:cx1="http://schemas.microsoft.com/office/drawing/2015/9/8/chartex" xmlns:mc="http://schemas.openxmlformats.org/markup-compatibility/2006" xmlns:o="urn:schemas-microsoft-com:office:office" xmlns:r="http://schemas.openxmlformats.org/officeDocument/2006/relationships" xmlns:m="http://schemas.openxmlformats.org/officeDocument/2006/math" xmlns:v="urn:schemas-microsoft-com:vml" xmlns:wp14="http://schemas.microsoft.com/office/word/2010/wordprocessingDrawing" xmlns:wp="http://schemas.openxmlformats.org/drawingml/2006/wordprocessingDrawing" xmlns:w10="urn:schemas-microsoft-com:office:word" xmlns:w="http://schemas.openxmlformats.org/wordprocessingml/2006/main" xmlns:w14="http://schemas.microsoft.com/office/word/2010/wordml" xmlns:w15="http://schemas.microsoft.com/office/word/2012/wordml" xmlns:w16se="http://schemas.microsoft.com/office/word/2015/wordml/symex" xmlns:wpg="http://schemas.microsoft.com/office/word/2010/wordprocessingGroup" xmlns:wpi="http://schemas.microsoft.com/office/word/2010/wordprocessingInk" xmlns:wne="http://schemas.microsoft.com/office/word/2006/wordml" xmlns:wps="http://schemas.microsoft.com/office/word/2010/wordprocessingShape" mc:Ignorable="w14 w15 w16se wp14">
   <w:sdt>
     <w:sdtPr>
       <w:id w:val="50196740"/>
@@ -15203,6 +15089,7 @@
         <w:docPartUnique/>
       </w:docPartObj>
     </w:sdtPr>
+    <w:sdtEndPr/>
     <w:sdtContent>
       <w:p>
         <w:pPr>
@@ -15225,7 +15112,10 @@
           <w:fldChar w:fldCharType="separate"/>
         </w:r>
         <w:r>
-          <w:t>2</w:t>
+          <w:rPr>
+            <w:noProof/>
+          </w:rPr>
+          <w:t>6</w:t>
         </w:r>
         <w:r>
           <w:fldChar w:fldCharType="end"/>
@@ -15242,7 +15132,7 @@
 </file>
 
 <file path=word/footnotes.xml><?xml version="1.0" encoding="utf-8"?>
-<w:footnotes xmlns:wpc="http://schemas.microsoft.com/office/word/2010/wordprocessingCanvas" xmlns:cx="http://schemas.microsoft.com/office/drawing/2014/chartex" xmlns:cx1="http://schemas.microsoft.com/office/drawing/2015/9/8/chartex" xmlns:cx2="http://schemas.microsoft.com/office/drawing/2015/10/21/chartex" xmlns:cx3="http://schemas.microsoft.com/office/drawing/2016/5/9/chartex" xmlns:cx4="http://schemas.microsoft.com/office/drawing/2016/5/10/chartex" xmlns:cx5="http://schemas.microsoft.com/office/drawing/2016/5/11/chartex" xmlns:cx6="http://schemas.microsoft.com/office/drawing/2016/5/12/chartex" xmlns:cx7="http://schemas.microsoft.com/office/drawing/2016/5/13/chartex" xmlns:cx8="http://schemas.microsoft.com/office/drawing/2016/5/14/chartex" xmlns:mc="http://schemas.openxmlformats.org/markup-compatibility/2006" xmlns:aink="http://schemas.microsoft.com/office/drawing/2016/ink" xmlns:am3d="http://schemas.microsoft.com/office/drawing/2017/model3d" xmlns:o="urn:schemas-microsoft-com:office:office" xmlns:oel="http://schemas.microsoft.com/office/2019/extlst" xmlns:r="http://schemas.openxmlformats.org/officeDocument/2006/relationships" xmlns:m="http://schemas.openxmlformats.org/officeDocument/2006/math" xmlns:v="urn:schemas-microsoft-com:vml" xmlns:wp14="http://schemas.microsoft.com/office/word/2010/wordprocessingDrawing" xmlns:wp="http://schemas.openxmlformats.org/drawingml/2006/wordprocessingDrawing" xmlns:w10="urn:schemas-microsoft-com:office:word" xmlns:w="http://schemas.openxmlformats.org/wordprocessingml/2006/main" xmlns:w14="http://schemas.microsoft.com/office/word/2010/wordml" xmlns:w15="http://schemas.microsoft.com/office/word/2012/wordml" xmlns:w16cex="http://schemas.microsoft.com/office/word/2018/wordml/cex" xmlns:w16cid="http://schemas.microsoft.com/office/word/2016/wordml/cid" xmlns:w16="http://schemas.microsoft.com/office/word/2018/wordml" xmlns:w16du="http://schemas.microsoft.com/office/word/2023/wordml/word16du" xmlns:w16sdtdh="http://schemas.microsoft.com/office/word/2020/wordml/sdtdatahash" xmlns:w16sdtfl="http://schemas.microsoft.com/office/word/2024/wordml/sdtformatlock" xmlns:w16se="http://schemas.microsoft.com/office/word/2015/wordml/symex" xmlns:wpg="http://schemas.microsoft.com/office/word/2010/wordprocessingGroup" xmlns:wpi="http://schemas.microsoft.com/office/word/2010/wordprocessingInk" xmlns:wne="http://schemas.microsoft.com/office/word/2006/wordml" xmlns:wps="http://schemas.microsoft.com/office/word/2010/wordprocessingShape" mc:Ignorable="w14 w15 w16se w16cid w16 w16cex w16sdtdh w16sdtfl w16du wp14">
+<w:footnotes xmlns:wpc="http://schemas.microsoft.com/office/word/2010/wordprocessingCanvas" xmlns:cx="http://schemas.microsoft.com/office/drawing/2014/chartex" xmlns:cx1="http://schemas.microsoft.com/office/drawing/2015/9/8/chartex" xmlns:mc="http://schemas.openxmlformats.org/markup-compatibility/2006" xmlns:o="urn:schemas-microsoft-com:office:office" xmlns:r="http://schemas.openxmlformats.org/officeDocument/2006/relationships" xmlns:m="http://schemas.openxmlformats.org/officeDocument/2006/math" xmlns:v="urn:schemas-microsoft-com:vml" xmlns:wp14="http://schemas.microsoft.com/office/word/2010/wordprocessingDrawing" xmlns:wp="http://schemas.openxmlformats.org/drawingml/2006/wordprocessingDrawing" xmlns:w10="urn:schemas-microsoft-com:office:word" xmlns:w="http://schemas.openxmlformats.org/wordprocessingml/2006/main" xmlns:w14="http://schemas.microsoft.com/office/word/2010/wordml" xmlns:w15="http://schemas.microsoft.com/office/word/2012/wordml" xmlns:w16se="http://schemas.microsoft.com/office/word/2015/wordml/symex" xmlns:wpg="http://schemas.microsoft.com/office/word/2010/wordprocessingGroup" xmlns:wpi="http://schemas.microsoft.com/office/word/2010/wordprocessingInk" xmlns:wne="http://schemas.microsoft.com/office/word/2006/wordml" xmlns:wps="http://schemas.microsoft.com/office/word/2010/wordprocessingShape" mc:Ignorable="w14 w15 w16se wp14">
   <w:footnote w:type="separator" w:id="-1">
     <w:p>
       <w:pPr>
@@ -15267,7 +15157,7 @@
 </file>
 
 <file path=word/numbering.xml><?xml version="1.0" encoding="utf-8"?>
-<w:numbering xmlns:wpc="http://schemas.microsoft.com/office/word/2010/wordprocessingCanvas" xmlns:cx="http://schemas.microsoft.com/office/drawing/2014/chartex" xmlns:cx1="http://schemas.microsoft.com/office/drawing/2015/9/8/chartex" xmlns:cx2="http://schemas.microsoft.com/office/drawing/2015/10/21/chartex" xmlns:cx3="http://schemas.microsoft.com/office/drawing/2016/5/9/chartex" xmlns:cx4="http://schemas.microsoft.com/office/drawing/2016/5/10/chartex" xmlns:cx5="http://schemas.microsoft.com/office/drawing/2016/5/11/chartex" xmlns:cx6="http://schemas.microsoft.com/office/drawing/2016/5/12/chartex" xmlns:cx7="http://schemas.microsoft.com/office/drawing/2016/5/13/chartex" xmlns:cx8="http://schemas.microsoft.com/office/drawing/2016/5/14/chartex" xmlns:mc="http://schemas.openxmlformats.org/markup-compatibility/2006" xmlns:aink="http://schemas.microsoft.com/office/drawing/2016/ink" xmlns:am3d="http://schemas.microsoft.com/office/drawing/2017/model3d" xmlns:o="urn:schemas-microsoft-com:office:office" xmlns:oel="http://schemas.microsoft.com/office/2019/extlst" xmlns:r="http://schemas.openxmlformats.org/officeDocument/2006/relationships" xmlns:m="http://schemas.openxmlformats.org/officeDocument/2006/math" xmlns:v="urn:schemas-microsoft-com:vml" xmlns:wp14="http://schemas.microsoft.com/office/word/2010/wordprocessingDrawing" xmlns:wp="http://schemas.openxmlformats.org/drawingml/2006/wordprocessingDrawing" xmlns:w10="urn:schemas-microsoft-com:office:word" xmlns:w="http://schemas.openxmlformats.org/wordprocessingml/2006/main" xmlns:w14="http://schemas.microsoft.com/office/word/2010/wordml" xmlns:w15="http://schemas.microsoft.com/office/word/2012/wordml" xmlns:w16cex="http://schemas.microsoft.com/office/word/2018/wordml/cex" xmlns:w16cid="http://schemas.microsoft.com/office/word/2016/wordml/cid" xmlns:w16="http://schemas.microsoft.com/office/word/2018/wordml" xmlns:w16du="http://schemas.microsoft.com/office/word/2023/wordml/word16du" xmlns:w16sdtdh="http://schemas.microsoft.com/office/word/2020/wordml/sdtdatahash" xmlns:w16sdtfl="http://schemas.microsoft.com/office/word/2024/wordml/sdtformatlock" xmlns:w16se="http://schemas.microsoft.com/office/word/2015/wordml/symex" xmlns:wpg="http://schemas.microsoft.com/office/word/2010/wordprocessingGroup" xmlns:wpi="http://schemas.microsoft.com/office/word/2010/wordprocessingInk" xmlns:wne="http://schemas.microsoft.com/office/word/2006/wordml" xmlns:wps="http://schemas.microsoft.com/office/word/2010/wordprocessingShape" mc:Ignorable="w14 w15 w16se w16cid w16 w16cex w16sdtdh w16sdtfl w16du wp14">
+<w:numbering xmlns:wpc="http://schemas.microsoft.com/office/word/2010/wordprocessingCanvas" xmlns:cx="http://schemas.microsoft.com/office/drawing/2014/chartex" xmlns:cx1="http://schemas.microsoft.com/office/drawing/2015/9/8/chartex" xmlns:mc="http://schemas.openxmlformats.org/markup-compatibility/2006" xmlns:o="urn:schemas-microsoft-com:office:office" xmlns:r="http://schemas.openxmlformats.org/officeDocument/2006/relationships" xmlns:m="http://schemas.openxmlformats.org/officeDocument/2006/math" xmlns:v="urn:schemas-microsoft-com:vml" xmlns:wp14="http://schemas.microsoft.com/office/word/2010/wordprocessingDrawing" xmlns:wp="http://schemas.openxmlformats.org/drawingml/2006/wordprocessingDrawing" xmlns:w10="urn:schemas-microsoft-com:office:word" xmlns:w="http://schemas.openxmlformats.org/wordprocessingml/2006/main" xmlns:w14="http://schemas.microsoft.com/office/word/2010/wordml" xmlns:w15="http://schemas.microsoft.com/office/word/2012/wordml" xmlns:w16se="http://schemas.microsoft.com/office/word/2015/wordml/symex" xmlns:wpg="http://schemas.microsoft.com/office/word/2010/wordprocessingGroup" xmlns:wpi="http://schemas.microsoft.com/office/word/2010/wordprocessingInk" xmlns:wne="http://schemas.microsoft.com/office/word/2006/wordml" xmlns:wps="http://schemas.microsoft.com/office/word/2010/wordprocessingShape" mc:Ignorable="w14 w15 w16se wp14">
   <w:abstractNum w:abstractNumId="0" w15:restartNumberingAfterBreak="0">
     <w:nsid w:val="2170731F"/>
     <w:multiLevelType w:val="hybridMultilevel"/>
@@ -15999,32 +15889,32 @@
       </w:pPr>
     </w:lvl>
   </w:abstractNum>
-  <w:num w:numId="1" w16cid:durableId="1578052865">
+  <w:num w:numId="1">
     <w:abstractNumId w:val="4"/>
   </w:num>
-  <w:num w:numId="2" w16cid:durableId="1862359864">
+  <w:num w:numId="2">
     <w:abstractNumId w:val="0"/>
   </w:num>
-  <w:num w:numId="3" w16cid:durableId="1134105355">
+  <w:num w:numId="3">
     <w:abstractNumId w:val="2"/>
   </w:num>
-  <w:num w:numId="4" w16cid:durableId="674500405">
+  <w:num w:numId="4">
     <w:abstractNumId w:val="6"/>
   </w:num>
-  <w:num w:numId="5" w16cid:durableId="726338926">
+  <w:num w:numId="5">
     <w:abstractNumId w:val="5"/>
   </w:num>
-  <w:num w:numId="6" w16cid:durableId="567767566">
+  <w:num w:numId="6">
     <w:abstractNumId w:val="1"/>
   </w:num>
-  <w:num w:numId="7" w16cid:durableId="606738594">
+  <w:num w:numId="7">
     <w:abstractNumId w:val="3"/>
   </w:num>
 </w:numbering>
 </file>
 
 <file path=word/styles.xml><?xml version="1.0" encoding="utf-8"?>
-<w:styles xmlns:mc="http://schemas.openxmlformats.org/markup-compatibility/2006" xmlns:r="http://schemas.openxmlformats.org/officeDocument/2006/relationships" xmlns:w="http://schemas.openxmlformats.org/wordprocessingml/2006/main" xmlns:w14="http://schemas.microsoft.com/office/word/2010/wordml" xmlns:w15="http://schemas.microsoft.com/office/word/2012/wordml" xmlns:w16cex="http://schemas.microsoft.com/office/word/2018/wordml/cex" xmlns:w16cid="http://schemas.microsoft.com/office/word/2016/wordml/cid" xmlns:w16="http://schemas.microsoft.com/office/word/2018/wordml" xmlns:w16du="http://schemas.microsoft.com/office/word/2023/wordml/word16du" xmlns:w16sdtdh="http://schemas.microsoft.com/office/word/2020/wordml/sdtdatahash" xmlns:w16sdtfl="http://schemas.microsoft.com/office/word/2024/wordml/sdtformatlock" xmlns:w16se="http://schemas.microsoft.com/office/word/2015/wordml/symex" mc:Ignorable="w14 w15 w16se w16cid w16 w16cex w16sdtdh w16sdtfl w16du">
+<w:styles xmlns:mc="http://schemas.openxmlformats.org/markup-compatibility/2006" xmlns:r="http://schemas.openxmlformats.org/officeDocument/2006/relationships" xmlns:w="http://schemas.openxmlformats.org/wordprocessingml/2006/main" xmlns:w14="http://schemas.microsoft.com/office/word/2010/wordml" xmlns:w15="http://schemas.microsoft.com/office/word/2012/wordml" xmlns:w16se="http://schemas.microsoft.com/office/word/2015/wordml/symex" mc:Ignorable="w14 w15 w16se">
   <w:docDefaults>
     <w:rPrDefault>
       <w:rPr>
@@ -16040,7 +15930,7 @@
       </w:pPr>
     </w:pPrDefault>
   </w:docDefaults>
-  <w:latentStyles w:defLockedState="0" w:defUIPriority="99" w:defSemiHidden="0" w:defUnhideWhenUsed="0" w:defQFormat="0" w:count="376">
+  <w:latentStyles w:defLockedState="0" w:defUIPriority="99" w:defSemiHidden="0" w:defUnhideWhenUsed="0" w:defQFormat="0" w:count="371">
     <w:lsdException w:name="Normal" w:uiPriority="0" w:qFormat="1"/>
     <w:lsdException w:name="heading 1" w:uiPriority="9" w:qFormat="1"/>
     <w:lsdException w:name="heading 2" w:semiHidden="1" w:uiPriority="9" w:unhideWhenUsed="1" w:qFormat="1"/>
@@ -16412,11 +16302,6 @@
     <w:lsdException w:name="List Table 5 Dark Accent 6" w:uiPriority="50"/>
     <w:lsdException w:name="List Table 6 Colorful Accent 6" w:uiPriority="51"/>
     <w:lsdException w:name="List Table 7 Colorful Accent 6" w:uiPriority="52"/>
-    <w:lsdException w:name="Mention" w:semiHidden="1" w:unhideWhenUsed="1"/>
-    <w:lsdException w:name="Smart Hyperlink" w:semiHidden="1" w:unhideWhenUsed="1"/>
-    <w:lsdException w:name="Hashtag" w:semiHidden="1" w:unhideWhenUsed="1"/>
-    <w:lsdException w:name="Unresolved Mention" w:semiHidden="1" w:unhideWhenUsed="1"/>
-    <w:lsdException w:name="Smart Link" w:semiHidden="1" w:unhideWhenUsed="1"/>
   </w:latentStyles>
   <w:style w:type="paragraph" w:default="1" w:styleId="Norml">
     <w:name w:val="Normal"/>
@@ -16541,6 +16426,7 @@
   <w:style w:type="character" w:default="1" w:styleId="Bekezdsalapbettpusa">
     <w:name w:val="Default Paragraph Font"/>
     <w:uiPriority w:val="1"/>
+    <w:semiHidden/>
     <w:unhideWhenUsed/>
   </w:style>
   <w:style w:type="table" w:default="1" w:styleId="Normltblzat">
@@ -16809,11 +16695,12 @@
     <w:link w:val="4cmsorsajtChar"/>
     <w:autoRedefine/>
     <w:qFormat/>
-    <w:rsid w:val="009957AD"/>
+    <w:rsid w:val="0068485B"/>
     <w:pPr>
       <w:spacing w:before="120" w:after="280"/>
     </w:pPr>
     <w:rPr>
+      <w:color w:val="000000" w:themeColor="text1"/>
       <w:sz w:val="32"/>
     </w:rPr>
   </w:style>
@@ -16851,10 +16738,11 @@
     <w:name w:val="4. címsor saját Char"/>
     <w:basedOn w:val="3cmsorsajtChar"/>
     <w:link w:val="4cmsorsajt"/>
-    <w:rsid w:val="009957AD"/>
+    <w:rsid w:val="0068485B"/>
     <w:rPr>
       <w:rFonts w:ascii="Times New Roman" w:hAnsi="Times New Roman"/>
       <w:b/>
+      <w:color w:val="000000" w:themeColor="text1"/>
       <w:kern w:val="2"/>
       <w:sz w:val="32"/>
       <w14:ligatures w14:val="standardContextual"/>
@@ -17865,7 +17753,7 @@
 </file>
 
 <file path=customXml/itemProps1.xml><?xml version="1.0" encoding="utf-8"?>
-<ds:datastoreItem xmlns:ds="http://schemas.openxmlformats.org/officeDocument/2006/customXml" ds:itemID="{14060A53-19CF-4CFA-AA22-D475F12F2226}">
+<ds:datastoreItem xmlns:ds="http://schemas.openxmlformats.org/officeDocument/2006/customXml" ds:itemID="{22ECA748-2695-453C-BBA4-E2EDECA6BF88}">
   <ds:schemaRefs>
     <ds:schemaRef ds:uri="http://schemas.openxmlformats.org/officeDocument/2006/bibliography"/>
   </ds:schemaRefs>

</xml_diff>